<commit_message>
Tweaked config discussion to mention env-variable MARFSCONFIGRC.
</commit_message>
<xml_diff>
--- a/Documentation/MarFS_Install.docx
+++ b/Documentation/MarFS_Install.docx
@@ -86,6 +86,30 @@
       </w:pPr>
       <w:r>
         <w:t>PA2X = dir where Ron Croonenberg’s parser-tool will be installed</w:t>
+      </w:r>
+    </w:p>
+    <w:p>
+      <w:pPr>
+        <w:pStyle w:val="ListParagraph"/>
+        <w:numPr>
+          <w:ilvl w:val="0"/>
+          <w:numId w:val="1"/>
+        </w:numPr>
+      </w:pPr>
+      <w:r>
+        <w:t>CONFIG</w:t>
+      </w:r>
+      <w:r>
+        <w:t xml:space="preserve"> </w:t>
+      </w:r>
+      <w:r>
+        <w:t>=</w:t>
+      </w:r>
+      <w:r>
+        <w:t xml:space="preserve"> </w:t>
+      </w:r>
+      <w:r>
+        <w:t>path to file that will contain marfs configuration</w:t>
       </w:r>
     </w:p>
     <w:p>
@@ -556,6 +580,15 @@
       <w:bookmarkEnd w:id="0"/>
     </w:p>
     <w:p>
+      <w:r>
+        <w:t>The configuration-file is used by FUSE, pftool, and (eventually) by various scripts that perform useful functions.  It contains information about the fuse-mount, and all namespaces and repositories.  There is a “blueprint” config-file in $SRC/fuse/src.  This defines the syntax for legitimate config files, and is read by the first stage of the parser-</w:t>
+      </w:r>
+      <w:r>
+        <w:t>generation, to create the parser.  You must then create a config file that matches this syntax, which the parser can read.  We have a version we call marfs_cctest.cfg.</w:t>
+      </w:r>
+    </w:p>
+    <w:p/>
+    <w:p>
       <w:pPr>
         <w:pStyle w:val="ListParagraph"/>
         <w:numPr>
@@ -582,6 +615,24 @@
         </w:numPr>
       </w:pPr>
       <w:r>
+        <w:t xml:space="preserve">edit </w:t>
+      </w:r>
+      <w:r>
+        <w:t>$CONFIG</w:t>
+      </w:r>
+      <w:r>
+        <w:t xml:space="preserve">  [create repos and namespaces]</w:t>
+      </w:r>
+    </w:p>
+    <w:p>
+      <w:pPr>
+        <w:pStyle w:val="ListParagraph"/>
+        <w:numPr>
+          <w:ilvl w:val="0"/>
+          <w:numId w:val="6"/>
+        </w:numPr>
+      </w:pPr>
+      <w:r>
         <w:t>cd $SRC/common/configuration/src</w:t>
       </w:r>
     </w:p>
@@ -594,8 +645,10 @@
         </w:numPr>
       </w:pPr>
       <w:r>
-        <w:t>edit marfs_cctest.cfg  [create repos and namespaces]</w:t>
-      </w:r>
+        <w:t>make pristine</w:t>
+      </w:r>
+      <w:bookmarkStart w:id="1" w:name="_GoBack"/>
+      <w:bookmarkEnd w:id="1"/>
     </w:p>
     <w:p>
       <w:pPr>
@@ -606,26 +659,22 @@
         </w:numPr>
       </w:pPr>
       <w:r>
-        <w:t>make clean</w:t>
-      </w:r>
-    </w:p>
-    <w:p>
-      <w:pPr>
-        <w:pStyle w:val="ListParagraph"/>
-        <w:numPr>
-          <w:ilvl w:val="0"/>
-          <w:numId w:val="6"/>
-        </w:numPr>
-      </w:pPr>
-      <w:r>
         <w:t>make PARSE_DIR=$PA2X</w:t>
       </w:r>
       <w:r>
-        <w:t xml:space="preserve">  [ BLUEPRINT=… ]  [ CONFIG=… ]</w:t>
+        <w:t xml:space="preserve">  [ BLUEPRINT=…</w:t>
+      </w:r>
+      <w:r>
+        <w:t xml:space="preserve"> ]  </w:t>
+      </w:r>
+      <w:r>
+        <w:t>CONFIG=</w:t>
+      </w:r>
+      <w:r>
+        <w:t>$CONFIG</w:t>
       </w:r>
     </w:p>
     <w:p/>
-    <w:p/>
     <w:p>
       <w:pPr>
         <w:pStyle w:val="Heading3"/>
@@ -671,6 +720,18 @@
       </w:pPr>
       <w:r>
         <w:t>make LIBAWS4C=$AWS4C</w:t>
+      </w:r>
+    </w:p>
+    <w:p>
+      <w:pPr>
+        <w:pStyle w:val="ListParagraph"/>
+        <w:numPr>
+          <w:ilvl w:val="0"/>
+          <w:numId w:val="5"/>
+        </w:numPr>
+      </w:pPr>
+      <w:r>
+        <w:t>export MARFSCONFIGRC=$CONFIG</w:t>
       </w:r>
     </w:p>
     <w:p>
@@ -973,10 +1034,7 @@
         <w:t>send the /core* that was created</w:t>
       </w:r>
     </w:p>
-    <w:p>
-      <w:bookmarkStart w:id="1" w:name="_GoBack"/>
-      <w:bookmarkEnd w:id="1"/>
-    </w:p>
+    <w:p/>
     <w:sectPr>
       <w:headerReference w:type="default" r:id="rId12"/>
       <w:footerReference w:type="even" r:id="rId13"/>

</xml_diff>

<commit_message>
Updated discussion of ~/.awsAuth in the Install Guide
</commit_message>
<xml_diff>
--- a/Documentation/MarFS_Install.docx
+++ b/Documentation/MarFS_Install.docx
@@ -15,7 +15,19 @@
         <w:t xml:space="preserve">The logical components of MarFS are </w:t>
       </w:r>
       <w:r>
-        <w:t>the FUSE daemon running on the interactive FTA(s) (File Transfer Agents)</w:t>
+        <w:t xml:space="preserve">the FUSE daemon running on </w:t>
+      </w:r>
+      <w:r>
+        <w:t>one or more</w:t>
+      </w:r>
+      <w:r>
+        <w:t xml:space="preserve"> interactive </w:t>
+      </w:r>
+      <w:r>
+        <w:t>File Transfer Agents (FTA</w:t>
+      </w:r>
+      <w:r>
+        <w:t>)</w:t>
       </w:r>
       <w:r>
         <w:t>, pftool</w:t>
@@ -24,7 +36,19 @@
         <w:t xml:space="preserve"> running on the batch FTA(s), and the utility programs for managing and maintaining MarFS.</w:t>
       </w:r>
       <w:r>
-        <w:t xml:space="preserve">  At least one underlying MDFS (Meta-Data File-System).  MarFS data can be stored directly into the MDFS, but, presumably, one will also want an object-storage system.</w:t>
+        <w:t xml:space="preserve">  You will need a</w:t>
+      </w:r>
+      <w:r>
+        <w:t>t least one underlying Meta-Data File-System</w:t>
+      </w:r>
+      <w:r>
+        <w:t xml:space="preserve"> (MDFS</w:t>
+      </w:r>
+      <w:r>
+        <w:t>).  MarFS data can be stored directly into the MDFS, but, presumably, one will also want an object-storage system.</w:t>
+      </w:r>
+      <w:r>
+        <w:t xml:space="preserve">  We have tested with EMC ViPR and Scality (sproxyd), but this document may assume the latter.</w:t>
       </w:r>
     </w:p>
     <w:p>
@@ -97,19 +121,7 @@
         </w:numPr>
       </w:pPr>
       <w:r>
-        <w:t>CONFIG</w:t>
-      </w:r>
-      <w:r>
-        <w:t xml:space="preserve"> </w:t>
-      </w:r>
-      <w:r>
-        <w:t>=</w:t>
-      </w:r>
-      <w:r>
-        <w:t xml:space="preserve"> </w:t>
-      </w:r>
-      <w:r>
-        <w:t>path to file that will contain marfs configuration</w:t>
+        <w:t>CONFIG = path to file that will contain marfs configuration</w:t>
       </w:r>
     </w:p>
     <w:p>
@@ -271,6 +283,7 @@
         <w:t>create the directory where fuse will be mounted</w:t>
       </w:r>
     </w:p>
+    <w:p/>
     <w:p>
       <w:pPr>
         <w:pStyle w:val="Heading2"/>
@@ -290,7 +303,6 @@
         <w:pStyle w:val="Heading3"/>
       </w:pPr>
       <w:r>
-        <w:lastRenderedPageBreak/>
         <w:t>DIRECT</w:t>
       </w:r>
     </w:p>
@@ -428,6 +440,14 @@
       </w:pPr>
       <w:r>
         <w:t>Install RESTful object-storage tools</w:t>
+      </w:r>
+      <w:r>
+        <w:t xml:space="preserve"> (on FTAs)</w:t>
+      </w:r>
+    </w:p>
+    <w:p>
+      <w:r>
+        <w:t>This builds libaws4c.a, which is needed by fuse/pftool</w:t>
       </w:r>
     </w:p>
     <w:p>
@@ -486,6 +506,30 @@
         <w:t>create ~/.awsAuth, with unix-user:storage-user:storage-key</w:t>
       </w:r>
     </w:p>
+    <w:p>
+      <w:pPr>
+        <w:pStyle w:val="ListParagraph"/>
+        <w:numPr>
+          <w:ilvl w:val="0"/>
+          <w:numId w:val="3"/>
+        </w:numPr>
+      </w:pPr>
+      <w:r>
+        <w:t>chown root:root ~/.awsAuth</w:t>
+      </w:r>
+    </w:p>
+    <w:p>
+      <w:pPr>
+        <w:pStyle w:val="ListParagraph"/>
+        <w:numPr>
+          <w:ilvl w:val="0"/>
+          <w:numId w:val="3"/>
+        </w:numPr>
+      </w:pPr>
+      <w:r>
+        <w:t>chmod 600 ~/.awsAuth</w:t>
+      </w:r>
+    </w:p>
     <w:p/>
     <w:p>
       <w:pPr>
@@ -493,6 +537,9 @@
       </w:pPr>
       <w:r>
         <w:t>Install parser tools</w:t>
+      </w:r>
+      <w:r>
+        <w:t xml:space="preserve"> (on FTAs)</w:t>
       </w:r>
     </w:p>
     <w:p>
@@ -535,6 +582,9 @@
       <w:r>
         <w:t>Install MarFS</w:t>
       </w:r>
+      <w:r>
+        <w:t xml:space="preserve"> (on FTAs)</w:t>
+      </w:r>
     </w:p>
     <w:p>
       <w:pPr>
@@ -569,6 +619,7 @@
       </w:hyperlink>
     </w:p>
     <w:p/>
+    <w:p/>
     <w:p>
       <w:pPr>
         <w:pStyle w:val="Heading3"/>
@@ -580,6 +631,17 @@
       <w:bookmarkEnd w:id="0"/>
     </w:p>
     <w:p>
+      <w:pPr>
+        <w:spacing w:after="120"/>
+      </w:pPr>
+      <w:r>
+        <w:t>This also builds libconfig.a, needed by fuse/pftool.</w:t>
+      </w:r>
+    </w:p>
+    <w:p>
+      <w:pPr>
+        <w:spacing w:after="120"/>
+      </w:pPr>
       <w:r>
         <w:t>The configuration-file is used by FUSE, pftool, and (eventually) by various scripts that perform useful functions.  It contains information about the fuse-mount, and all namespaces and repositories.  There is a “blueprint” config-file in $SRC/fuse/src.  This defines the syntax for legitimate config files, and is read by the first stage of the parser-</w:t>
       </w:r>
@@ -587,100 +649,105 @@
         <w:t>generation, to create the parser.  You must then create a config file that matches this syntax, which the parser can read.  We have a version we call marfs_cctest.cfg.</w:t>
       </w:r>
     </w:p>
+    <w:p>
+      <w:pPr>
+        <w:pStyle w:val="ListParagraph"/>
+        <w:numPr>
+          <w:ilvl w:val="0"/>
+          <w:numId w:val="7"/>
+        </w:numPr>
+      </w:pPr>
+      <w:r>
+        <w:t>(The following also builds libconfig.a</w:t>
+      </w:r>
+      <w:r>
+        <w:t>, and cmd-line tool ‘marfs_config’</w:t>
+      </w:r>
+      <w:r>
+        <w:t>)</w:t>
+      </w:r>
+    </w:p>
+    <w:p>
+      <w:pPr>
+        <w:pStyle w:val="ListParagraph"/>
+        <w:numPr>
+          <w:ilvl w:val="0"/>
+          <w:numId w:val="6"/>
+        </w:numPr>
+      </w:pPr>
+      <w:r>
+        <w:t xml:space="preserve">edit </w:t>
+      </w:r>
+      <w:r>
+        <w:t>$CONFIG</w:t>
+      </w:r>
+      <w:r>
+        <w:t xml:space="preserve">  [create repos and namespaces]</w:t>
+      </w:r>
+    </w:p>
+    <w:p>
+      <w:pPr>
+        <w:pStyle w:val="ListParagraph"/>
+        <w:numPr>
+          <w:ilvl w:val="0"/>
+          <w:numId w:val="6"/>
+        </w:numPr>
+      </w:pPr>
+      <w:r>
+        <w:t>cd $SRC/common/configuration/src</w:t>
+      </w:r>
+    </w:p>
+    <w:p>
+      <w:pPr>
+        <w:pStyle w:val="ListParagraph"/>
+        <w:numPr>
+          <w:ilvl w:val="0"/>
+          <w:numId w:val="6"/>
+        </w:numPr>
+      </w:pPr>
+      <w:r>
+        <w:t>make pristine</w:t>
+      </w:r>
+    </w:p>
+    <w:p>
+      <w:pPr>
+        <w:pStyle w:val="ListParagraph"/>
+        <w:numPr>
+          <w:ilvl w:val="0"/>
+          <w:numId w:val="6"/>
+        </w:numPr>
+      </w:pPr>
+      <w:r>
+        <w:t>make PARSE_DIR=$PA2X</w:t>
+      </w:r>
+      <w:r>
+        <w:t xml:space="preserve">  [ BLUEPRINT=…</w:t>
+      </w:r>
+      <w:r>
+        <w:t xml:space="preserve"> ]  </w:t>
+      </w:r>
+      <w:r>
+        <w:t>CONFIG=</w:t>
+      </w:r>
+      <w:r>
+        <w:t>$CONFIG</w:t>
+      </w:r>
+    </w:p>
     <w:p/>
     <w:p>
       <w:pPr>
-        <w:pStyle w:val="ListParagraph"/>
-        <w:numPr>
-          <w:ilvl w:val="0"/>
-          <w:numId w:val="7"/>
-        </w:numPr>
-      </w:pPr>
-      <w:r>
-        <w:t>(The following also builds libconfig.a</w:t>
-      </w:r>
-      <w:r>
-        <w:t>, and cmd-line tool ‘marfs_config’</w:t>
-      </w:r>
-      <w:r>
-        <w:t>)</w:t>
-      </w:r>
-    </w:p>
-    <w:p>
-      <w:pPr>
-        <w:pStyle w:val="ListParagraph"/>
-        <w:numPr>
-          <w:ilvl w:val="0"/>
-          <w:numId w:val="6"/>
-        </w:numPr>
-      </w:pPr>
-      <w:r>
-        <w:t xml:space="preserve">edit </w:t>
-      </w:r>
-      <w:r>
-        <w:t>$CONFIG</w:t>
-      </w:r>
-      <w:r>
-        <w:t xml:space="preserve">  [create repos and namespaces]</w:t>
-      </w:r>
-    </w:p>
-    <w:p>
-      <w:pPr>
-        <w:pStyle w:val="ListParagraph"/>
-        <w:numPr>
-          <w:ilvl w:val="0"/>
-          <w:numId w:val="6"/>
-        </w:numPr>
-      </w:pPr>
-      <w:r>
-        <w:t>cd $SRC/common/configuration/src</w:t>
-      </w:r>
-    </w:p>
-    <w:p>
-      <w:pPr>
-        <w:pStyle w:val="ListParagraph"/>
-        <w:numPr>
-          <w:ilvl w:val="0"/>
-          <w:numId w:val="6"/>
-        </w:numPr>
-      </w:pPr>
-      <w:r>
-        <w:t>make pristine</w:t>
-      </w:r>
-      <w:bookmarkStart w:id="1" w:name="_GoBack"/>
-      <w:bookmarkEnd w:id="1"/>
-    </w:p>
-    <w:p>
-      <w:pPr>
-        <w:pStyle w:val="ListParagraph"/>
-        <w:numPr>
-          <w:ilvl w:val="0"/>
-          <w:numId w:val="6"/>
-        </w:numPr>
-      </w:pPr>
-      <w:r>
-        <w:t>make PARSE_DIR=$PA2X</w:t>
-      </w:r>
-      <w:r>
-        <w:t xml:space="preserve">  [ BLUEPRINT=…</w:t>
-      </w:r>
-      <w:r>
-        <w:t xml:space="preserve"> ]  </w:t>
-      </w:r>
-      <w:r>
-        <w:t>CONFIG=</w:t>
-      </w:r>
-      <w:r>
-        <w:t>$CONFIG</w:t>
-      </w:r>
-    </w:p>
-    <w:p/>
-    <w:p>
-      <w:pPr>
         <w:pStyle w:val="Heading3"/>
       </w:pPr>
       <w:r>
         <w:t>Build and mount a MarFS fuse client (as root)</w:t>
+      </w:r>
+    </w:p>
+    <w:p>
+      <w:pPr>
+        <w:spacing w:after="120"/>
+      </w:pPr>
+      <w:r>
+        <w:t>This also builds libmarfs.a, which is needed by pftool</w:t>
       </w:r>
     </w:p>
     <w:p>
@@ -941,7 +1008,12 @@
     <w:p/>
     <w:p>
       <w:r>
-        <w:t>To report bugs that are simple reproducible problems:</w:t>
+        <w:t>To report bugs that a</w:t>
+      </w:r>
+      <w:bookmarkStart w:id="1" w:name="_GoBack"/>
+      <w:bookmarkEnd w:id="1"/>
+      <w:r>
+        <w:t>re simple reproducible problems:</w:t>
       </w:r>
     </w:p>
     <w:p>

</xml_diff>

<commit_message>
Sketched some of our conventions for MD file-system structure into the Install Guide.
</commit_message>
<xml_diff>
--- a/Documentation/MarFS_Install.docx
+++ b/Documentation/MarFS_Install.docx
@@ -170,6 +170,108 @@
         <w:pStyle w:val="Heading2"/>
       </w:pPr>
       <w:r>
+        <w:t>Conventions</w:t>
+      </w:r>
+    </w:p>
+    <w:p>
+      <w:r>
+        <w:t>We have adopted configuration “conventions”, which have now become requirements, though they are not currently enforced.</w:t>
+      </w:r>
+    </w:p>
+    <w:p>
+      <w:pPr>
+        <w:pStyle w:val="ListParagraph"/>
+        <w:numPr>
+          <w:ilvl w:val="0"/>
+          <w:numId w:val="22"/>
+        </w:numPr>
+      </w:pPr>
+      <w:r>
+        <w:t xml:space="preserve">Where metadata is stored in GPFS, each namespace should have its own file-set.  </w:t>
+      </w:r>
+      <w:r>
+        <w:t>This supports our tool that does a fast GPFS scan of the MDFS, accumulating quota-information.</w:t>
+      </w:r>
+    </w:p>
+    <w:p>
+      <w:pPr>
+        <w:pStyle w:val="ListParagraph"/>
+        <w:numPr>
+          <w:ilvl w:val="0"/>
+          <w:numId w:val="22"/>
+        </w:numPr>
+      </w:pPr>
+      <w:r>
+        <w:t xml:space="preserve">Where metadata is stored in GPFS, the namespace.md_path (see </w:t>
+      </w:r>
+      <w:r>
+        <w:fldChar w:fldCharType="begin"/>
+      </w:r>
+      <w:r>
+        <w:instrText xml:space="preserve"> REF _Ref304624862 \r \h </w:instrText>
+      </w:r>
+      <w:r>
+        <w:fldChar w:fldCharType="separate"/>
+      </w:r>
+      <w:r>
+        <w:t>4.3.1</w:t>
+      </w:r>
+      <w:r>
+        <w:fldChar w:fldCharType="end"/>
+      </w:r>
+      <w:r>
+        <w:t xml:space="preserve">) should match the namespace name. </w:t>
+      </w:r>
+    </w:p>
+    <w:p>
+      <w:pPr>
+        <w:pStyle w:val="ListParagraph"/>
+        <w:numPr>
+          <w:ilvl w:val="0"/>
+          <w:numId w:val="22"/>
+        </w:numPr>
+      </w:pPr>
+      <w:r>
+        <w:t xml:space="preserve">Trash paths </w:t>
+      </w:r>
+      <w:r>
+        <w:t xml:space="preserve">(see </w:t>
+      </w:r>
+      <w:r>
+        <w:fldChar w:fldCharType="begin"/>
+      </w:r>
+      <w:r>
+        <w:instrText xml:space="preserve"> REF _Ref304624862 \r \h </w:instrText>
+      </w:r>
+      <w:r>
+        <w:fldChar w:fldCharType="separate"/>
+      </w:r>
+      <w:r>
+        <w:t>4</w:t>
+      </w:r>
+      <w:r>
+        <w:t>.</w:t>
+      </w:r>
+      <w:r>
+        <w:t>3.1</w:t>
+      </w:r>
+      <w:r>
+        <w:fldChar w:fldCharType="end"/>
+      </w:r>
+      <w:r>
+        <w:t>)</w:t>
+      </w:r>
+      <w:r>
+        <w:t xml:space="preserve"> should not be under a file-set used for metadata.</w:t>
+      </w:r>
+      <w:bookmarkStart w:id="0" w:name="_GoBack"/>
+      <w:bookmarkEnd w:id="0"/>
+    </w:p>
+    <w:p>
+      <w:pPr>
+        <w:pStyle w:val="Heading2"/>
+      </w:pPr>
+      <w:r>
         <w:t>directories, filesets, etc</w:t>
       </w:r>
     </w:p>
@@ -250,6 +352,7 @@
         </w:numPr>
       </w:pPr>
       <w:r>
+        <w:lastRenderedPageBreak/>
         <w:t>touch the file matching the ‘fsinfo_path’ in the config</w:t>
       </w:r>
     </w:p>
@@ -624,11 +727,11 @@
       <w:pPr>
         <w:pStyle w:val="Heading3"/>
       </w:pPr>
-      <w:bookmarkStart w:id="0" w:name="_Ref304624862"/>
+      <w:bookmarkStart w:id="1" w:name="_Ref304624862"/>
       <w:r>
         <w:t>Prepare local configuration</w:t>
       </w:r>
-      <w:bookmarkEnd w:id="0"/>
+      <w:bookmarkEnd w:id="1"/>
     </w:p>
     <w:p>
       <w:pPr>
@@ -647,6 +750,44 @@
       </w:r>
       <w:r>
         <w:t>generation, to create the parser.  You must then create a config file that matches this syntax, which the parser can read.  We have a version we call marfs_cctest.cfg.</w:t>
+      </w:r>
+    </w:p>
+    <w:p>
+      <w:pPr>
+        <w:spacing w:after="120"/>
+        <w:rPr>
+          <w:i/>
+        </w:rPr>
+      </w:pPr>
+      <w:r>
+        <w:rPr>
+          <w:i/>
+        </w:rPr>
+        <w:t>[</w:t>
+      </w:r>
+      <w:r>
+        <w:rPr>
+          <w:i/>
+        </w:rPr>
+        <w:t>Do not change the “blueprint” config, unless you are taking responsibility for making corresponding changes in the config-</w:t>
+      </w:r>
+      <w:r>
+        <w:rPr>
+          <w:i/>
+        </w:rPr>
+        <w:t xml:space="preserve">file, and marfs_configuration.c.  If your changes extend to </w:t>
+      </w:r>
+      <w:r>
+        <w:rPr>
+          <w:i/>
+        </w:rPr>
+        <w:t>marfs_configuration.h</w:t>
+      </w:r>
+      <w:r>
+        <w:rPr>
+          <w:i/>
+        </w:rPr>
+        <w:t>, they may well have repercussions in fuse and pftool internals.]</w:t>
       </w:r>
     </w:p>
     <w:p>
@@ -942,7 +1083,13 @@
         </w:numPr>
       </w:pPr>
       <w:r>
-        <w:t>/var/log/messages will show activity during interaction with the fuse mount</w:t>
+        <w:t xml:space="preserve">/var/log/messages will show activity </w:t>
+      </w:r>
+      <w:r>
+        <w:t>through</w:t>
+      </w:r>
+      <w:r>
+        <w:t xml:space="preserve"> the fuse mount</w:t>
       </w:r>
     </w:p>
     <w:p/>
@@ -1008,12 +1155,7 @@
     <w:p/>
     <w:p>
       <w:r>
-        <w:t>To report bugs that a</w:t>
-      </w:r>
-      <w:bookmarkStart w:id="1" w:name="_GoBack"/>
-      <w:bookmarkEnd w:id="1"/>
-      <w:r>
-        <w:t>re simple reproducible problems:</w:t>
+        <w:t>To report bugs that are simple reproducible problems:</w:t>
       </w:r>
     </w:p>
     <w:p>
@@ -1619,6 +1761,119 @@
     </w:lvl>
   </w:abstractNum>
   <w:abstractNum w:abstractNumId="3">
+    <w:nsid w:val="182167BC"/>
+    <w:multiLevelType w:val="hybridMultilevel"/>
+    <w:tmpl w:val="E8B2928E"/>
+    <w:lvl w:ilvl="0" w:tplc="04090001">
+      <w:start w:val="1"/>
+      <w:numFmt w:val="bullet"/>
+      <w:lvlText w:val=""/>
+      <w:lvlJc w:val="left"/>
+      <w:pPr>
+        <w:ind w:left="720" w:hanging="360"/>
+      </w:pPr>
+      <w:rPr>
+        <w:rFonts w:ascii="Symbol" w:hAnsi="Symbol" w:hint="default"/>
+      </w:rPr>
+    </w:lvl>
+    <w:lvl w:ilvl="1" w:tplc="04090003" w:tentative="1">
+      <w:start w:val="1"/>
+      <w:numFmt w:val="bullet"/>
+      <w:lvlText w:val="o"/>
+      <w:lvlJc w:val="left"/>
+      <w:pPr>
+        <w:ind w:left="1440" w:hanging="360"/>
+      </w:pPr>
+      <w:rPr>
+        <w:rFonts w:ascii="Courier New" w:hAnsi="Courier New" w:hint="default"/>
+      </w:rPr>
+    </w:lvl>
+    <w:lvl w:ilvl="2" w:tplc="04090005" w:tentative="1">
+      <w:start w:val="1"/>
+      <w:numFmt w:val="bullet"/>
+      <w:lvlText w:val=""/>
+      <w:lvlJc w:val="left"/>
+      <w:pPr>
+        <w:ind w:left="2160" w:hanging="360"/>
+      </w:pPr>
+      <w:rPr>
+        <w:rFonts w:ascii="Wingdings" w:hAnsi="Wingdings" w:hint="default"/>
+      </w:rPr>
+    </w:lvl>
+    <w:lvl w:ilvl="3" w:tplc="04090001" w:tentative="1">
+      <w:start w:val="1"/>
+      <w:numFmt w:val="bullet"/>
+      <w:lvlText w:val=""/>
+      <w:lvlJc w:val="left"/>
+      <w:pPr>
+        <w:ind w:left="2880" w:hanging="360"/>
+      </w:pPr>
+      <w:rPr>
+        <w:rFonts w:ascii="Symbol" w:hAnsi="Symbol" w:hint="default"/>
+      </w:rPr>
+    </w:lvl>
+    <w:lvl w:ilvl="4" w:tplc="04090003" w:tentative="1">
+      <w:start w:val="1"/>
+      <w:numFmt w:val="bullet"/>
+      <w:lvlText w:val="o"/>
+      <w:lvlJc w:val="left"/>
+      <w:pPr>
+        <w:ind w:left="3600" w:hanging="360"/>
+      </w:pPr>
+      <w:rPr>
+        <w:rFonts w:ascii="Courier New" w:hAnsi="Courier New" w:hint="default"/>
+      </w:rPr>
+    </w:lvl>
+    <w:lvl w:ilvl="5" w:tplc="04090005" w:tentative="1">
+      <w:start w:val="1"/>
+      <w:numFmt w:val="bullet"/>
+      <w:lvlText w:val=""/>
+      <w:lvlJc w:val="left"/>
+      <w:pPr>
+        <w:ind w:left="4320" w:hanging="360"/>
+      </w:pPr>
+      <w:rPr>
+        <w:rFonts w:ascii="Wingdings" w:hAnsi="Wingdings" w:hint="default"/>
+      </w:rPr>
+    </w:lvl>
+    <w:lvl w:ilvl="6" w:tplc="04090001" w:tentative="1">
+      <w:start w:val="1"/>
+      <w:numFmt w:val="bullet"/>
+      <w:lvlText w:val=""/>
+      <w:lvlJc w:val="left"/>
+      <w:pPr>
+        <w:ind w:left="5040" w:hanging="360"/>
+      </w:pPr>
+      <w:rPr>
+        <w:rFonts w:ascii="Symbol" w:hAnsi="Symbol" w:hint="default"/>
+      </w:rPr>
+    </w:lvl>
+    <w:lvl w:ilvl="7" w:tplc="04090003" w:tentative="1">
+      <w:start w:val="1"/>
+      <w:numFmt w:val="bullet"/>
+      <w:lvlText w:val="o"/>
+      <w:lvlJc w:val="left"/>
+      <w:pPr>
+        <w:ind w:left="5760" w:hanging="360"/>
+      </w:pPr>
+      <w:rPr>
+        <w:rFonts w:ascii="Courier New" w:hAnsi="Courier New" w:hint="default"/>
+      </w:rPr>
+    </w:lvl>
+    <w:lvl w:ilvl="8" w:tplc="04090005" w:tentative="1">
+      <w:start w:val="1"/>
+      <w:numFmt w:val="bullet"/>
+      <w:lvlText w:val=""/>
+      <w:lvlJc w:val="left"/>
+      <w:pPr>
+        <w:ind w:left="6480" w:hanging="360"/>
+      </w:pPr>
+      <w:rPr>
+        <w:rFonts w:ascii="Wingdings" w:hAnsi="Wingdings" w:hint="default"/>
+      </w:rPr>
+    </w:lvl>
+  </w:abstractNum>
+  <w:abstractNum w:abstractNumId="4">
     <w:nsid w:val="186874AD"/>
     <w:multiLevelType w:val="hybridMultilevel"/>
     <w:tmpl w:val="E870CE48"/>
@@ -1731,7 +1986,7 @@
       </w:rPr>
     </w:lvl>
   </w:abstractNum>
-  <w:abstractNum w:abstractNumId="4">
+  <w:abstractNum w:abstractNumId="5">
     <w:nsid w:val="1A4802E3"/>
     <w:multiLevelType w:val="hybridMultilevel"/>
     <w:tmpl w:val="F0E66EC2"/>
@@ -1844,7 +2099,7 @@
       </w:rPr>
     </w:lvl>
   </w:abstractNum>
-  <w:abstractNum w:abstractNumId="5">
+  <w:abstractNum w:abstractNumId="6">
     <w:nsid w:val="1AB379E1"/>
     <w:multiLevelType w:val="hybridMultilevel"/>
     <w:tmpl w:val="1DAA8314"/>
@@ -1957,7 +2212,7 @@
       </w:rPr>
     </w:lvl>
   </w:abstractNum>
-  <w:abstractNum w:abstractNumId="6">
+  <w:abstractNum w:abstractNumId="7">
     <w:nsid w:val="1AED2D47"/>
     <w:multiLevelType w:val="hybridMultilevel"/>
     <w:tmpl w:val="82C2EA46"/>
@@ -2070,7 +2325,7 @@
       </w:rPr>
     </w:lvl>
   </w:abstractNum>
-  <w:abstractNum w:abstractNumId="7">
+  <w:abstractNum w:abstractNumId="8">
     <w:nsid w:val="216A18A6"/>
     <w:multiLevelType w:val="multilevel"/>
     <w:tmpl w:val="04090025"/>
@@ -2165,7 +2420,7 @@
       </w:pPr>
     </w:lvl>
   </w:abstractNum>
-  <w:abstractNum w:abstractNumId="8">
+  <w:abstractNum w:abstractNumId="9">
     <w:nsid w:val="2419137A"/>
     <w:multiLevelType w:val="hybridMultilevel"/>
     <w:tmpl w:val="B6ECFAFE"/>
@@ -2278,7 +2533,7 @@
       </w:rPr>
     </w:lvl>
   </w:abstractNum>
-  <w:abstractNum w:abstractNumId="9">
+  <w:abstractNum w:abstractNumId="10">
     <w:nsid w:val="24D83BFE"/>
     <w:multiLevelType w:val="hybridMultilevel"/>
     <w:tmpl w:val="8D2C638A"/>
@@ -2391,7 +2646,7 @@
       </w:rPr>
     </w:lvl>
   </w:abstractNum>
-  <w:abstractNum w:abstractNumId="10">
+  <w:abstractNum w:abstractNumId="11">
     <w:nsid w:val="2B9E03D4"/>
     <w:multiLevelType w:val="hybridMultilevel"/>
     <w:tmpl w:val="24E246E8"/>
@@ -2504,7 +2759,7 @@
       </w:rPr>
     </w:lvl>
   </w:abstractNum>
-  <w:abstractNum w:abstractNumId="11">
+  <w:abstractNum w:abstractNumId="12">
     <w:nsid w:val="3DB5161C"/>
     <w:multiLevelType w:val="hybridMultilevel"/>
     <w:tmpl w:val="E3F23DDC"/>
@@ -2617,7 +2872,7 @@
       </w:rPr>
     </w:lvl>
   </w:abstractNum>
-  <w:abstractNum w:abstractNumId="12">
+  <w:abstractNum w:abstractNumId="13">
     <w:nsid w:val="3F7350E8"/>
     <w:multiLevelType w:val="hybridMultilevel"/>
     <w:tmpl w:val="59B2745C"/>
@@ -2730,7 +2985,7 @@
       </w:rPr>
     </w:lvl>
   </w:abstractNum>
-  <w:abstractNum w:abstractNumId="13">
+  <w:abstractNum w:abstractNumId="14">
     <w:nsid w:val="4DFF0472"/>
     <w:multiLevelType w:val="hybridMultilevel"/>
     <w:tmpl w:val="B25CF7A4"/>
@@ -2843,7 +3098,7 @@
       </w:rPr>
     </w:lvl>
   </w:abstractNum>
-  <w:abstractNum w:abstractNumId="14">
+  <w:abstractNum w:abstractNumId="15">
     <w:nsid w:val="4FA4106F"/>
     <w:multiLevelType w:val="hybridMultilevel"/>
     <w:tmpl w:val="3B8A8320"/>
@@ -2956,7 +3211,7 @@
       </w:rPr>
     </w:lvl>
   </w:abstractNum>
-  <w:abstractNum w:abstractNumId="15">
+  <w:abstractNum w:abstractNumId="16">
     <w:nsid w:val="53983A0E"/>
     <w:multiLevelType w:val="hybridMultilevel"/>
     <w:tmpl w:val="D168209C"/>
@@ -3069,7 +3324,7 @@
       </w:rPr>
     </w:lvl>
   </w:abstractNum>
-  <w:abstractNum w:abstractNumId="16">
+  <w:abstractNum w:abstractNumId="17">
     <w:nsid w:val="5A594B75"/>
     <w:multiLevelType w:val="hybridMultilevel"/>
     <w:tmpl w:val="F438C2E0"/>
@@ -3182,7 +3437,7 @@
       </w:rPr>
     </w:lvl>
   </w:abstractNum>
-  <w:abstractNum w:abstractNumId="17">
+  <w:abstractNum w:abstractNumId="18">
     <w:nsid w:val="6095055E"/>
     <w:multiLevelType w:val="hybridMultilevel"/>
     <w:tmpl w:val="4AC4A900"/>
@@ -3295,7 +3550,7 @@
       </w:rPr>
     </w:lvl>
   </w:abstractNum>
-  <w:abstractNum w:abstractNumId="18">
+  <w:abstractNum w:abstractNumId="19">
     <w:nsid w:val="67F56897"/>
     <w:multiLevelType w:val="hybridMultilevel"/>
     <w:tmpl w:val="860281DA"/>
@@ -3408,7 +3663,7 @@
       </w:rPr>
     </w:lvl>
   </w:abstractNum>
-  <w:abstractNum w:abstractNumId="19">
+  <w:abstractNum w:abstractNumId="20">
     <w:nsid w:val="6C8610FB"/>
     <w:multiLevelType w:val="hybridMultilevel"/>
     <w:tmpl w:val="25E2AEA2"/>
@@ -3521,7 +3776,7 @@
       </w:rPr>
     </w:lvl>
   </w:abstractNum>
-  <w:abstractNum w:abstractNumId="20">
+  <w:abstractNum w:abstractNumId="21">
     <w:nsid w:val="70A36755"/>
     <w:multiLevelType w:val="hybridMultilevel"/>
     <w:tmpl w:val="0400BDE4"/>
@@ -3641,61 +3896,64 @@
     <w:abstractNumId w:val="0"/>
   </w:num>
   <w:num w:numId="3">
+    <w:abstractNumId w:val="15"/>
+  </w:num>
+  <w:num w:numId="4">
     <w:abstractNumId w:val="14"/>
   </w:num>
-  <w:num w:numId="4">
+  <w:num w:numId="5">
+    <w:abstractNumId w:val="6"/>
+  </w:num>
+  <w:num w:numId="6">
+    <w:abstractNumId w:val="20"/>
+  </w:num>
+  <w:num w:numId="7">
+    <w:abstractNumId w:val="7"/>
+  </w:num>
+  <w:num w:numId="8">
+    <w:abstractNumId w:val="8"/>
+  </w:num>
+  <w:num w:numId="9">
+    <w:abstractNumId w:val="19"/>
+  </w:num>
+  <w:num w:numId="10">
+    <w:abstractNumId w:val="17"/>
+  </w:num>
+  <w:num w:numId="11">
+    <w:abstractNumId w:val="4"/>
+  </w:num>
+  <w:num w:numId="12">
+    <w:abstractNumId w:val="21"/>
+  </w:num>
+  <w:num w:numId="13">
+    <w:abstractNumId w:val="12"/>
+  </w:num>
+  <w:num w:numId="14">
     <w:abstractNumId w:val="13"/>
   </w:num>
-  <w:num w:numId="5">
-    <w:abstractNumId w:val="5"/>
-  </w:num>
-  <w:num w:numId="6">
-    <w:abstractNumId w:val="19"/>
-  </w:num>
-  <w:num w:numId="7">
-    <w:abstractNumId w:val="6"/>
-  </w:num>
-  <w:num w:numId="8">
-    <w:abstractNumId w:val="7"/>
-  </w:num>
-  <w:num w:numId="9">
-    <w:abstractNumId w:val="18"/>
-  </w:num>
-  <w:num w:numId="10">
+  <w:num w:numId="15">
     <w:abstractNumId w:val="16"/>
-  </w:num>
-  <w:num w:numId="11">
-    <w:abstractNumId w:val="3"/>
-  </w:num>
-  <w:num w:numId="12">
-    <w:abstractNumId w:val="20"/>
-  </w:num>
-  <w:num w:numId="13">
-    <w:abstractNumId w:val="11"/>
-  </w:num>
-  <w:num w:numId="14">
-    <w:abstractNumId w:val="12"/>
-  </w:num>
-  <w:num w:numId="15">
-    <w:abstractNumId w:val="15"/>
   </w:num>
   <w:num w:numId="16">
     <w:abstractNumId w:val="1"/>
   </w:num>
   <w:num w:numId="17">
+    <w:abstractNumId w:val="11"/>
+  </w:num>
+  <w:num w:numId="18">
+    <w:abstractNumId w:val="9"/>
+  </w:num>
+  <w:num w:numId="19">
+    <w:abstractNumId w:val="5"/>
+  </w:num>
+  <w:num w:numId="20">
+    <w:abstractNumId w:val="18"/>
+  </w:num>
+  <w:num w:numId="21">
     <w:abstractNumId w:val="10"/>
   </w:num>
-  <w:num w:numId="18">
-    <w:abstractNumId w:val="8"/>
-  </w:num>
-  <w:num w:numId="19">
-    <w:abstractNumId w:val="4"/>
-  </w:num>
-  <w:num w:numId="20">
-    <w:abstractNumId w:val="17"/>
-  </w:num>
-  <w:num w:numId="21">
-    <w:abstractNumId w:val="9"/>
+  <w:num w:numId="22">
+    <w:abstractNumId w:val="3"/>
   </w:num>
   <w:numIdMacAtCleanup w:val="10"/>
 </w:numbering>

</xml_diff>

<commit_message>
Tweaked sproxyd config details, in MarFS_Install.docx.
</commit_message>
<xml_diff>
--- a/Documentation/MarFS_Install.docx
+++ b/Documentation/MarFS_Install.docx
@@ -15,19 +15,7 @@
         <w:t xml:space="preserve">The logical components of MarFS are </w:t>
       </w:r>
       <w:r>
-        <w:t xml:space="preserve">the FUSE daemon running on </w:t>
-      </w:r>
-      <w:r>
-        <w:t>one or more</w:t>
-      </w:r>
-      <w:r>
-        <w:t xml:space="preserve"> interactive </w:t>
-      </w:r>
-      <w:r>
-        <w:t>File Transfer Agents (FTA</w:t>
-      </w:r>
-      <w:r>
-        <w:t>)</w:t>
+        <w:t>the FUSE daemon running on the interactive FTA(s) (File Transfer Agents)</w:t>
       </w:r>
       <w:r>
         <w:t>, pftool</w:t>
@@ -36,19 +24,7 @@
         <w:t xml:space="preserve"> running on the batch FTA(s), and the utility programs for managing and maintaining MarFS.</w:t>
       </w:r>
       <w:r>
-        <w:t xml:space="preserve">  You will need a</w:t>
-      </w:r>
-      <w:r>
-        <w:t>t least one underlying Meta-Data File-System</w:t>
-      </w:r>
-      <w:r>
-        <w:t xml:space="preserve"> (MDFS</w:t>
-      </w:r>
-      <w:r>
-        <w:t>).  MarFS data can be stored directly into the MDFS, but, presumably, one will also want an object-storage system.</w:t>
-      </w:r>
-      <w:r>
-        <w:t xml:space="preserve">  We have tested with EMC ViPR and Scality (sproxyd), but this document may assume the latter.</w:t>
+        <w:t xml:space="preserve">  At least one underlying MDFS (Meta-Data File-System).  MarFS data can be stored directly into the MDFS, but, presumably, one will also want an object-storage system.</w:t>
       </w:r>
     </w:p>
     <w:p>
@@ -170,39 +146,12 @@
         <w:pStyle w:val="Heading2"/>
       </w:pPr>
       <w:r>
-        <w:t>Conventions</w:t>
-      </w:r>
-    </w:p>
-    <w:p>
-      <w:r>
-        <w:t>We have adopted configuration “conventions”, which have now become requirements, though they are not currently enforced.</w:t>
-      </w:r>
-    </w:p>
-    <w:p>
-      <w:pPr>
-        <w:pStyle w:val="ListParagraph"/>
-        <w:numPr>
-          <w:ilvl w:val="0"/>
-          <w:numId w:val="22"/>
-        </w:numPr>
-      </w:pPr>
-      <w:r>
-        <w:t xml:space="preserve">Where metadata is stored in GPFS, each namespace should have its own file-set.  </w:t>
-      </w:r>
-      <w:r>
-        <w:t>This supports our tool that does a fast GPFS scan of the MDFS, accumulating quota-information.</w:t>
-      </w:r>
-    </w:p>
-    <w:p>
-      <w:pPr>
-        <w:pStyle w:val="ListParagraph"/>
-        <w:numPr>
-          <w:ilvl w:val="0"/>
-          <w:numId w:val="22"/>
-        </w:numPr>
-      </w:pPr>
-      <w:r>
-        <w:t xml:space="preserve">Where metadata is stored in GPFS, the namespace.md_path (see </w:t>
+        <w:t>directories, filesets, etc</w:t>
+      </w:r>
+    </w:p>
+    <w:p>
+      <w:r>
+        <w:t xml:space="preserve">The configuration created in </w:t>
       </w:r>
       <w:r>
         <w:fldChar w:fldCharType="begin"/>
@@ -220,337 +169,270 @@
         <w:fldChar w:fldCharType="end"/>
       </w:r>
       <w:r>
-        <w:t xml:space="preserve">) should match the namespace name. </w:t>
-      </w:r>
-    </w:p>
-    <w:p>
-      <w:pPr>
-        <w:pStyle w:val="ListParagraph"/>
-        <w:numPr>
-          <w:ilvl w:val="0"/>
-          <w:numId w:val="22"/>
-        </w:numPr>
-      </w:pPr>
-      <w:r>
-        <w:t xml:space="preserve">Trash paths </w:t>
-      </w:r>
-      <w:r>
-        <w:t xml:space="preserve">(see </w:t>
-      </w:r>
-      <w:r>
-        <w:fldChar w:fldCharType="begin"/>
-      </w:r>
-      <w:r>
-        <w:instrText xml:space="preserve"> REF _Ref304624862 \r \h </w:instrText>
-      </w:r>
-      <w:r>
-        <w:fldChar w:fldCharType="separate"/>
-      </w:r>
-      <w:r>
-        <w:t>4</w:t>
+        <w:t xml:space="preserve"> will include namespaces that refer to file-systems and directories, which must currently be created by hand</w:t>
       </w:r>
       <w:r>
         <w:t>.</w:t>
       </w:r>
-      <w:r>
-        <w:t>3.1</w:t>
-      </w:r>
-      <w:r>
-        <w:fldChar w:fldCharType="end"/>
-      </w:r>
-      <w:r>
-        <w:t>)</w:t>
-      </w:r>
-      <w:r>
-        <w:t xml:space="preserve"> should not be under a file-set used for metadata.</w:t>
+    </w:p>
+    <w:p/>
+    <w:p>
+      <w:r>
+        <w:t>For each namespace:</w:t>
+      </w:r>
+    </w:p>
+    <w:p>
+      <w:pPr>
+        <w:pStyle w:val="ListParagraph"/>
+        <w:numPr>
+          <w:ilvl w:val="0"/>
+          <w:numId w:val="11"/>
+        </w:numPr>
+      </w:pPr>
+      <w:r>
+        <w:t>create a file-set where the MD for this NS will live</w:t>
+      </w:r>
+    </w:p>
+    <w:p>
+      <w:pPr>
+        <w:pStyle w:val="ListParagraph"/>
+        <w:numPr>
+          <w:ilvl w:val="0"/>
+          <w:numId w:val="11"/>
+        </w:numPr>
+      </w:pPr>
+      <w:r>
+        <w:t>create a directory under the fileset, matching the ‘md_path’ in the config.</w:t>
+      </w:r>
+    </w:p>
+    <w:p>
+      <w:pPr>
+        <w:pStyle w:val="ListParagraph"/>
+        <w:numPr>
+          <w:ilvl w:val="0"/>
+          <w:numId w:val="11"/>
+        </w:numPr>
+      </w:pPr>
+      <w:r>
+        <w:t>assign ownership (chown), and access (chmod) to the directory.</w:t>
+      </w:r>
+    </w:p>
+    <w:p>
+      <w:pPr>
+        <w:pStyle w:val="ListParagraph"/>
+        <w:numPr>
+          <w:ilvl w:val="0"/>
+          <w:numId w:val="11"/>
+        </w:numPr>
+      </w:pPr>
+      <w:r>
+        <w:t>touch the file matching the ‘fsinfo_path’ in the config</w:t>
+      </w:r>
+    </w:p>
+    <w:p>
+      <w:pPr>
+        <w:pStyle w:val="ListParagraph"/>
+        <w:numPr>
+          <w:ilvl w:val="0"/>
+          <w:numId w:val="11"/>
+        </w:numPr>
+      </w:pPr>
+      <w:r>
+        <w:t>create a fileset (and perhaps subdir) matching ‘trash_path’ in the config.</w:t>
+      </w:r>
+    </w:p>
+    <w:p/>
+    <w:p>
+      <w:r>
+        <w:t>For the fuse-mount:</w:t>
+      </w:r>
+    </w:p>
+    <w:p>
+      <w:pPr>
+        <w:pStyle w:val="ListParagraph"/>
+        <w:numPr>
+          <w:ilvl w:val="0"/>
+          <w:numId w:val="17"/>
+        </w:numPr>
+      </w:pPr>
+      <w:r>
+        <w:t>create the directory where fuse will be mounted</w:t>
+      </w:r>
+    </w:p>
+    <w:p>
+      <w:pPr>
+        <w:pStyle w:val="Heading2"/>
+      </w:pPr>
+      <w:r>
+        <w:t>repositories</w:t>
+      </w:r>
+    </w:p>
+    <w:p>
+      <w:r>
+        <w:t>MarFS data-storage can use a variety of storage back-ends.  Each one may require different kinds of configuration:</w:t>
+      </w:r>
+    </w:p>
+    <w:p/>
+    <w:p>
+      <w:pPr>
+        <w:pStyle w:val="Heading3"/>
+      </w:pPr>
+      <w:r>
+        <w:lastRenderedPageBreak/>
+        <w:t>DIRECT</w:t>
+      </w:r>
+    </w:p>
+    <w:p>
+      <w:r>
+        <w:t>DIRECT repos store all data directly into the MDFS.  Therefore, nothing special is needed, after the MDFS has been created.</w:t>
+      </w:r>
+    </w:p>
+    <w:p>
+      <w:pPr>
+        <w:pStyle w:val="Heading3"/>
+      </w:pPr>
+      <w:r>
+        <w:t>SPROXYD (Scality)</w:t>
+      </w:r>
+    </w:p>
+    <w:p>
+      <w:r>
+        <w:t>For each SPROXYD repo, the following is needed, on every server that will serve sproxyd requests:</w:t>
+      </w:r>
+    </w:p>
+    <w:p/>
+    <w:p>
+      <w:r>
+        <w:t>edit /etc/sproxyd.conf</w:t>
+      </w:r>
+    </w:p>
+    <w:p>
+      <w:pPr>
+        <w:pStyle w:val="ListParagraph"/>
+        <w:numPr>
+          <w:ilvl w:val="0"/>
+          <w:numId w:val="14"/>
+        </w:numPr>
+      </w:pPr>
+      <w:r>
+        <w:t>add a driver alias matching the associated MarFS repo-name</w:t>
+      </w:r>
+    </w:p>
+    <w:p>
+      <w:pPr>
+        <w:pStyle w:val="ListParagraph"/>
+        <w:numPr>
+          <w:ilvl w:val="0"/>
+          <w:numId w:val="14"/>
+        </w:numPr>
+      </w:pPr>
+      <w:r>
+        <w:t>it should have “by-name” true.</w:t>
       </w:r>
       <w:bookmarkStart w:id="0" w:name="_GoBack"/>
       <w:bookmarkEnd w:id="0"/>
     </w:p>
     <w:p>
       <w:pPr>
+        <w:pStyle w:val="ListParagraph"/>
+        <w:numPr>
+          <w:ilvl w:val="0"/>
+          <w:numId w:val="13"/>
+        </w:numPr>
+      </w:pPr>
+      <w:r>
+        <w:t>give it a unique service-id</w:t>
+      </w:r>
+    </w:p>
+    <w:p>
+      <w:pPr>
+        <w:pStyle w:val="ListParagraph"/>
+        <w:numPr>
+          <w:ilvl w:val="0"/>
+          <w:numId w:val="13"/>
+        </w:numPr>
+      </w:pPr>
+      <w:r>
+        <w:t>select storage parameters (e.g. ARC schema for erasure-coding)</w:t>
+      </w:r>
+    </w:p>
+    <w:p/>
+    <w:p>
+      <w:r>
+        <w:t>edit /etc/httpd/conf.d</w:t>
+      </w:r>
+      <w:r>
+        <w:t>/_scality/sproxyd.conf</w:t>
+      </w:r>
+    </w:p>
+    <w:p>
+      <w:pPr>
+        <w:pStyle w:val="ListParagraph"/>
+        <w:numPr>
+          <w:ilvl w:val="0"/>
+          <w:numId w:val="15"/>
+        </w:numPr>
+      </w:pPr>
+      <w:r>
+        <w:t>add a new line for each MarFS namespace that will come here</w:t>
+      </w:r>
+    </w:p>
+    <w:p>
+      <w:pPr>
+        <w:pStyle w:val="ListParagraph"/>
+        <w:numPr>
+          <w:ilvl w:val="0"/>
+          <w:numId w:val="15"/>
+        </w:numPr>
+      </w:pPr>
+      <w:r>
+        <w:t>the lines can all be identical, except for the namespace-name</w:t>
+      </w:r>
+    </w:p>
+    <w:p/>
+    <w:p>
+      <w:r>
+        <w:t>restart associated services (may take a moment)</w:t>
+      </w:r>
+    </w:p>
+    <w:p>
+      <w:pPr>
+        <w:pStyle w:val="ListParagraph"/>
+        <w:numPr>
+          <w:ilvl w:val="0"/>
+          <w:numId w:val="16"/>
+        </w:numPr>
+      </w:pPr>
+      <w:r>
+        <w:t>service restart httpd</w:t>
+      </w:r>
+    </w:p>
+    <w:p>
+      <w:pPr>
+        <w:pStyle w:val="ListParagraph"/>
+        <w:numPr>
+          <w:ilvl w:val="0"/>
+          <w:numId w:val="16"/>
+        </w:numPr>
+      </w:pPr>
+      <w:r>
+        <w:t>service restart scality-sproxyd</w:t>
+      </w:r>
+    </w:p>
+    <w:p>
+      <w:pPr>
+        <w:pStyle w:val="Heading1"/>
+      </w:pPr>
+      <w:r>
+        <w:t>Install and build MarFS, and associated tools</w:t>
+      </w:r>
+    </w:p>
+    <w:p>
+      <w:pPr>
         <w:pStyle w:val="Heading2"/>
       </w:pPr>
       <w:r>
-        <w:t>directories, filesets, etc</w:t>
-      </w:r>
-    </w:p>
-    <w:p>
-      <w:r>
-        <w:t xml:space="preserve">The configuration created in </w:t>
-      </w:r>
-      <w:r>
-        <w:fldChar w:fldCharType="begin"/>
-      </w:r>
-      <w:r>
-        <w:instrText xml:space="preserve"> REF _Ref304624862 \r \h </w:instrText>
-      </w:r>
-      <w:r>
-        <w:fldChar w:fldCharType="separate"/>
-      </w:r>
-      <w:r>
-        <w:t>4.3.1</w:t>
-      </w:r>
-      <w:r>
-        <w:fldChar w:fldCharType="end"/>
-      </w:r>
-      <w:r>
-        <w:t xml:space="preserve"> will include namespaces that refer to file-systems and directories, which must currently be created by hand</w:t>
-      </w:r>
-      <w:r>
-        <w:t>.</w:t>
-      </w:r>
-    </w:p>
-    <w:p/>
-    <w:p>
-      <w:r>
-        <w:t>For each namespace:</w:t>
-      </w:r>
-    </w:p>
-    <w:p>
-      <w:pPr>
-        <w:pStyle w:val="ListParagraph"/>
-        <w:numPr>
-          <w:ilvl w:val="0"/>
-          <w:numId w:val="11"/>
-        </w:numPr>
-      </w:pPr>
-      <w:r>
-        <w:t>create a file-set where the MD for this NS will live</w:t>
-      </w:r>
-    </w:p>
-    <w:p>
-      <w:pPr>
-        <w:pStyle w:val="ListParagraph"/>
-        <w:numPr>
-          <w:ilvl w:val="0"/>
-          <w:numId w:val="11"/>
-        </w:numPr>
-      </w:pPr>
-      <w:r>
-        <w:t>create a directory under the fileset, matching the ‘md_path’ in the config.</w:t>
-      </w:r>
-    </w:p>
-    <w:p>
-      <w:pPr>
-        <w:pStyle w:val="ListParagraph"/>
-        <w:numPr>
-          <w:ilvl w:val="0"/>
-          <w:numId w:val="11"/>
-        </w:numPr>
-      </w:pPr>
-      <w:r>
-        <w:t>assign ownership (chown), and access (chmod) to the directory.</w:t>
-      </w:r>
-    </w:p>
-    <w:p>
-      <w:pPr>
-        <w:pStyle w:val="ListParagraph"/>
-        <w:numPr>
-          <w:ilvl w:val="0"/>
-          <w:numId w:val="11"/>
-        </w:numPr>
-      </w:pPr>
-      <w:r>
-        <w:lastRenderedPageBreak/>
-        <w:t>touch the file matching the ‘fsinfo_path’ in the config</w:t>
-      </w:r>
-    </w:p>
-    <w:p>
-      <w:pPr>
-        <w:pStyle w:val="ListParagraph"/>
-        <w:numPr>
-          <w:ilvl w:val="0"/>
-          <w:numId w:val="11"/>
-        </w:numPr>
-      </w:pPr>
-      <w:r>
-        <w:t>create a fileset (and perhaps subdir) matching ‘trash_path’ in the config.</w:t>
-      </w:r>
-    </w:p>
-    <w:p/>
-    <w:p>
-      <w:r>
-        <w:t>For the fuse-mount:</w:t>
-      </w:r>
-    </w:p>
-    <w:p>
-      <w:pPr>
-        <w:pStyle w:val="ListParagraph"/>
-        <w:numPr>
-          <w:ilvl w:val="0"/>
-          <w:numId w:val="17"/>
-        </w:numPr>
-      </w:pPr>
-      <w:r>
-        <w:t>create the directory where fuse will be mounted</w:t>
-      </w:r>
-    </w:p>
-    <w:p/>
-    <w:p>
-      <w:pPr>
-        <w:pStyle w:val="Heading2"/>
-      </w:pPr>
-      <w:r>
-        <w:t>repositories</w:t>
-      </w:r>
-    </w:p>
-    <w:p>
-      <w:r>
-        <w:t>MarFS data-storage can use a variety of storage back-ends.  Each one may require different kinds of configuration:</w:t>
-      </w:r>
-    </w:p>
-    <w:p/>
-    <w:p>
-      <w:pPr>
-        <w:pStyle w:val="Heading3"/>
-      </w:pPr>
-      <w:r>
-        <w:t>DIRECT</w:t>
-      </w:r>
-    </w:p>
-    <w:p>
-      <w:r>
-        <w:t>DIRECT repos store all data directly into the MDFS.  Therefore, nothing special is needed, after the MDFS has been created.</w:t>
-      </w:r>
-    </w:p>
-    <w:p>
-      <w:pPr>
-        <w:pStyle w:val="Heading3"/>
-      </w:pPr>
-      <w:r>
-        <w:t>SPROXYD (Scality)</w:t>
-      </w:r>
-    </w:p>
-    <w:p>
-      <w:r>
-        <w:t>For each SPROXYD repo, the following is needed, on every server that will serve sproxyd requests:</w:t>
-      </w:r>
-    </w:p>
-    <w:p/>
-    <w:p>
-      <w:r>
-        <w:t>edit /etc/sproxyd.conf</w:t>
-      </w:r>
-    </w:p>
-    <w:p>
-      <w:pPr>
-        <w:pStyle w:val="ListParagraph"/>
-        <w:numPr>
-          <w:ilvl w:val="0"/>
-          <w:numId w:val="14"/>
-        </w:numPr>
-      </w:pPr>
-      <w:r>
-        <w:t>add a driver alias matching the associated MarFS repo-name</w:t>
-      </w:r>
-    </w:p>
-    <w:p>
-      <w:pPr>
-        <w:pStyle w:val="ListParagraph"/>
-        <w:numPr>
-          <w:ilvl w:val="0"/>
-          <w:numId w:val="13"/>
-        </w:numPr>
-      </w:pPr>
-      <w:r>
-        <w:t>give it a unique service-id</w:t>
-      </w:r>
-    </w:p>
-    <w:p>
-      <w:pPr>
-        <w:pStyle w:val="ListParagraph"/>
-        <w:numPr>
-          <w:ilvl w:val="0"/>
-          <w:numId w:val="13"/>
-        </w:numPr>
-      </w:pPr>
-      <w:r>
-        <w:t>select storage parameters (e.g. ARC schema for erasure-coding)</w:t>
-      </w:r>
-    </w:p>
-    <w:p/>
-    <w:p>
-      <w:r>
-        <w:t>edit /etc/httpd/conf.g/_scality/sproxyd.conf</w:t>
-      </w:r>
-    </w:p>
-    <w:p>
-      <w:pPr>
-        <w:pStyle w:val="ListParagraph"/>
-        <w:numPr>
-          <w:ilvl w:val="0"/>
-          <w:numId w:val="15"/>
-        </w:numPr>
-      </w:pPr>
-      <w:r>
-        <w:t>add a new line for each MarFS namespace that will come here</w:t>
-      </w:r>
-    </w:p>
-    <w:p>
-      <w:pPr>
-        <w:pStyle w:val="ListParagraph"/>
-        <w:numPr>
-          <w:ilvl w:val="0"/>
-          <w:numId w:val="15"/>
-        </w:numPr>
-      </w:pPr>
-      <w:r>
-        <w:t>the lines can all be identical, except for the namespace-name</w:t>
-      </w:r>
-    </w:p>
-    <w:p/>
-    <w:p>
-      <w:r>
-        <w:t>restart associated services (may take a moment)</w:t>
-      </w:r>
-    </w:p>
-    <w:p>
-      <w:pPr>
-        <w:pStyle w:val="ListParagraph"/>
-        <w:numPr>
-          <w:ilvl w:val="0"/>
-          <w:numId w:val="16"/>
-        </w:numPr>
-      </w:pPr>
-      <w:r>
-        <w:t>service restart httpd</w:t>
-      </w:r>
-    </w:p>
-    <w:p>
-      <w:pPr>
-        <w:pStyle w:val="ListParagraph"/>
-        <w:numPr>
-          <w:ilvl w:val="0"/>
-          <w:numId w:val="16"/>
-        </w:numPr>
-      </w:pPr>
-      <w:r>
-        <w:t>service restart scality-sproxyd</w:t>
-      </w:r>
-    </w:p>
-    <w:p>
-      <w:pPr>
-        <w:pStyle w:val="Heading1"/>
-      </w:pPr>
-      <w:r>
-        <w:t>Install and build MarFS, and associated tools</w:t>
-      </w:r>
-    </w:p>
-    <w:p>
-      <w:pPr>
-        <w:pStyle w:val="Heading2"/>
-      </w:pPr>
-      <w:r>
         <w:t>Install RESTful object-storage tools</w:t>
-      </w:r>
-      <w:r>
-        <w:t xml:space="preserve"> (on FTAs)</w:t>
-      </w:r>
-    </w:p>
-    <w:p>
-      <w:r>
-        <w:t>This builds libaws4c.a, which is needed by fuse/pftool</w:t>
       </w:r>
     </w:p>
     <w:p>
@@ -606,7 +488,13 @@
         </w:numPr>
       </w:pPr>
       <w:r>
-        <w:t>create ~/.awsAuth, with unix-user:storage-user:storage-key</w:t>
+        <w:t xml:space="preserve">create ~/.awsAuth, with </w:t>
+      </w:r>
+      <w:r>
+        <w:t xml:space="preserve">lines like </w:t>
+      </w:r>
+      <w:r>
+        <w:t>unix-user:storage-user:storage-key</w:t>
       </w:r>
     </w:p>
     <w:p>
@@ -618,19 +506,7 @@
         </w:numPr>
       </w:pPr>
       <w:r>
-        <w:t>chown root:root ~/.awsAuth</w:t>
-      </w:r>
-    </w:p>
-    <w:p>
-      <w:pPr>
-        <w:pStyle w:val="ListParagraph"/>
-        <w:numPr>
-          <w:ilvl w:val="0"/>
-          <w:numId w:val="3"/>
-        </w:numPr>
-      </w:pPr>
-      <w:r>
-        <w:t>chmod 600 ~/.awsAuth</w:t>
+        <w:t>chmod 700 ~/.awsAuth</w:t>
       </w:r>
     </w:p>
     <w:p/>
@@ -640,9 +516,6 @@
       </w:pPr>
       <w:r>
         <w:t>Install parser tools</w:t>
-      </w:r>
-      <w:r>
-        <w:t xml:space="preserve"> (on FTAs)</w:t>
       </w:r>
     </w:p>
     <w:p>
@@ -685,9 +558,6 @@
       <w:r>
         <w:t>Install MarFS</w:t>
       </w:r>
-      <w:r>
-        <w:t xml:space="preserve"> (on FTAs)</w:t>
-      </w:r>
     </w:p>
     <w:p>
       <w:pPr>
@@ -722,177 +592,120 @@
       </w:hyperlink>
     </w:p>
     <w:p/>
+    <w:p>
+      <w:pPr>
+        <w:pStyle w:val="Heading3"/>
+      </w:pPr>
+      <w:bookmarkStart w:id="1" w:name="_Ref304624862"/>
+      <w:r>
+        <w:t>Prepare local configuration</w:t>
+      </w:r>
+      <w:bookmarkEnd w:id="1"/>
+    </w:p>
+    <w:p>
+      <w:r>
+        <w:t>The configuration-file is used by FUSE, pftool, and (eventually) by various scripts that perform useful functions.  It contains information about the fuse-mount, and all namespaces and repositories.  There is a “blueprint” config-file in $SRC/fuse/src.  This defines the syntax for legitimate config files, and is read by the first stage of the parser-</w:t>
+      </w:r>
+      <w:r>
+        <w:t>generation, to create the parser.  You must then create a config file that matches this syntax, which the parser can read.  We have a version we call marfs_cctest.cfg.</w:t>
+      </w:r>
+    </w:p>
     <w:p/>
     <w:p>
       <w:pPr>
+        <w:pStyle w:val="ListParagraph"/>
+        <w:numPr>
+          <w:ilvl w:val="0"/>
+          <w:numId w:val="7"/>
+        </w:numPr>
+      </w:pPr>
+      <w:r>
+        <w:t>(The following also builds libconfig.a</w:t>
+      </w:r>
+      <w:r>
+        <w:t>, and cmd-line tool ‘marfs_config’</w:t>
+      </w:r>
+      <w:r>
+        <w:t>)</w:t>
+      </w:r>
+    </w:p>
+    <w:p>
+      <w:pPr>
+        <w:pStyle w:val="ListParagraph"/>
+        <w:numPr>
+          <w:ilvl w:val="0"/>
+          <w:numId w:val="6"/>
+        </w:numPr>
+      </w:pPr>
+      <w:r>
+        <w:t xml:space="preserve">edit </w:t>
+      </w:r>
+      <w:r>
+        <w:t>$CONFIG</w:t>
+      </w:r>
+      <w:r>
+        <w:t xml:space="preserve">  [create repos and namespaces]</w:t>
+      </w:r>
+    </w:p>
+    <w:p>
+      <w:pPr>
+        <w:pStyle w:val="ListParagraph"/>
+        <w:numPr>
+          <w:ilvl w:val="0"/>
+          <w:numId w:val="6"/>
+        </w:numPr>
+      </w:pPr>
+      <w:r>
+        <w:t>cd $SRC/common/configuration/src</w:t>
+      </w:r>
+    </w:p>
+    <w:p>
+      <w:pPr>
+        <w:pStyle w:val="ListParagraph"/>
+        <w:numPr>
+          <w:ilvl w:val="0"/>
+          <w:numId w:val="6"/>
+        </w:numPr>
+      </w:pPr>
+      <w:r>
+        <w:t>make pristine</w:t>
+      </w:r>
+    </w:p>
+    <w:p>
+      <w:pPr>
+        <w:pStyle w:val="ListParagraph"/>
+        <w:numPr>
+          <w:ilvl w:val="0"/>
+          <w:numId w:val="6"/>
+        </w:numPr>
+      </w:pPr>
+      <w:r>
+        <w:t>make PARSE_DIR=$PA2X</w:t>
+      </w:r>
+      <w:r>
+        <w:t xml:space="preserve">  [ BLUEPRINT=…</w:t>
+      </w:r>
+      <w:r>
+        <w:t xml:space="preserve"> ]  </w:t>
+      </w:r>
+      <w:r>
+        <w:t>CONFIG=</w:t>
+      </w:r>
+      <w:r>
+        <w:t>$CONFIG</w:t>
+      </w:r>
+    </w:p>
+    <w:p/>
+    <w:p>
+      <w:pPr>
         <w:pStyle w:val="Heading3"/>
       </w:pPr>
-      <w:bookmarkStart w:id="1" w:name="_Ref304624862"/>
-      <w:r>
-        <w:t>Prepare local configuration</w:t>
-      </w:r>
-      <w:bookmarkEnd w:id="1"/>
-    </w:p>
-    <w:p>
-      <w:pPr>
-        <w:spacing w:after="120"/>
-      </w:pPr>
-      <w:r>
-        <w:t>This also builds libconfig.a, needed by fuse/pftool.</w:t>
-      </w:r>
-    </w:p>
-    <w:p>
-      <w:pPr>
-        <w:spacing w:after="120"/>
-      </w:pPr>
-      <w:r>
-        <w:t>The configuration-file is used by FUSE, pftool, and (eventually) by various scripts that perform useful functions.  It contains information about the fuse-mount, and all namespaces and repositories.  There is a “blueprint” config-file in $SRC/fuse/src.  This defines the syntax for legitimate config files, and is read by the first stage of the parser-</w:t>
-      </w:r>
-      <w:r>
-        <w:t>generation, to create the parser.  You must then create a config file that matches this syntax, which the parser can read.  We have a version we call marfs_cctest.cfg.</w:t>
-      </w:r>
-    </w:p>
-    <w:p>
-      <w:pPr>
-        <w:spacing w:after="120"/>
-        <w:rPr>
-          <w:i/>
-        </w:rPr>
-      </w:pPr>
-      <w:r>
-        <w:rPr>
-          <w:i/>
-        </w:rPr>
-        <w:t>[</w:t>
-      </w:r>
-      <w:r>
-        <w:rPr>
-          <w:i/>
-        </w:rPr>
-        <w:t>Do not change the “blueprint” config, unless you are taking responsibility for making corresponding changes in the config-</w:t>
-      </w:r>
-      <w:r>
-        <w:rPr>
-          <w:i/>
-        </w:rPr>
-        <w:t xml:space="preserve">file, and marfs_configuration.c.  If your changes extend to </w:t>
-      </w:r>
-      <w:r>
-        <w:rPr>
-          <w:i/>
-        </w:rPr>
-        <w:t>marfs_configuration.h</w:t>
-      </w:r>
-      <w:r>
-        <w:rPr>
-          <w:i/>
-        </w:rPr>
-        <w:t>, they may well have repercussions in fuse and pftool internals.]</w:t>
-      </w:r>
-    </w:p>
-    <w:p>
-      <w:pPr>
-        <w:pStyle w:val="ListParagraph"/>
-        <w:numPr>
-          <w:ilvl w:val="0"/>
-          <w:numId w:val="7"/>
-        </w:numPr>
-      </w:pPr>
-      <w:r>
-        <w:t>(The following also builds libconfig.a</w:t>
-      </w:r>
-      <w:r>
-        <w:t>, and cmd-line tool ‘marfs_config’</w:t>
-      </w:r>
-      <w:r>
-        <w:t>)</w:t>
-      </w:r>
-    </w:p>
-    <w:p>
-      <w:pPr>
-        <w:pStyle w:val="ListParagraph"/>
-        <w:numPr>
-          <w:ilvl w:val="0"/>
-          <w:numId w:val="6"/>
-        </w:numPr>
-      </w:pPr>
-      <w:r>
-        <w:t xml:space="preserve">edit </w:t>
-      </w:r>
-      <w:r>
-        <w:t>$CONFIG</w:t>
-      </w:r>
-      <w:r>
-        <w:t xml:space="preserve">  [create repos and namespaces]</w:t>
-      </w:r>
-    </w:p>
-    <w:p>
-      <w:pPr>
-        <w:pStyle w:val="ListParagraph"/>
-        <w:numPr>
-          <w:ilvl w:val="0"/>
-          <w:numId w:val="6"/>
-        </w:numPr>
-      </w:pPr>
-      <w:r>
-        <w:t>cd $SRC/common/configuration/src</w:t>
-      </w:r>
-    </w:p>
-    <w:p>
-      <w:pPr>
-        <w:pStyle w:val="ListParagraph"/>
-        <w:numPr>
-          <w:ilvl w:val="0"/>
-          <w:numId w:val="6"/>
-        </w:numPr>
-      </w:pPr>
-      <w:r>
-        <w:t>make pristine</w:t>
-      </w:r>
-    </w:p>
-    <w:p>
-      <w:pPr>
-        <w:pStyle w:val="ListParagraph"/>
-        <w:numPr>
-          <w:ilvl w:val="0"/>
-          <w:numId w:val="6"/>
-        </w:numPr>
-      </w:pPr>
-      <w:r>
-        <w:t>make PARSE_DIR=$PA2X</w:t>
-      </w:r>
-      <w:r>
-        <w:t xml:space="preserve">  [ BLUEPRINT=…</w:t>
-      </w:r>
-      <w:r>
-        <w:t xml:space="preserve"> ]  </w:t>
-      </w:r>
-      <w:r>
-        <w:t>CONFIG=</w:t>
-      </w:r>
-      <w:r>
-        <w:t>$CONFIG</w:t>
-      </w:r>
-    </w:p>
-    <w:p/>
-    <w:p>
-      <w:pPr>
-        <w:pStyle w:val="Heading3"/>
-      </w:pPr>
       <w:r>
         <w:t>Build and mount a MarFS fuse client (as root)</w:t>
       </w:r>
     </w:p>
     <w:p>
       <w:pPr>
-        <w:spacing w:after="120"/>
-      </w:pPr>
-      <w:r>
-        <w:t>This also builds libmarfs.a, which is needed by pftool</w:t>
-      </w:r>
-    </w:p>
-    <w:p>
-      <w:pPr>
         <w:pStyle w:val="ListParagraph"/>
         <w:numPr>
           <w:ilvl w:val="0"/>
@@ -901,6 +714,18 @@
       </w:pPr>
       <w:r>
         <w:t>(The following also builds libmarfs.a)</w:t>
+      </w:r>
+    </w:p>
+    <w:p>
+      <w:pPr>
+        <w:pStyle w:val="ListParagraph"/>
+        <w:numPr>
+          <w:ilvl w:val="0"/>
+          <w:numId w:val="5"/>
+        </w:numPr>
+      </w:pPr>
+      <w:r>
+        <w:t>yum install fuse fuse-devel   (if not there already)</w:t>
       </w:r>
     </w:p>
     <w:p>
@@ -1083,13 +908,7 @@
         </w:numPr>
       </w:pPr>
       <w:r>
-        <w:t xml:space="preserve">/var/log/messages will show activity </w:t>
-      </w:r>
-      <w:r>
-        <w:t>through</w:t>
-      </w:r>
-      <w:r>
-        <w:t xml:space="preserve"> the fuse mount</w:t>
+        <w:t>/var/log/messages will show activity during interaction with the fuse mount</w:t>
       </w:r>
     </w:p>
     <w:p/>
@@ -1761,119 +1580,6 @@
     </w:lvl>
   </w:abstractNum>
   <w:abstractNum w:abstractNumId="3">
-    <w:nsid w:val="182167BC"/>
-    <w:multiLevelType w:val="hybridMultilevel"/>
-    <w:tmpl w:val="E8B2928E"/>
-    <w:lvl w:ilvl="0" w:tplc="04090001">
-      <w:start w:val="1"/>
-      <w:numFmt w:val="bullet"/>
-      <w:lvlText w:val=""/>
-      <w:lvlJc w:val="left"/>
-      <w:pPr>
-        <w:ind w:left="720" w:hanging="360"/>
-      </w:pPr>
-      <w:rPr>
-        <w:rFonts w:ascii="Symbol" w:hAnsi="Symbol" w:hint="default"/>
-      </w:rPr>
-    </w:lvl>
-    <w:lvl w:ilvl="1" w:tplc="04090003" w:tentative="1">
-      <w:start w:val="1"/>
-      <w:numFmt w:val="bullet"/>
-      <w:lvlText w:val="o"/>
-      <w:lvlJc w:val="left"/>
-      <w:pPr>
-        <w:ind w:left="1440" w:hanging="360"/>
-      </w:pPr>
-      <w:rPr>
-        <w:rFonts w:ascii="Courier New" w:hAnsi="Courier New" w:hint="default"/>
-      </w:rPr>
-    </w:lvl>
-    <w:lvl w:ilvl="2" w:tplc="04090005" w:tentative="1">
-      <w:start w:val="1"/>
-      <w:numFmt w:val="bullet"/>
-      <w:lvlText w:val=""/>
-      <w:lvlJc w:val="left"/>
-      <w:pPr>
-        <w:ind w:left="2160" w:hanging="360"/>
-      </w:pPr>
-      <w:rPr>
-        <w:rFonts w:ascii="Wingdings" w:hAnsi="Wingdings" w:hint="default"/>
-      </w:rPr>
-    </w:lvl>
-    <w:lvl w:ilvl="3" w:tplc="04090001" w:tentative="1">
-      <w:start w:val="1"/>
-      <w:numFmt w:val="bullet"/>
-      <w:lvlText w:val=""/>
-      <w:lvlJc w:val="left"/>
-      <w:pPr>
-        <w:ind w:left="2880" w:hanging="360"/>
-      </w:pPr>
-      <w:rPr>
-        <w:rFonts w:ascii="Symbol" w:hAnsi="Symbol" w:hint="default"/>
-      </w:rPr>
-    </w:lvl>
-    <w:lvl w:ilvl="4" w:tplc="04090003" w:tentative="1">
-      <w:start w:val="1"/>
-      <w:numFmt w:val="bullet"/>
-      <w:lvlText w:val="o"/>
-      <w:lvlJc w:val="left"/>
-      <w:pPr>
-        <w:ind w:left="3600" w:hanging="360"/>
-      </w:pPr>
-      <w:rPr>
-        <w:rFonts w:ascii="Courier New" w:hAnsi="Courier New" w:hint="default"/>
-      </w:rPr>
-    </w:lvl>
-    <w:lvl w:ilvl="5" w:tplc="04090005" w:tentative="1">
-      <w:start w:val="1"/>
-      <w:numFmt w:val="bullet"/>
-      <w:lvlText w:val=""/>
-      <w:lvlJc w:val="left"/>
-      <w:pPr>
-        <w:ind w:left="4320" w:hanging="360"/>
-      </w:pPr>
-      <w:rPr>
-        <w:rFonts w:ascii="Wingdings" w:hAnsi="Wingdings" w:hint="default"/>
-      </w:rPr>
-    </w:lvl>
-    <w:lvl w:ilvl="6" w:tplc="04090001" w:tentative="1">
-      <w:start w:val="1"/>
-      <w:numFmt w:val="bullet"/>
-      <w:lvlText w:val=""/>
-      <w:lvlJc w:val="left"/>
-      <w:pPr>
-        <w:ind w:left="5040" w:hanging="360"/>
-      </w:pPr>
-      <w:rPr>
-        <w:rFonts w:ascii="Symbol" w:hAnsi="Symbol" w:hint="default"/>
-      </w:rPr>
-    </w:lvl>
-    <w:lvl w:ilvl="7" w:tplc="04090003" w:tentative="1">
-      <w:start w:val="1"/>
-      <w:numFmt w:val="bullet"/>
-      <w:lvlText w:val="o"/>
-      <w:lvlJc w:val="left"/>
-      <w:pPr>
-        <w:ind w:left="5760" w:hanging="360"/>
-      </w:pPr>
-      <w:rPr>
-        <w:rFonts w:ascii="Courier New" w:hAnsi="Courier New" w:hint="default"/>
-      </w:rPr>
-    </w:lvl>
-    <w:lvl w:ilvl="8" w:tplc="04090005" w:tentative="1">
-      <w:start w:val="1"/>
-      <w:numFmt w:val="bullet"/>
-      <w:lvlText w:val=""/>
-      <w:lvlJc w:val="left"/>
-      <w:pPr>
-        <w:ind w:left="6480" w:hanging="360"/>
-      </w:pPr>
-      <w:rPr>
-        <w:rFonts w:ascii="Wingdings" w:hAnsi="Wingdings" w:hint="default"/>
-      </w:rPr>
-    </w:lvl>
-  </w:abstractNum>
-  <w:abstractNum w:abstractNumId="4">
     <w:nsid w:val="186874AD"/>
     <w:multiLevelType w:val="hybridMultilevel"/>
     <w:tmpl w:val="E870CE48"/>
@@ -1986,7 +1692,7 @@
       </w:rPr>
     </w:lvl>
   </w:abstractNum>
-  <w:abstractNum w:abstractNumId="5">
+  <w:abstractNum w:abstractNumId="4">
     <w:nsid w:val="1A4802E3"/>
     <w:multiLevelType w:val="hybridMultilevel"/>
     <w:tmpl w:val="F0E66EC2"/>
@@ -2099,7 +1805,7 @@
       </w:rPr>
     </w:lvl>
   </w:abstractNum>
-  <w:abstractNum w:abstractNumId="6">
+  <w:abstractNum w:abstractNumId="5">
     <w:nsid w:val="1AB379E1"/>
     <w:multiLevelType w:val="hybridMultilevel"/>
     <w:tmpl w:val="1DAA8314"/>
@@ -2212,7 +1918,7 @@
       </w:rPr>
     </w:lvl>
   </w:abstractNum>
-  <w:abstractNum w:abstractNumId="7">
+  <w:abstractNum w:abstractNumId="6">
     <w:nsid w:val="1AED2D47"/>
     <w:multiLevelType w:val="hybridMultilevel"/>
     <w:tmpl w:val="82C2EA46"/>
@@ -2325,7 +2031,7 @@
       </w:rPr>
     </w:lvl>
   </w:abstractNum>
-  <w:abstractNum w:abstractNumId="8">
+  <w:abstractNum w:abstractNumId="7">
     <w:nsid w:val="216A18A6"/>
     <w:multiLevelType w:val="multilevel"/>
     <w:tmpl w:val="04090025"/>
@@ -2420,7 +2126,7 @@
       </w:pPr>
     </w:lvl>
   </w:abstractNum>
-  <w:abstractNum w:abstractNumId="9">
+  <w:abstractNum w:abstractNumId="8">
     <w:nsid w:val="2419137A"/>
     <w:multiLevelType w:val="hybridMultilevel"/>
     <w:tmpl w:val="B6ECFAFE"/>
@@ -2533,7 +2239,7 @@
       </w:rPr>
     </w:lvl>
   </w:abstractNum>
-  <w:abstractNum w:abstractNumId="10">
+  <w:abstractNum w:abstractNumId="9">
     <w:nsid w:val="24D83BFE"/>
     <w:multiLevelType w:val="hybridMultilevel"/>
     <w:tmpl w:val="8D2C638A"/>
@@ -2646,7 +2352,7 @@
       </w:rPr>
     </w:lvl>
   </w:abstractNum>
-  <w:abstractNum w:abstractNumId="11">
+  <w:abstractNum w:abstractNumId="10">
     <w:nsid w:val="2B9E03D4"/>
     <w:multiLevelType w:val="hybridMultilevel"/>
     <w:tmpl w:val="24E246E8"/>
@@ -2759,7 +2465,7 @@
       </w:rPr>
     </w:lvl>
   </w:abstractNum>
-  <w:abstractNum w:abstractNumId="12">
+  <w:abstractNum w:abstractNumId="11">
     <w:nsid w:val="3DB5161C"/>
     <w:multiLevelType w:val="hybridMultilevel"/>
     <w:tmpl w:val="E3F23DDC"/>
@@ -2872,7 +2578,7 @@
       </w:rPr>
     </w:lvl>
   </w:abstractNum>
-  <w:abstractNum w:abstractNumId="13">
+  <w:abstractNum w:abstractNumId="12">
     <w:nsid w:val="3F7350E8"/>
     <w:multiLevelType w:val="hybridMultilevel"/>
     <w:tmpl w:val="59B2745C"/>
@@ -2985,7 +2691,7 @@
       </w:rPr>
     </w:lvl>
   </w:abstractNum>
-  <w:abstractNum w:abstractNumId="14">
+  <w:abstractNum w:abstractNumId="13">
     <w:nsid w:val="4DFF0472"/>
     <w:multiLevelType w:val="hybridMultilevel"/>
     <w:tmpl w:val="B25CF7A4"/>
@@ -3098,7 +2804,7 @@
       </w:rPr>
     </w:lvl>
   </w:abstractNum>
-  <w:abstractNum w:abstractNumId="15">
+  <w:abstractNum w:abstractNumId="14">
     <w:nsid w:val="4FA4106F"/>
     <w:multiLevelType w:val="hybridMultilevel"/>
     <w:tmpl w:val="3B8A8320"/>
@@ -3211,7 +2917,7 @@
       </w:rPr>
     </w:lvl>
   </w:abstractNum>
-  <w:abstractNum w:abstractNumId="16">
+  <w:abstractNum w:abstractNumId="15">
     <w:nsid w:val="53983A0E"/>
     <w:multiLevelType w:val="hybridMultilevel"/>
     <w:tmpl w:val="D168209C"/>
@@ -3324,7 +3030,7 @@
       </w:rPr>
     </w:lvl>
   </w:abstractNum>
-  <w:abstractNum w:abstractNumId="17">
+  <w:abstractNum w:abstractNumId="16">
     <w:nsid w:val="5A594B75"/>
     <w:multiLevelType w:val="hybridMultilevel"/>
     <w:tmpl w:val="F438C2E0"/>
@@ -3437,7 +3143,7 @@
       </w:rPr>
     </w:lvl>
   </w:abstractNum>
-  <w:abstractNum w:abstractNumId="18">
+  <w:abstractNum w:abstractNumId="17">
     <w:nsid w:val="6095055E"/>
     <w:multiLevelType w:val="hybridMultilevel"/>
     <w:tmpl w:val="4AC4A900"/>
@@ -3550,7 +3256,7 @@
       </w:rPr>
     </w:lvl>
   </w:abstractNum>
-  <w:abstractNum w:abstractNumId="19">
+  <w:abstractNum w:abstractNumId="18">
     <w:nsid w:val="67F56897"/>
     <w:multiLevelType w:val="hybridMultilevel"/>
     <w:tmpl w:val="860281DA"/>
@@ -3663,7 +3369,7 @@
       </w:rPr>
     </w:lvl>
   </w:abstractNum>
-  <w:abstractNum w:abstractNumId="20">
+  <w:abstractNum w:abstractNumId="19">
     <w:nsid w:val="6C8610FB"/>
     <w:multiLevelType w:val="hybridMultilevel"/>
     <w:tmpl w:val="25E2AEA2"/>
@@ -3776,7 +3482,7 @@
       </w:rPr>
     </w:lvl>
   </w:abstractNum>
-  <w:abstractNum w:abstractNumId="21">
+  <w:abstractNum w:abstractNumId="20">
     <w:nsid w:val="70A36755"/>
     <w:multiLevelType w:val="hybridMultilevel"/>
     <w:tmpl w:val="0400BDE4"/>
@@ -3896,64 +3602,61 @@
     <w:abstractNumId w:val="0"/>
   </w:num>
   <w:num w:numId="3">
-    <w:abstractNumId w:val="15"/>
+    <w:abstractNumId w:val="14"/>
   </w:num>
   <w:num w:numId="4">
-    <w:abstractNumId w:val="14"/>
+    <w:abstractNumId w:val="13"/>
   </w:num>
   <w:num w:numId="5">
+    <w:abstractNumId w:val="5"/>
+  </w:num>
+  <w:num w:numId="6">
+    <w:abstractNumId w:val="19"/>
+  </w:num>
+  <w:num w:numId="7">
     <w:abstractNumId w:val="6"/>
   </w:num>
-  <w:num w:numId="6">
+  <w:num w:numId="8">
+    <w:abstractNumId w:val="7"/>
+  </w:num>
+  <w:num w:numId="9">
+    <w:abstractNumId w:val="18"/>
+  </w:num>
+  <w:num w:numId="10">
+    <w:abstractNumId w:val="16"/>
+  </w:num>
+  <w:num w:numId="11">
+    <w:abstractNumId w:val="3"/>
+  </w:num>
+  <w:num w:numId="12">
     <w:abstractNumId w:val="20"/>
   </w:num>
-  <w:num w:numId="7">
-    <w:abstractNumId w:val="7"/>
+  <w:num w:numId="13">
+    <w:abstractNumId w:val="11"/>
   </w:num>
-  <w:num w:numId="8">
-    <w:abstractNumId w:val="8"/>
-  </w:num>
-  <w:num w:numId="9">
-    <w:abstractNumId w:val="19"/>
-  </w:num>
-  <w:num w:numId="10">
-    <w:abstractNumId w:val="17"/>
-  </w:num>
-  <w:num w:numId="11">
-    <w:abstractNumId w:val="4"/>
-  </w:num>
-  <w:num w:numId="12">
-    <w:abstractNumId w:val="21"/>
-  </w:num>
-  <w:num w:numId="13">
+  <w:num w:numId="14">
     <w:abstractNumId w:val="12"/>
   </w:num>
-  <w:num w:numId="14">
-    <w:abstractNumId w:val="13"/>
-  </w:num>
   <w:num w:numId="15">
-    <w:abstractNumId w:val="16"/>
+    <w:abstractNumId w:val="15"/>
   </w:num>
   <w:num w:numId="16">
     <w:abstractNumId w:val="1"/>
   </w:num>
   <w:num w:numId="17">
-    <w:abstractNumId w:val="11"/>
+    <w:abstractNumId w:val="10"/>
   </w:num>
   <w:num w:numId="18">
-    <w:abstractNumId w:val="9"/>
+    <w:abstractNumId w:val="8"/>
   </w:num>
   <w:num w:numId="19">
-    <w:abstractNumId w:val="5"/>
+    <w:abstractNumId w:val="4"/>
   </w:num>
   <w:num w:numId="20">
-    <w:abstractNumId w:val="18"/>
+    <w:abstractNumId w:val="17"/>
   </w:num>
   <w:num w:numId="21">
-    <w:abstractNumId w:val="10"/>
-  </w:num>
-  <w:num w:numId="22">
-    <w:abstractNumId w:val="3"/>
+    <w:abstractNumId w:val="9"/>
   </w:num>
   <w:numIdMacAtCleanup w:val="10"/>
 </w:numbering>

</xml_diff>

<commit_message>
Added notes on trash-dir ownership, per an issue noticed by Chris DeJager.
</commit_message>
<xml_diff>
--- a/Documentation/MarFS_Install.docx
+++ b/Documentation/MarFS_Install.docx
@@ -175,162 +175,199 @@
         <w:t>.</w:t>
       </w:r>
     </w:p>
-    <w:p/>
-    <w:p>
-      <w:r>
-        <w:t>For each namespace:</w:t>
-      </w:r>
-    </w:p>
-    <w:p>
-      <w:pPr>
-        <w:pStyle w:val="ListParagraph"/>
-        <w:numPr>
-          <w:ilvl w:val="0"/>
-          <w:numId w:val="11"/>
-        </w:numPr>
-      </w:pPr>
-      <w:r>
-        <w:t>create a file-set where the MD for this NS will live</w:t>
-      </w:r>
-    </w:p>
-    <w:p>
-      <w:pPr>
-        <w:pStyle w:val="ListParagraph"/>
-        <w:numPr>
-          <w:ilvl w:val="0"/>
-          <w:numId w:val="11"/>
-        </w:numPr>
-      </w:pPr>
-      <w:r>
-        <w:t>create a directory under the fileset, matching the ‘md_path’ in the config.</w:t>
-      </w:r>
-    </w:p>
-    <w:p>
-      <w:pPr>
-        <w:pStyle w:val="ListParagraph"/>
-        <w:numPr>
-          <w:ilvl w:val="0"/>
-          <w:numId w:val="11"/>
-        </w:numPr>
-      </w:pPr>
-      <w:r>
-        <w:t>assign ownership (chown), and access (chmod) to the directory.</w:t>
-      </w:r>
-    </w:p>
-    <w:p>
-      <w:pPr>
-        <w:pStyle w:val="ListParagraph"/>
-        <w:numPr>
-          <w:ilvl w:val="0"/>
-          <w:numId w:val="11"/>
-        </w:numPr>
-      </w:pPr>
-      <w:r>
-        <w:t>touch the file matching the ‘fsinfo_path’ in the config</w:t>
-      </w:r>
-    </w:p>
-    <w:p>
-      <w:pPr>
-        <w:pStyle w:val="ListParagraph"/>
-        <w:numPr>
-          <w:ilvl w:val="0"/>
-          <w:numId w:val="11"/>
-        </w:numPr>
-      </w:pPr>
-      <w:r>
-        <w:t>create a fileset (and perhaps subdir) matching ‘trash_path’ in the config.</w:t>
-      </w:r>
-    </w:p>
-    <w:p/>
-    <w:p>
-      <w:r>
-        <w:t>For the fuse-mount:</w:t>
-      </w:r>
-    </w:p>
-    <w:p>
-      <w:pPr>
-        <w:pStyle w:val="ListParagraph"/>
-        <w:numPr>
-          <w:ilvl w:val="0"/>
-          <w:numId w:val="17"/>
-        </w:numPr>
-      </w:pPr>
-      <w:r>
-        <w:t>create the directory where fuse will be mounted</w:t>
-      </w:r>
-    </w:p>
-    <w:p>
-      <w:pPr>
-        <w:pStyle w:val="Heading2"/>
-      </w:pPr>
-      <w:r>
-        <w:t>repositories</w:t>
-      </w:r>
-    </w:p>
-    <w:p>
-      <w:r>
-        <w:t>MarFS data-storage can use a variety of storage back-ends.  Each one may require different kinds of configuration:</w:t>
-      </w:r>
-    </w:p>
-    <w:p/>
-    <w:p>
-      <w:pPr>
-        <w:pStyle w:val="Heading3"/>
-      </w:pPr>
-      <w:r>
-        <w:lastRenderedPageBreak/>
-        <w:t>DIRECT</w:t>
-      </w:r>
-    </w:p>
-    <w:p>
-      <w:r>
-        <w:t>DIRECT repos store all data directly into the MDFS.  Therefore, nothing special is needed, after the MDFS has been created.</w:t>
-      </w:r>
-    </w:p>
-    <w:p>
-      <w:pPr>
-        <w:pStyle w:val="Heading3"/>
-      </w:pPr>
-      <w:r>
-        <w:t>SPROXYD (Scality)</w:t>
-      </w:r>
-    </w:p>
-    <w:p>
-      <w:r>
-        <w:t>For each SPROXYD repo, the following is needed, on every server that will serve sproxyd requests:</w:t>
-      </w:r>
-    </w:p>
-    <w:p/>
-    <w:p>
-      <w:r>
-        <w:t>edit /etc/sproxyd.conf</w:t>
-      </w:r>
-    </w:p>
-    <w:p>
-      <w:pPr>
-        <w:pStyle w:val="ListParagraph"/>
-        <w:numPr>
-          <w:ilvl w:val="0"/>
-          <w:numId w:val="14"/>
-        </w:numPr>
-      </w:pPr>
-      <w:r>
-        <w:t>add a driver alias matching the associated MarFS repo-name</w:t>
-      </w:r>
-    </w:p>
-    <w:p>
-      <w:pPr>
-        <w:pStyle w:val="ListParagraph"/>
-        <w:numPr>
-          <w:ilvl w:val="0"/>
-          <w:numId w:val="14"/>
-        </w:numPr>
-      </w:pPr>
-      <w:r>
-        <w:t>it should have “by-name” true.</w:t>
-      </w:r>
+    <w:p>
       <w:bookmarkStart w:id="0" w:name="_GoBack"/>
       <w:bookmarkEnd w:id="0"/>
+    </w:p>
+    <w:p>
+      <w:r>
+        <w:t>For each namespace:</w:t>
+      </w:r>
+    </w:p>
+    <w:p>
+      <w:pPr>
+        <w:pStyle w:val="ListParagraph"/>
+        <w:numPr>
+          <w:ilvl w:val="0"/>
+          <w:numId w:val="11"/>
+        </w:numPr>
+      </w:pPr>
+      <w:r>
+        <w:t>create a file-set where the MD for this NS will live</w:t>
+      </w:r>
+    </w:p>
+    <w:p>
+      <w:pPr>
+        <w:pStyle w:val="ListParagraph"/>
+        <w:numPr>
+          <w:ilvl w:val="0"/>
+          <w:numId w:val="11"/>
+        </w:numPr>
+      </w:pPr>
+      <w:r>
+        <w:t>create a directory under the fileset, matching the ‘md_path’ in the config.</w:t>
+      </w:r>
+    </w:p>
+    <w:p>
+      <w:pPr>
+        <w:pStyle w:val="ListParagraph"/>
+        <w:numPr>
+          <w:ilvl w:val="0"/>
+          <w:numId w:val="11"/>
+        </w:numPr>
+      </w:pPr>
+      <w:r>
+        <w:t>assign ownership (chown), and access (chmod) to the directory.</w:t>
+      </w:r>
+    </w:p>
+    <w:p>
+      <w:pPr>
+        <w:pStyle w:val="ListParagraph"/>
+        <w:numPr>
+          <w:ilvl w:val="0"/>
+          <w:numId w:val="11"/>
+        </w:numPr>
+      </w:pPr>
+      <w:r>
+        <w:t>touch the file matching the ‘fsinfo_path’ in the config</w:t>
+      </w:r>
+    </w:p>
+    <w:p>
+      <w:pPr>
+        <w:pStyle w:val="ListParagraph"/>
+        <w:numPr>
+          <w:ilvl w:val="1"/>
+          <w:numId w:val="11"/>
+        </w:numPr>
+      </w:pPr>
+      <w:r>
+        <w:t>allow read-only by all users that can access files in the namespace</w:t>
+      </w:r>
+    </w:p>
+    <w:p>
+      <w:pPr>
+        <w:pStyle w:val="ListParagraph"/>
+        <w:numPr>
+          <w:ilvl w:val="0"/>
+          <w:numId w:val="11"/>
+        </w:numPr>
+      </w:pPr>
+      <w:r>
+        <w:t>create a fileset (and perhaps subdir) matching ‘trash_path’ in the config.</w:t>
+      </w:r>
+    </w:p>
+    <w:p>
+      <w:pPr>
+        <w:pStyle w:val="ListParagraph"/>
+        <w:numPr>
+          <w:ilvl w:val="1"/>
+          <w:numId w:val="11"/>
+        </w:numPr>
+      </w:pPr>
+      <w:r>
+        <w:t>allow write/create by all users that can delete files in the namespace</w:t>
+      </w:r>
+    </w:p>
+    <w:p/>
+    <w:p>
+      <w:r>
+        <w:t>For the fuse-mount:</w:t>
+      </w:r>
+    </w:p>
+    <w:p>
+      <w:pPr>
+        <w:pStyle w:val="ListParagraph"/>
+        <w:numPr>
+          <w:ilvl w:val="0"/>
+          <w:numId w:val="17"/>
+        </w:numPr>
+      </w:pPr>
+      <w:r>
+        <w:t>create the directory where fuse will be mounted</w:t>
+      </w:r>
+    </w:p>
+    <w:p>
+      <w:pPr>
+        <w:pStyle w:val="ListParagraph"/>
+        <w:numPr>
+          <w:ilvl w:val="0"/>
+          <w:numId w:val="17"/>
+        </w:numPr>
+      </w:pPr>
+      <w:r>
+        <w:t>start syslog service, if you intend to run fuse with logging</w:t>
+      </w:r>
+    </w:p>
+    <w:p>
+      <w:pPr>
+        <w:pStyle w:val="Heading2"/>
+      </w:pPr>
+      <w:r>
+        <w:lastRenderedPageBreak/>
+        <w:t>repositories</w:t>
+      </w:r>
+    </w:p>
+    <w:p>
+      <w:r>
+        <w:t>MarFS data-storage can use a variety of storage back-ends.  Each one may require different kinds of configuration:</w:t>
+      </w:r>
+    </w:p>
+    <w:p/>
+    <w:p>
+      <w:pPr>
+        <w:pStyle w:val="Heading3"/>
+      </w:pPr>
+      <w:r>
+        <w:t>DIRECT</w:t>
+      </w:r>
+    </w:p>
+    <w:p>
+      <w:r>
+        <w:t>DIRECT repos store all data directly into the MDFS.  Therefore, nothing special is needed, after the MDFS has been created.</w:t>
+      </w:r>
+    </w:p>
+    <w:p>
+      <w:pPr>
+        <w:pStyle w:val="Heading3"/>
+      </w:pPr>
+      <w:r>
+        <w:t>SPROXYD (Scality)</w:t>
+      </w:r>
+    </w:p>
+    <w:p>
+      <w:r>
+        <w:t>For each SPROXYD repo, the following is needed, on every server that will serve sproxyd requests:</w:t>
+      </w:r>
+    </w:p>
+    <w:p/>
+    <w:p>
+      <w:r>
+        <w:t>edit /etc/sproxyd.conf</w:t>
+      </w:r>
+    </w:p>
+    <w:p>
+      <w:pPr>
+        <w:pStyle w:val="ListParagraph"/>
+        <w:numPr>
+          <w:ilvl w:val="0"/>
+          <w:numId w:val="14"/>
+        </w:numPr>
+      </w:pPr>
+      <w:r>
+        <w:t>add a driver alias matching the associated MarFS repo-name</w:t>
+      </w:r>
+    </w:p>
+    <w:p>
+      <w:pPr>
+        <w:pStyle w:val="ListParagraph"/>
+        <w:numPr>
+          <w:ilvl w:val="0"/>
+          <w:numId w:val="14"/>
+        </w:numPr>
+      </w:pPr>
+      <w:r>
+        <w:t>it should have “by-name” true.</w:t>
+      </w:r>
     </w:p>
     <w:p>
       <w:pPr>
@@ -778,6 +815,9 @@
       <w:r>
         <w:t>make mnt</w:t>
       </w:r>
+      <w:r>
+        <w:t xml:space="preserve"> </w:t>
+      </w:r>
     </w:p>
     <w:p/>
     <w:p>
@@ -807,6 +847,11 @@
           <w:ilvl w:val="0"/>
           <w:numId w:val="9"/>
         </w:numPr>
+        <w:rPr>
+          <w:rStyle w:val="Hyperlink"/>
+          <w:color w:val="auto"/>
+          <w:u w:val="none"/>
+        </w:rPr>
       </w:pPr>
       <w:r>
         <w:t xml:space="preserve">git clone </w:t>
@@ -829,10 +874,85 @@
         </w:numPr>
       </w:pPr>
       <w:r>
-        <w:t>TBD …</w:t>
-      </w:r>
-    </w:p>
-    <w:p/>
+        <w:t># all one line …</w:t>
+      </w:r>
+    </w:p>
+    <w:p>
+      <w:pPr>
+        <w:pStyle w:val="ListParagraph"/>
+      </w:pPr>
+      <w:r>
+        <w:t xml:space="preserve">( export CPPFLAGS=”-I/usr/include/libxml2 -I$AWS4C –I$SRC/common/log/src </w:t>
+      </w:r>
+    </w:p>
+    <w:p>
+      <w:pPr>
+        <w:pStyle w:val="ListParagraph"/>
+      </w:pPr>
+      <w:r>
+        <w:t>-I$SRC/common/configuration/src –I$SRC/fuse/src”;</w:t>
+      </w:r>
+    </w:p>
+    <w:p>
+      <w:pPr>
+        <w:pStyle w:val="ListParagraph"/>
+      </w:pPr>
+      <w:r>
+        <w:t>export LDFLAGS=”-L/usr/lib64 -L$AWS4C -L$SRC/fuse/src</w:t>
+      </w:r>
+    </w:p>
+    <w:p>
+      <w:pPr>
+        <w:pStyle w:val="ListParagraph"/>
+      </w:pPr>
+      <w:r>
+        <w:t>-L$SRC/common/configuration/src”;</w:t>
+      </w:r>
+    </w:p>
+    <w:p>
+      <w:pPr>
+        <w:pStyle w:val="ListParagraph"/>
+      </w:pPr>
+      <w:r>
+        <w:t>./configure --enable-marfs )</w:t>
+      </w:r>
+    </w:p>
+    <w:p>
+      <w:pPr>
+        <w:pStyle w:val="ListParagraph"/>
+        <w:numPr>
+          <w:ilvl w:val="0"/>
+          <w:numId w:val="9"/>
+        </w:numPr>
+      </w:pPr>
+      <w:r>
+        <w:t>export MARFSCONFIGRC=$CONFIG</w:t>
+      </w:r>
+    </w:p>
+    <w:p>
+      <w:pPr>
+        <w:pStyle w:val="ListParagraph"/>
+        <w:numPr>
+          <w:ilvl w:val="0"/>
+          <w:numId w:val="9"/>
+        </w:numPr>
+      </w:pPr>
+      <w:r>
+        <w:t>make -j 4</w:t>
+      </w:r>
+    </w:p>
+    <w:p>
+      <w:pPr>
+        <w:pStyle w:val="ListParagraph"/>
+        <w:numPr>
+          <w:ilvl w:val="0"/>
+          <w:numId w:val="9"/>
+        </w:numPr>
+      </w:pPr>
+      <w:r>
+        <w:t>make install</w:t>
+      </w:r>
+    </w:p>
     <w:p>
       <w:pPr>
         <w:pStyle w:val="Heading1"/>
@@ -1595,7 +1715,7 @@
         <w:rFonts w:ascii="Symbol" w:hAnsi="Symbol" w:hint="default"/>
       </w:rPr>
     </w:lvl>
-    <w:lvl w:ilvl="1" w:tplc="04090003" w:tentative="1">
+    <w:lvl w:ilvl="1" w:tplc="04090003">
       <w:start w:val="1"/>
       <w:numFmt w:val="bullet"/>
       <w:lvlText w:val="o"/>

</xml_diff>

<commit_message>
Updated the Install doc.
</commit_message>
<xml_diff>
--- a/Documentation/MarFS_Install.docx
+++ b/Documentation/MarFS_Install.docx
@@ -49,7 +49,10 @@
         </w:numPr>
       </w:pPr>
       <w:r>
-        <w:t>SRC = directory under which MarFS code will be checked out</w:t>
+        <w:t>MARFS</w:t>
+      </w:r>
+      <w:r>
+        <w:t xml:space="preserve"> = directory under which MarFS code will be checked out</w:t>
       </w:r>
     </w:p>
     <w:p>
@@ -61,6 +64,54 @@
         </w:numPr>
       </w:pPr>
       <w:r>
+        <w:t xml:space="preserve">PA2X = dir where Ron Croonenberg’s parser-tool is checked-out </w:t>
+      </w:r>
+    </w:p>
+    <w:p>
+      <w:pPr>
+        <w:pStyle w:val="ListParagraph"/>
+        <w:numPr>
+          <w:ilvl w:val="0"/>
+          <w:numId w:val="1"/>
+        </w:numPr>
+      </w:pPr>
+      <w:r>
+        <w:t>AWS4C = dir where the LANL-extended version of the aws4c library is checked-out</w:t>
+      </w:r>
+    </w:p>
+    <w:p>
+      <w:pPr>
+        <w:pStyle w:val="ListParagraph"/>
+        <w:numPr>
+          <w:ilvl w:val="0"/>
+          <w:numId w:val="1"/>
+        </w:numPr>
+      </w:pPr>
+      <w:r>
+        <w:t>CONF</w:t>
+      </w:r>
+      <w:r>
+        <w:t>IG = path to marfs config</w:t>
+      </w:r>
+      <w:r>
+        <w:t>-file  ($MARFS/common/configuration/src</w:t>
+      </w:r>
+      <w:r>
+        <w:t>/my.cfg</w:t>
+      </w:r>
+      <w:r>
+        <w:t>)</w:t>
+      </w:r>
+    </w:p>
+    <w:p>
+      <w:pPr>
+        <w:pStyle w:val="ListParagraph"/>
+        <w:numPr>
+          <w:ilvl w:val="0"/>
+          <w:numId w:val="1"/>
+        </w:numPr>
+      </w:pPr>
+      <w:r>
         <w:t>PFS = path of a mounted parallel file-system</w:t>
       </w:r>
     </w:p>
@@ -85,42 +136,6 @@
         </w:numPr>
       </w:pPr>
       <w:r>
-        <w:t>PA2X = dir where Ron Croonenberg’s parser-tool will be installed</w:t>
-      </w:r>
-    </w:p>
-    <w:p>
-      <w:pPr>
-        <w:pStyle w:val="ListParagraph"/>
-        <w:numPr>
-          <w:ilvl w:val="0"/>
-          <w:numId w:val="1"/>
-        </w:numPr>
-      </w:pPr>
-      <w:r>
-        <w:t>CONFIG = path to file that will contain marfs configuration</w:t>
-      </w:r>
-    </w:p>
-    <w:p>
-      <w:pPr>
-        <w:pStyle w:val="ListParagraph"/>
-        <w:numPr>
-          <w:ilvl w:val="0"/>
-          <w:numId w:val="1"/>
-        </w:numPr>
-      </w:pPr>
-      <w:r>
-        <w:t>AWS4C = dir where the LANL-extended version of the aws4c library is checked-out</w:t>
-      </w:r>
-    </w:p>
-    <w:p>
-      <w:pPr>
-        <w:pStyle w:val="ListParagraph"/>
-        <w:numPr>
-          <w:ilvl w:val="0"/>
-          <w:numId w:val="1"/>
-        </w:numPr>
-      </w:pPr>
-      <w:r>
         <w:t>PF = dir where pftool is installed</w:t>
       </w:r>
     </w:p>
@@ -175,10 +190,7 @@
         <w:t>.</w:t>
       </w:r>
     </w:p>
-    <w:p>
-      <w:bookmarkStart w:id="0" w:name="_GoBack"/>
-      <w:bookmarkEnd w:id="0"/>
-    </w:p>
+    <w:p/>
     <w:p>
       <w:r>
         <w:t>For each namespace:</w:t>
@@ -513,25 +525,40 @@
         </w:numPr>
       </w:pPr>
       <w:r>
-        <w:t>make</w:t>
-      </w:r>
-    </w:p>
-    <w:p>
-      <w:pPr>
-        <w:pStyle w:val="ListParagraph"/>
-        <w:numPr>
-          <w:ilvl w:val="0"/>
-          <w:numId w:val="3"/>
-        </w:numPr>
-      </w:pPr>
-      <w:r>
         <w:t xml:space="preserve">create ~/.awsAuth, with </w:t>
       </w:r>
       <w:r>
         <w:t xml:space="preserve">lines like </w:t>
       </w:r>
       <w:r>
-        <w:t>unix-user:storage-user:storage-key</w:t>
+        <w:rPr>
+          <w:i/>
+        </w:rPr>
+        <w:t>unix_user</w:t>
+      </w:r>
+      <w:r>
+        <w:t>:</w:t>
+      </w:r>
+      <w:r>
+        <w:rPr>
+          <w:i/>
+        </w:rPr>
+        <w:t>storage_user</w:t>
+      </w:r>
+      <w:r>
+        <w:t>:</w:t>
+      </w:r>
+      <w:r>
+        <w:rPr>
+          <w:i/>
+        </w:rPr>
+        <w:t>storage_</w:t>
+      </w:r>
+      <w:r>
+        <w:rPr>
+          <w:i/>
+        </w:rPr>
+        <w:t>key</w:t>
       </w:r>
     </w:p>
     <w:p>
@@ -605,7 +632,10 @@
         </w:numPr>
       </w:pPr>
       <w:r>
-        <w:t>cd $SRC</w:t>
+        <w:t>cd $</w:t>
+      </w:r>
+      <w:r>
+        <w:t>MARFS</w:t>
       </w:r>
     </w:p>
     <w:p>
@@ -633,18 +663,204 @@
       <w:pPr>
         <w:pStyle w:val="Heading3"/>
       </w:pPr>
-      <w:bookmarkStart w:id="1" w:name="_Ref304624862"/>
+      <w:bookmarkStart w:id="0" w:name="_Ref304624862"/>
       <w:r>
         <w:t>Prepare local configuration</w:t>
       </w:r>
+      <w:bookmarkEnd w:id="0"/>
+    </w:p>
+    <w:p>
+      <w:r>
+        <w:t>The configuration-file is used by FUSE, pftool, and (eventually) by various scripts that perform useful functions.  It contains information about the fuse-mount, and all namespaces and repositories.  There is a “blueprint” config-file in $</w:t>
+      </w:r>
+      <w:r>
+        <w:t>MARFS</w:t>
+      </w:r>
+      <w:r>
+        <w:t>/</w:t>
+      </w:r>
+      <w:r>
+        <w:t>common/configuration</w:t>
+      </w:r>
+      <w:r>
+        <w:t>/src</w:t>
+      </w:r>
+      <w:r>
+        <w:t>/marfs_configuration_blueprint.cfg</w:t>
+      </w:r>
+      <w:r>
+        <w:t>.  This defines the syntax for config files, and is read by the first stage of the parser-</w:t>
+      </w:r>
+      <w:r>
+        <w:t>generator</w:t>
+      </w:r>
+      <w:r>
+        <w:t>, to create the parser.  You must then create a config file that matches this syntax, which the parser can read.  We have a</w:t>
+      </w:r>
+      <w:r>
+        <w:t>n old example config-file</w:t>
+      </w:r>
+      <w:r>
+        <w:t xml:space="preserve"> </w:t>
+      </w:r>
+      <w:r>
+        <w:t>in $CONFIG/</w:t>
+      </w:r>
+      <w:r>
+        <w:t>marfs_cctest.cfg.</w:t>
+      </w:r>
+    </w:p>
+    <w:p/>
+    <w:p>
+      <w:pPr>
+        <w:pStyle w:val="ListParagraph"/>
+        <w:numPr>
+          <w:ilvl w:val="0"/>
+          <w:numId w:val="6"/>
+        </w:numPr>
+      </w:pPr>
+      <w:r>
+        <w:t xml:space="preserve">edit </w:t>
+      </w:r>
+      <w:r>
+        <w:t>$CONFIG</w:t>
+      </w:r>
+      <w:r>
+        <w:t xml:space="preserve">  [create repos and namespaces]</w:t>
+      </w:r>
+    </w:p>
+    <w:p>
+      <w:pPr>
+        <w:pStyle w:val="ListParagraph"/>
+        <w:numPr>
+          <w:ilvl w:val="0"/>
+          <w:numId w:val="6"/>
+        </w:numPr>
+      </w:pPr>
+      <w:r>
+        <w:t>export MARFSCONFIGRC=$CONFIG</w:t>
+      </w:r>
+    </w:p>
+    <w:p/>
+    <w:p>
+      <w:pPr>
+        <w:pStyle w:val="Heading2"/>
+      </w:pPr>
+      <w:bookmarkStart w:id="1" w:name="_Ref327514000"/>
+      <w:r>
+        <w:t>build libmarfs.a, libconfig.a, libaws4c.a</w:t>
+      </w:r>
       <w:bookmarkEnd w:id="1"/>
     </w:p>
     <w:p>
       <w:r>
-        <w:t>The configuration-file is used by FUSE, pftool, and (eventually) by various scripts that perform useful functions.  It contains information about the fuse-mount, and all namespaces and repositories.  There is a “blueprint” config-file in $SRC/fuse/src.  This defines the syntax for legitimate config files, and is read by the first stage of the parser-</w:t>
-      </w:r>
-      <w:r>
-        <w:t>generation, to create the parser.  You must then create a config file that matches this syntax, which the parser can read.  We have a version we call marfs_cctest.cfg.</w:t>
+        <w:t>For either approach, you may need to do this:</w:t>
+      </w:r>
+    </w:p>
+    <w:p>
+      <w:pPr>
+        <w:pStyle w:val="ListParagraph"/>
+        <w:numPr>
+          <w:ilvl w:val="0"/>
+          <w:numId w:val="24"/>
+        </w:numPr>
+      </w:pPr>
+      <w:r>
+        <w:t>yum install fuse fuse-devel   (if not there already)</w:t>
+      </w:r>
+    </w:p>
+    <w:p>
+      <w:pPr>
+        <w:pStyle w:val="Heading3"/>
+      </w:pPr>
+      <w:r>
+        <w:t>The easy way</w:t>
+      </w:r>
+    </w:p>
+    <w:p>
+      <w:pPr>
+        <w:pStyle w:val="ListParagraph"/>
+        <w:numPr>
+          <w:ilvl w:val="0"/>
+          <w:numId w:val="22"/>
+        </w:numPr>
+      </w:pPr>
+      <w:r>
+        <w:t>cd $MARFS/fuse/scripts</w:t>
+      </w:r>
+    </w:p>
+    <w:p>
+      <w:pPr>
+        <w:pStyle w:val="ListParagraph"/>
+        <w:numPr>
+          <w:ilvl w:val="0"/>
+          <w:numId w:val="22"/>
+        </w:numPr>
+      </w:pPr>
+      <w:r>
+        <w:t>./build_marfs &lt;debug_level&gt; &lt;use_MDAL&gt;</w:t>
+      </w:r>
+    </w:p>
+    <w:p>
+      <w:pPr>
+        <w:pStyle w:val="Heading3"/>
+      </w:pPr>
+      <w:r>
+        <w:t>The manual way</w:t>
+      </w:r>
+    </w:p>
+    <w:p>
+      <w:pPr>
+        <w:pStyle w:val="ListParagraph"/>
+        <w:numPr>
+          <w:ilvl w:val="0"/>
+          <w:numId w:val="6"/>
+        </w:numPr>
+      </w:pPr>
+      <w:r>
+        <w:t>cd $</w:t>
+      </w:r>
+      <w:r>
+        <w:t>MARFS</w:t>
+      </w:r>
+      <w:r>
+        <w:t>/common/configuration/src</w:t>
+      </w:r>
+    </w:p>
+    <w:p>
+      <w:pPr>
+        <w:pStyle w:val="ListParagraph"/>
+        <w:numPr>
+          <w:ilvl w:val="0"/>
+          <w:numId w:val="6"/>
+        </w:numPr>
+      </w:pPr>
+      <w:r>
+        <w:t>make pristine</w:t>
+      </w:r>
+    </w:p>
+    <w:p>
+      <w:pPr>
+        <w:pStyle w:val="ListParagraph"/>
+        <w:numPr>
+          <w:ilvl w:val="0"/>
+          <w:numId w:val="6"/>
+        </w:numPr>
+      </w:pPr>
+      <w:r>
+        <w:t>make PARSE_DIR=$PA2X</w:t>
+      </w:r>
+      <w:r>
+        <w:t xml:space="preserve">  [ BLUEPRINT=…</w:t>
+      </w:r>
+      <w:r>
+        <w:t xml:space="preserve"> ]  </w:t>
+      </w:r>
+      <w:r>
+        <w:t>CONFIG=</w:t>
+      </w:r>
+      <w:r>
+        <w:t>$CONFIG</w:t>
       </w:r>
     </w:p>
     <w:p/>
@@ -653,92 +869,58 @@
         <w:pStyle w:val="ListParagraph"/>
         <w:numPr>
           <w:ilvl w:val="0"/>
-          <w:numId w:val="7"/>
-        </w:numPr>
-      </w:pPr>
-      <w:r>
-        <w:t>(The following also builds libconfig.a</w:t>
-      </w:r>
-      <w:r>
-        <w:t>, and cmd-line tool ‘marfs_config’</w:t>
+          <w:numId w:val="5"/>
+        </w:numPr>
+      </w:pPr>
+      <w:r>
+        <w:t>cd $MARFS/fuse/src</w:t>
+      </w:r>
+    </w:p>
+    <w:p>
+      <w:pPr>
+        <w:pStyle w:val="ListParagraph"/>
+        <w:numPr>
+          <w:ilvl w:val="0"/>
+          <w:numId w:val="5"/>
+        </w:numPr>
+      </w:pPr>
+      <w:r>
+        <w:t>make LIBAWS4C=$AWS4C</w:t>
+      </w:r>
+    </w:p>
+    <w:p>
+      <w:pPr>
+        <w:pStyle w:val="ListParagraph"/>
+        <w:numPr>
+          <w:ilvl w:val="0"/>
+          <w:numId w:val="5"/>
+        </w:numPr>
+      </w:pPr>
+      <w:r>
+        <w:t>export MARFSCONFIGRC=$CONFIG</w:t>
+      </w:r>
+    </w:p>
+    <w:p/>
+    <w:p>
+      <w:pPr>
+        <w:pStyle w:val="Heading2"/>
+      </w:pPr>
+      <w:r>
+        <w:t>Mount</w:t>
+      </w:r>
+      <w:r>
+        <w:t xml:space="preserve"> a MarFS fuse client (</w:t>
+      </w:r>
+      <w:r>
+        <w:t>optional</w:t>
       </w:r>
       <w:r>
         <w:t>)</w:t>
       </w:r>
     </w:p>
     <w:p>
-      <w:pPr>
-        <w:pStyle w:val="ListParagraph"/>
-        <w:numPr>
-          <w:ilvl w:val="0"/>
-          <w:numId w:val="6"/>
-        </w:numPr>
-      </w:pPr>
-      <w:r>
-        <w:t xml:space="preserve">edit </w:t>
-      </w:r>
-      <w:r>
-        <w:t>$CONFIG</w:t>
-      </w:r>
-      <w:r>
-        <w:t xml:space="preserve">  [create repos and namespaces]</w:t>
-      </w:r>
-    </w:p>
-    <w:p>
-      <w:pPr>
-        <w:pStyle w:val="ListParagraph"/>
-        <w:numPr>
-          <w:ilvl w:val="0"/>
-          <w:numId w:val="6"/>
-        </w:numPr>
-      </w:pPr>
-      <w:r>
-        <w:t>cd $SRC/common/configuration/src</w:t>
-      </w:r>
-    </w:p>
-    <w:p>
-      <w:pPr>
-        <w:pStyle w:val="ListParagraph"/>
-        <w:numPr>
-          <w:ilvl w:val="0"/>
-          <w:numId w:val="6"/>
-        </w:numPr>
-      </w:pPr>
-      <w:r>
-        <w:t>make pristine</w:t>
-      </w:r>
-    </w:p>
-    <w:p>
-      <w:pPr>
-        <w:pStyle w:val="ListParagraph"/>
-        <w:numPr>
-          <w:ilvl w:val="0"/>
-          <w:numId w:val="6"/>
-        </w:numPr>
-      </w:pPr>
-      <w:r>
-        <w:t>make PARSE_DIR=$PA2X</w:t>
-      </w:r>
-      <w:r>
-        <w:t xml:space="preserve">  [ BLUEPRINT=…</w:t>
-      </w:r>
-      <w:r>
-        <w:t xml:space="preserve"> ]  </w:t>
-      </w:r>
-      <w:r>
-        <w:t>CONFIG=</w:t>
-      </w:r>
-      <w:r>
-        <w:t>$CONFIG</w:t>
-      </w:r>
-    </w:p>
-    <w:p/>
-    <w:p>
-      <w:pPr>
-        <w:pStyle w:val="Heading3"/>
-      </w:pPr>
-      <w:r>
-        <w:t>Build and mount a MarFS fuse client (as root)</w:t>
+      <w:r>
+        <w:t>For this example, we assume that “/marfs” matches the “mnt_top” specification in $CONFIG</w:t>
       </w:r>
     </w:p>
     <w:p>
@@ -750,7 +932,7 @@
         </w:numPr>
       </w:pPr>
       <w:r>
-        <w:t>(The following also builds libmarfs.a)</w:t>
+        <w:t>su</w:t>
       </w:r>
     </w:p>
     <w:p>
@@ -762,7 +944,12 @@
         </w:numPr>
       </w:pPr>
       <w:r>
-        <w:t>yum install fuse fuse-devel   (if not there already)</w:t>
+        <w:t xml:space="preserve">mkdir -p </w:t>
+      </w:r>
+      <w:bookmarkStart w:id="2" w:name="_GoBack"/>
+      <w:bookmarkEnd w:id="2"/>
+      <w:r>
+        <w:t>/marfs</w:t>
       </w:r>
     </w:p>
     <w:p>
@@ -774,10 +961,7 @@
         </w:numPr>
       </w:pPr>
       <w:r>
-        <w:t>cd $SRC/</w:t>
-      </w:r>
-      <w:r>
-        <w:t>fuse/src</w:t>
+        <w:t>export MARFSCONFIGRC=$CONFIG</w:t>
       </w:r>
     </w:p>
     <w:p>
@@ -789,34 +973,13 @@
         </w:numPr>
       </w:pPr>
       <w:r>
-        <w:t>make LIBAWS4C=$AWS4C</w:t>
-      </w:r>
-    </w:p>
-    <w:p>
-      <w:pPr>
-        <w:pStyle w:val="ListParagraph"/>
-        <w:numPr>
-          <w:ilvl w:val="0"/>
-          <w:numId w:val="5"/>
-        </w:numPr>
-      </w:pPr>
-      <w:r>
-        <w:t>export MARFSCONFIGRC=$CONFIG</w:t>
-      </w:r>
-    </w:p>
-    <w:p>
-      <w:pPr>
-        <w:pStyle w:val="ListParagraph"/>
-        <w:numPr>
-          <w:ilvl w:val="0"/>
-          <w:numId w:val="5"/>
-        </w:numPr>
-      </w:pPr>
-      <w:r>
-        <w:t>make mnt</w:t>
-      </w:r>
-      <w:r>
-        <w:t xml:space="preserve"> </w:t>
+        <w:t xml:space="preserve">$MARFS/fuse/src/marfs_fuse -o </w:t>
+      </w:r>
+      <w:r>
+        <w:t>allow_other,use_ino,intr</w:t>
+      </w:r>
+      <w:r>
+        <w:t xml:space="preserve"> /marfs</w:t>
       </w:r>
     </w:p>
     <w:p/>
@@ -882,39 +1045,61 @@
         <w:pStyle w:val="ListParagraph"/>
       </w:pPr>
       <w:r>
-        <w:t xml:space="preserve">( export CPPFLAGS=”-I/usr/include/libxml2 -I$AWS4C –I$SRC/common/log/src </w:t>
-      </w:r>
-    </w:p>
-    <w:p>
-      <w:pPr>
-        <w:pStyle w:val="ListParagraph"/>
-      </w:pPr>
-      <w:r>
-        <w:t>-I$SRC/common/configuration/src –I$SRC/fuse/src”;</w:t>
-      </w:r>
-    </w:p>
-    <w:p>
-      <w:pPr>
-        <w:pStyle w:val="ListParagraph"/>
-      </w:pPr>
-      <w:r>
-        <w:t>export LDFLAGS=”-L/usr/lib64 -L$AWS4C -L$SRC/fuse/src</w:t>
-      </w:r>
-    </w:p>
-    <w:p>
-      <w:pPr>
-        <w:pStyle w:val="ListParagraph"/>
-      </w:pPr>
-      <w:r>
-        <w:t>-L$SRC/common/configuration/src”;</w:t>
-      </w:r>
-    </w:p>
-    <w:p>
-      <w:pPr>
-        <w:pStyle w:val="ListParagraph"/>
-      </w:pPr>
-      <w:r>
-        <w:t>./configure --enable-marfs )</w:t>
+        <w:t xml:space="preserve">./configure --enable-marfs </w:t>
+      </w:r>
+      <w:r>
+        <w:t>CPPFLAGS=”</w:t>
+      </w:r>
+      <w:r>
+        <w:t>-I/usr/include/libxml2 -I$AWS4C</w:t>
+      </w:r>
+    </w:p>
+    <w:p>
+      <w:pPr>
+        <w:pStyle w:val="ListParagraph"/>
+      </w:pPr>
+      <w:r>
+        <w:t>–I$</w:t>
+      </w:r>
+      <w:r>
+        <w:t>MARFS</w:t>
+      </w:r>
+      <w:r>
+        <w:t>/common/log/src -I$</w:t>
+      </w:r>
+      <w:r>
+        <w:t>MARFS</w:t>
+      </w:r>
+      <w:r>
+        <w:t>/common/configuration/src –I$</w:t>
+      </w:r>
+      <w:r>
+        <w:t>MARFS</w:t>
+      </w:r>
+      <w:r>
+        <w:t>/fuse/src”;</w:t>
+      </w:r>
+    </w:p>
+    <w:p>
+      <w:pPr>
+        <w:pStyle w:val="ListParagraph"/>
+      </w:pPr>
+      <w:r>
+        <w:t>LDFLAGS=”-L/usr/lib64 -L$AWS4C -L$</w:t>
+      </w:r>
+      <w:r>
+        <w:t>MARFS</w:t>
+      </w:r>
+      <w:r>
+        <w:t>/fuse/src</w:t>
+      </w:r>
+    </w:p>
+    <w:p>
+      <w:pPr>
+        <w:pStyle w:val="ListParagraph"/>
+      </w:pPr>
+      <w:r>
+        <w:t>-L$MARFS/common/configuration/src”</w:t>
       </w:r>
     </w:p>
     <w:p>
@@ -938,7 +1123,7 @@
         </w:numPr>
       </w:pPr>
       <w:r>
-        <w:t>make -j 4</w:t>
+        <w:t>make</w:t>
       </w:r>
     </w:p>
     <w:p>
@@ -966,6 +1151,171 @@
         <w:pStyle w:val="Heading2"/>
       </w:pPr>
       <w:r>
+        <w:t>Configuration</w:t>
+      </w:r>
+    </w:p>
+    <w:p>
+      <w:r>
+        <w:t xml:space="preserve">You can </w:t>
+      </w:r>
+      <w:r>
+        <w:t>validate/examine</w:t>
+      </w:r>
+      <w:r>
+        <w:t xml:space="preserve"> </w:t>
+      </w:r>
+      <w:r>
+        <w:t>your</w:t>
+      </w:r>
+      <w:r>
+        <w:t xml:space="preserve"> configuration with the ‘marfs_config’ </w:t>
+      </w:r>
+      <w:r>
+        <w:t xml:space="preserve">tool, </w:t>
+      </w:r>
+      <w:r>
+        <w:t xml:space="preserve">which is built in $MARFS/common/configuration/src, by the techniques in section </w:t>
+      </w:r>
+      <w:r>
+        <w:fldChar w:fldCharType="begin"/>
+      </w:r>
+      <w:r>
+        <w:instrText xml:space="preserve"> REF _Ref327514000 \r \h </w:instrText>
+      </w:r>
+      <w:r>
+        <w:fldChar w:fldCharType="separate"/>
+      </w:r>
+      <w:r>
+        <w:t>4.4</w:t>
+      </w:r>
+      <w:r>
+        <w:fldChar w:fldCharType="end"/>
+      </w:r>
+      <w:r>
+        <w:t>.  These assume that $MARFSCONFIGRC points to your configuration-file.</w:t>
+      </w:r>
+    </w:p>
+    <w:p/>
+    <w:p>
+      <w:pPr>
+        <w:pStyle w:val="ListParagraph"/>
+        <w:numPr>
+          <w:ilvl w:val="0"/>
+          <w:numId w:val="23"/>
+        </w:numPr>
+      </w:pPr>
+      <w:r>
+        <w:t>cd $MARFS/common/configuration/src</w:t>
+      </w:r>
+    </w:p>
+    <w:p>
+      <w:pPr>
+        <w:pStyle w:val="ListParagraph"/>
+        <w:numPr>
+          <w:ilvl w:val="0"/>
+          <w:numId w:val="23"/>
+        </w:numPr>
+      </w:pPr>
+      <w:r>
+        <w:t xml:space="preserve">./marfs_config -r         </w:t>
+      </w:r>
+      <w:r>
+        <w:t xml:space="preserve">    </w:t>
+      </w:r>
+      <w:r>
+        <w:t xml:space="preserve"> </w:t>
+      </w:r>
+      <w:r>
+        <w:t xml:space="preserve">       </w:t>
+      </w:r>
+      <w:r>
+        <w:t>show names of all repos</w:t>
+      </w:r>
+    </w:p>
+    <w:p>
+      <w:pPr>
+        <w:pStyle w:val="ListParagraph"/>
+        <w:numPr>
+          <w:ilvl w:val="0"/>
+          <w:numId w:val="23"/>
+        </w:numPr>
+      </w:pPr>
+      <w:r>
+        <w:t xml:space="preserve">./marfs_config -r  </w:t>
+      </w:r>
+      <w:r>
+        <w:rPr>
+          <w:i/>
+        </w:rPr>
+        <w:t>repo</w:t>
+      </w:r>
+      <w:r>
+        <w:t xml:space="preserve">        </w:t>
+      </w:r>
+      <w:r>
+        <w:t xml:space="preserve"> </w:t>
+      </w:r>
+      <w:r>
+        <w:t xml:space="preserve"> show details of named repo</w:t>
+      </w:r>
+    </w:p>
+    <w:p>
+      <w:pPr>
+        <w:pStyle w:val="ListParagraph"/>
+        <w:numPr>
+          <w:ilvl w:val="0"/>
+          <w:numId w:val="23"/>
+        </w:numPr>
+      </w:pPr>
+      <w:r>
+        <w:t>./marfs_config -n                    show names of all namespaces</w:t>
+      </w:r>
+    </w:p>
+    <w:p>
+      <w:pPr>
+        <w:pStyle w:val="ListParagraph"/>
+        <w:numPr>
+          <w:ilvl w:val="0"/>
+          <w:numId w:val="23"/>
+        </w:numPr>
+      </w:pPr>
+      <w:r>
+        <w:t xml:space="preserve">./marfs_config -n  </w:t>
+      </w:r>
+      <w:r>
+        <w:rPr>
+          <w:i/>
+        </w:rPr>
+        <w:t>ns</w:t>
+      </w:r>
+      <w:r>
+        <w:t xml:space="preserve">         </w:t>
+      </w:r>
+      <w:r>
+        <w:t xml:space="preserve"> </w:t>
+      </w:r>
+      <w:r>
+        <w:t xml:space="preserve">    show details of named namespace</w:t>
+      </w:r>
+    </w:p>
+    <w:p>
+      <w:pPr>
+        <w:pStyle w:val="ListParagraph"/>
+        <w:numPr>
+          <w:ilvl w:val="0"/>
+          <w:numId w:val="23"/>
+        </w:numPr>
+      </w:pPr>
+      <w:r>
+        <w:t>./marfs_config -t                     show top-level config details</w:t>
+      </w:r>
+    </w:p>
+    <w:p/>
+    <w:p>
+      <w:pPr>
+        <w:pStyle w:val="Heading2"/>
+      </w:pPr>
+      <w:r>
         <w:t>MarFS Fuse</w:t>
       </w:r>
     </w:p>
@@ -1034,7 +1384,10 @@
     <w:p/>
     <w:p>
       <w:r>
-        <w:t>To unmount fuse (as root)</w:t>
+        <w:t>To unmount fuse</w:t>
+      </w:r>
+      <w:r>
+        <w:t xml:space="preserve">  (assuming “mnt_top” is “/marfs”)</w:t>
       </w:r>
     </w:p>
     <w:p>
@@ -1046,7 +1399,7 @@
         </w:numPr>
       </w:pPr>
       <w:r>
-        <w:t>cd $SRC/fuse/src</w:t>
+        <w:t>su</w:t>
       </w:r>
     </w:p>
     <w:p>
@@ -1058,13 +1411,31 @@
         </w:numPr>
       </w:pPr>
       <w:r>
-        <w:t>make umnt</w:t>
+        <w:t>cd $</w:t>
+      </w:r>
+      <w:r>
+        <w:t>MARFS</w:t>
+      </w:r>
+      <w:r>
+        <w:t>/fuse/src</w:t>
+      </w:r>
+    </w:p>
+    <w:p>
+      <w:pPr>
+        <w:pStyle w:val="ListParagraph"/>
+        <w:numPr>
+          <w:ilvl w:val="0"/>
+          <w:numId w:val="18"/>
+        </w:numPr>
+      </w:pPr>
+      <w:r>
+        <w:t>fusermount -u /marfs</w:t>
       </w:r>
     </w:p>
     <w:p/>
     <w:p>
       <w:r>
-        <w:t>If the above doesn’t work (as root)</w:t>
+        <w:t>If the above doesn’t work</w:t>
       </w:r>
     </w:p>
     <w:p>
@@ -1076,7 +1447,25 @@
         </w:numPr>
       </w:pPr>
       <w:r>
-        <w:t>cd $SRC/fuse/src</w:t>
+        <w:t>su</w:t>
+      </w:r>
+    </w:p>
+    <w:p>
+      <w:pPr>
+        <w:pStyle w:val="ListParagraph"/>
+        <w:numPr>
+          <w:ilvl w:val="0"/>
+          <w:numId w:val="19"/>
+        </w:numPr>
+      </w:pPr>
+      <w:r>
+        <w:t>cd $</w:t>
+      </w:r>
+      <w:r>
+        <w:t>MARFS</w:t>
+      </w:r>
+      <w:r>
+        <w:t>/fuse/src</w:t>
       </w:r>
     </w:p>
     <w:p>
@@ -1474,6 +1863,119 @@
     </w:lvl>
   </w:abstractNum>
   <w:abstractNum w:abstractNumId="1">
+    <w:nsid w:val="0CC51EC5"/>
+    <w:multiLevelType w:val="hybridMultilevel"/>
+    <w:tmpl w:val="36D05040"/>
+    <w:lvl w:ilvl="0" w:tplc="04090001">
+      <w:start w:val="1"/>
+      <w:numFmt w:val="bullet"/>
+      <w:lvlText w:val=""/>
+      <w:lvlJc w:val="left"/>
+      <w:pPr>
+        <w:ind w:left="720" w:hanging="360"/>
+      </w:pPr>
+      <w:rPr>
+        <w:rFonts w:ascii="Symbol" w:hAnsi="Symbol" w:hint="default"/>
+      </w:rPr>
+    </w:lvl>
+    <w:lvl w:ilvl="1" w:tplc="04090003" w:tentative="1">
+      <w:start w:val="1"/>
+      <w:numFmt w:val="bullet"/>
+      <w:lvlText w:val="o"/>
+      <w:lvlJc w:val="left"/>
+      <w:pPr>
+        <w:ind w:left="1440" w:hanging="360"/>
+      </w:pPr>
+      <w:rPr>
+        <w:rFonts w:ascii="Courier New" w:hAnsi="Courier New" w:hint="default"/>
+      </w:rPr>
+    </w:lvl>
+    <w:lvl w:ilvl="2" w:tplc="04090005" w:tentative="1">
+      <w:start w:val="1"/>
+      <w:numFmt w:val="bullet"/>
+      <w:lvlText w:val=""/>
+      <w:lvlJc w:val="left"/>
+      <w:pPr>
+        <w:ind w:left="2160" w:hanging="360"/>
+      </w:pPr>
+      <w:rPr>
+        <w:rFonts w:ascii="Wingdings" w:hAnsi="Wingdings" w:hint="default"/>
+      </w:rPr>
+    </w:lvl>
+    <w:lvl w:ilvl="3" w:tplc="04090001" w:tentative="1">
+      <w:start w:val="1"/>
+      <w:numFmt w:val="bullet"/>
+      <w:lvlText w:val=""/>
+      <w:lvlJc w:val="left"/>
+      <w:pPr>
+        <w:ind w:left="2880" w:hanging="360"/>
+      </w:pPr>
+      <w:rPr>
+        <w:rFonts w:ascii="Symbol" w:hAnsi="Symbol" w:hint="default"/>
+      </w:rPr>
+    </w:lvl>
+    <w:lvl w:ilvl="4" w:tplc="04090003" w:tentative="1">
+      <w:start w:val="1"/>
+      <w:numFmt w:val="bullet"/>
+      <w:lvlText w:val="o"/>
+      <w:lvlJc w:val="left"/>
+      <w:pPr>
+        <w:ind w:left="3600" w:hanging="360"/>
+      </w:pPr>
+      <w:rPr>
+        <w:rFonts w:ascii="Courier New" w:hAnsi="Courier New" w:hint="default"/>
+      </w:rPr>
+    </w:lvl>
+    <w:lvl w:ilvl="5" w:tplc="04090005" w:tentative="1">
+      <w:start w:val="1"/>
+      <w:numFmt w:val="bullet"/>
+      <w:lvlText w:val=""/>
+      <w:lvlJc w:val="left"/>
+      <w:pPr>
+        <w:ind w:left="4320" w:hanging="360"/>
+      </w:pPr>
+      <w:rPr>
+        <w:rFonts w:ascii="Wingdings" w:hAnsi="Wingdings" w:hint="default"/>
+      </w:rPr>
+    </w:lvl>
+    <w:lvl w:ilvl="6" w:tplc="04090001" w:tentative="1">
+      <w:start w:val="1"/>
+      <w:numFmt w:val="bullet"/>
+      <w:lvlText w:val=""/>
+      <w:lvlJc w:val="left"/>
+      <w:pPr>
+        <w:ind w:left="5040" w:hanging="360"/>
+      </w:pPr>
+      <w:rPr>
+        <w:rFonts w:ascii="Symbol" w:hAnsi="Symbol" w:hint="default"/>
+      </w:rPr>
+    </w:lvl>
+    <w:lvl w:ilvl="7" w:tplc="04090003" w:tentative="1">
+      <w:start w:val="1"/>
+      <w:numFmt w:val="bullet"/>
+      <w:lvlText w:val="o"/>
+      <w:lvlJc w:val="left"/>
+      <w:pPr>
+        <w:ind w:left="5760" w:hanging="360"/>
+      </w:pPr>
+      <w:rPr>
+        <w:rFonts w:ascii="Courier New" w:hAnsi="Courier New" w:hint="default"/>
+      </w:rPr>
+    </w:lvl>
+    <w:lvl w:ilvl="8" w:tplc="04090005" w:tentative="1">
+      <w:start w:val="1"/>
+      <w:numFmt w:val="bullet"/>
+      <w:lvlText w:val=""/>
+      <w:lvlJc w:val="left"/>
+      <w:pPr>
+        <w:ind w:left="6480" w:hanging="360"/>
+      </w:pPr>
+      <w:rPr>
+        <w:rFonts w:ascii="Wingdings" w:hAnsi="Wingdings" w:hint="default"/>
+      </w:rPr>
+    </w:lvl>
+  </w:abstractNum>
+  <w:abstractNum w:abstractNumId="2">
     <w:nsid w:val="0ED47C91"/>
     <w:multiLevelType w:val="hybridMultilevel"/>
     <w:tmpl w:val="523E9500"/>
@@ -1586,7 +2088,7 @@
       </w:rPr>
     </w:lvl>
   </w:abstractNum>
-  <w:abstractNum w:abstractNumId="2">
+  <w:abstractNum w:abstractNumId="3">
     <w:nsid w:val="12963A07"/>
     <w:multiLevelType w:val="hybridMultilevel"/>
     <w:tmpl w:val="BAA4CF4C"/>
@@ -1699,7 +2201,7 @@
       </w:rPr>
     </w:lvl>
   </w:abstractNum>
-  <w:abstractNum w:abstractNumId="3">
+  <w:abstractNum w:abstractNumId="4">
     <w:nsid w:val="186874AD"/>
     <w:multiLevelType w:val="hybridMultilevel"/>
     <w:tmpl w:val="E870CE48"/>
@@ -1812,7 +2314,7 @@
       </w:rPr>
     </w:lvl>
   </w:abstractNum>
-  <w:abstractNum w:abstractNumId="4">
+  <w:abstractNum w:abstractNumId="5">
     <w:nsid w:val="1A4802E3"/>
     <w:multiLevelType w:val="hybridMultilevel"/>
     <w:tmpl w:val="F0E66EC2"/>
@@ -1925,7 +2427,7 @@
       </w:rPr>
     </w:lvl>
   </w:abstractNum>
-  <w:abstractNum w:abstractNumId="5">
+  <w:abstractNum w:abstractNumId="6">
     <w:nsid w:val="1AB379E1"/>
     <w:multiLevelType w:val="hybridMultilevel"/>
     <w:tmpl w:val="1DAA8314"/>
@@ -2038,7 +2540,7 @@
       </w:rPr>
     </w:lvl>
   </w:abstractNum>
-  <w:abstractNum w:abstractNumId="6">
+  <w:abstractNum w:abstractNumId="7">
     <w:nsid w:val="1AED2D47"/>
     <w:multiLevelType w:val="hybridMultilevel"/>
     <w:tmpl w:val="82C2EA46"/>
@@ -2151,7 +2653,7 @@
       </w:rPr>
     </w:lvl>
   </w:abstractNum>
-  <w:abstractNum w:abstractNumId="7">
+  <w:abstractNum w:abstractNumId="8">
     <w:nsid w:val="216A18A6"/>
     <w:multiLevelType w:val="multilevel"/>
     <w:tmpl w:val="04090025"/>
@@ -2246,7 +2748,7 @@
       </w:pPr>
     </w:lvl>
   </w:abstractNum>
-  <w:abstractNum w:abstractNumId="8">
+  <w:abstractNum w:abstractNumId="9">
     <w:nsid w:val="2419137A"/>
     <w:multiLevelType w:val="hybridMultilevel"/>
     <w:tmpl w:val="B6ECFAFE"/>
@@ -2359,7 +2861,7 @@
       </w:rPr>
     </w:lvl>
   </w:abstractNum>
-  <w:abstractNum w:abstractNumId="9">
+  <w:abstractNum w:abstractNumId="10">
     <w:nsid w:val="24D83BFE"/>
     <w:multiLevelType w:val="hybridMultilevel"/>
     <w:tmpl w:val="8D2C638A"/>
@@ -2472,7 +2974,7 @@
       </w:rPr>
     </w:lvl>
   </w:abstractNum>
-  <w:abstractNum w:abstractNumId="10">
+  <w:abstractNum w:abstractNumId="11">
     <w:nsid w:val="2B9E03D4"/>
     <w:multiLevelType w:val="hybridMultilevel"/>
     <w:tmpl w:val="24E246E8"/>
@@ -2585,7 +3087,120 @@
       </w:rPr>
     </w:lvl>
   </w:abstractNum>
-  <w:abstractNum w:abstractNumId="11">
+  <w:abstractNum w:abstractNumId="12">
+    <w:nsid w:val="39BE6ADF"/>
+    <w:multiLevelType w:val="hybridMultilevel"/>
+    <w:tmpl w:val="6F5EF572"/>
+    <w:lvl w:ilvl="0" w:tplc="04090001">
+      <w:start w:val="1"/>
+      <w:numFmt w:val="bullet"/>
+      <w:lvlText w:val=""/>
+      <w:lvlJc w:val="left"/>
+      <w:pPr>
+        <w:ind w:left="720" w:hanging="360"/>
+      </w:pPr>
+      <w:rPr>
+        <w:rFonts w:ascii="Symbol" w:hAnsi="Symbol" w:hint="default"/>
+      </w:rPr>
+    </w:lvl>
+    <w:lvl w:ilvl="1" w:tplc="04090003" w:tentative="1">
+      <w:start w:val="1"/>
+      <w:numFmt w:val="bullet"/>
+      <w:lvlText w:val="o"/>
+      <w:lvlJc w:val="left"/>
+      <w:pPr>
+        <w:ind w:left="1440" w:hanging="360"/>
+      </w:pPr>
+      <w:rPr>
+        <w:rFonts w:ascii="Courier New" w:hAnsi="Courier New" w:hint="default"/>
+      </w:rPr>
+    </w:lvl>
+    <w:lvl w:ilvl="2" w:tplc="04090005" w:tentative="1">
+      <w:start w:val="1"/>
+      <w:numFmt w:val="bullet"/>
+      <w:lvlText w:val=""/>
+      <w:lvlJc w:val="left"/>
+      <w:pPr>
+        <w:ind w:left="2160" w:hanging="360"/>
+      </w:pPr>
+      <w:rPr>
+        <w:rFonts w:ascii="Wingdings" w:hAnsi="Wingdings" w:hint="default"/>
+      </w:rPr>
+    </w:lvl>
+    <w:lvl w:ilvl="3" w:tplc="04090001" w:tentative="1">
+      <w:start w:val="1"/>
+      <w:numFmt w:val="bullet"/>
+      <w:lvlText w:val=""/>
+      <w:lvlJc w:val="left"/>
+      <w:pPr>
+        <w:ind w:left="2880" w:hanging="360"/>
+      </w:pPr>
+      <w:rPr>
+        <w:rFonts w:ascii="Symbol" w:hAnsi="Symbol" w:hint="default"/>
+      </w:rPr>
+    </w:lvl>
+    <w:lvl w:ilvl="4" w:tplc="04090003" w:tentative="1">
+      <w:start w:val="1"/>
+      <w:numFmt w:val="bullet"/>
+      <w:lvlText w:val="o"/>
+      <w:lvlJc w:val="left"/>
+      <w:pPr>
+        <w:ind w:left="3600" w:hanging="360"/>
+      </w:pPr>
+      <w:rPr>
+        <w:rFonts w:ascii="Courier New" w:hAnsi="Courier New" w:hint="default"/>
+      </w:rPr>
+    </w:lvl>
+    <w:lvl w:ilvl="5" w:tplc="04090005" w:tentative="1">
+      <w:start w:val="1"/>
+      <w:numFmt w:val="bullet"/>
+      <w:lvlText w:val=""/>
+      <w:lvlJc w:val="left"/>
+      <w:pPr>
+        <w:ind w:left="4320" w:hanging="360"/>
+      </w:pPr>
+      <w:rPr>
+        <w:rFonts w:ascii="Wingdings" w:hAnsi="Wingdings" w:hint="default"/>
+      </w:rPr>
+    </w:lvl>
+    <w:lvl w:ilvl="6" w:tplc="04090001" w:tentative="1">
+      <w:start w:val="1"/>
+      <w:numFmt w:val="bullet"/>
+      <w:lvlText w:val=""/>
+      <w:lvlJc w:val="left"/>
+      <w:pPr>
+        <w:ind w:left="5040" w:hanging="360"/>
+      </w:pPr>
+      <w:rPr>
+        <w:rFonts w:ascii="Symbol" w:hAnsi="Symbol" w:hint="default"/>
+      </w:rPr>
+    </w:lvl>
+    <w:lvl w:ilvl="7" w:tplc="04090003" w:tentative="1">
+      <w:start w:val="1"/>
+      <w:numFmt w:val="bullet"/>
+      <w:lvlText w:val="o"/>
+      <w:lvlJc w:val="left"/>
+      <w:pPr>
+        <w:ind w:left="5760" w:hanging="360"/>
+      </w:pPr>
+      <w:rPr>
+        <w:rFonts w:ascii="Courier New" w:hAnsi="Courier New" w:hint="default"/>
+      </w:rPr>
+    </w:lvl>
+    <w:lvl w:ilvl="8" w:tplc="04090005" w:tentative="1">
+      <w:start w:val="1"/>
+      <w:numFmt w:val="bullet"/>
+      <w:lvlText w:val=""/>
+      <w:lvlJc w:val="left"/>
+      <w:pPr>
+        <w:ind w:left="6480" w:hanging="360"/>
+      </w:pPr>
+      <w:rPr>
+        <w:rFonts w:ascii="Wingdings" w:hAnsi="Wingdings" w:hint="default"/>
+      </w:rPr>
+    </w:lvl>
+  </w:abstractNum>
+  <w:abstractNum w:abstractNumId="13">
     <w:nsid w:val="3DB5161C"/>
     <w:multiLevelType w:val="hybridMultilevel"/>
     <w:tmpl w:val="E3F23DDC"/>
@@ -2698,7 +3313,7 @@
       </w:rPr>
     </w:lvl>
   </w:abstractNum>
-  <w:abstractNum w:abstractNumId="12">
+  <w:abstractNum w:abstractNumId="14">
     <w:nsid w:val="3F7350E8"/>
     <w:multiLevelType w:val="hybridMultilevel"/>
     <w:tmpl w:val="59B2745C"/>
@@ -2811,7 +3426,120 @@
       </w:rPr>
     </w:lvl>
   </w:abstractNum>
-  <w:abstractNum w:abstractNumId="13">
+  <w:abstractNum w:abstractNumId="15">
+    <w:nsid w:val="456C7AB6"/>
+    <w:multiLevelType w:val="hybridMultilevel"/>
+    <w:tmpl w:val="E796F77C"/>
+    <w:lvl w:ilvl="0" w:tplc="04090001">
+      <w:start w:val="1"/>
+      <w:numFmt w:val="bullet"/>
+      <w:lvlText w:val=""/>
+      <w:lvlJc w:val="left"/>
+      <w:pPr>
+        <w:ind w:left="720" w:hanging="360"/>
+      </w:pPr>
+      <w:rPr>
+        <w:rFonts w:ascii="Symbol" w:hAnsi="Symbol" w:hint="default"/>
+      </w:rPr>
+    </w:lvl>
+    <w:lvl w:ilvl="1" w:tplc="04090003" w:tentative="1">
+      <w:start w:val="1"/>
+      <w:numFmt w:val="bullet"/>
+      <w:lvlText w:val="o"/>
+      <w:lvlJc w:val="left"/>
+      <w:pPr>
+        <w:ind w:left="1440" w:hanging="360"/>
+      </w:pPr>
+      <w:rPr>
+        <w:rFonts w:ascii="Courier New" w:hAnsi="Courier New" w:hint="default"/>
+      </w:rPr>
+    </w:lvl>
+    <w:lvl w:ilvl="2" w:tplc="04090005" w:tentative="1">
+      <w:start w:val="1"/>
+      <w:numFmt w:val="bullet"/>
+      <w:lvlText w:val=""/>
+      <w:lvlJc w:val="left"/>
+      <w:pPr>
+        <w:ind w:left="2160" w:hanging="360"/>
+      </w:pPr>
+      <w:rPr>
+        <w:rFonts w:ascii="Wingdings" w:hAnsi="Wingdings" w:hint="default"/>
+      </w:rPr>
+    </w:lvl>
+    <w:lvl w:ilvl="3" w:tplc="04090001" w:tentative="1">
+      <w:start w:val="1"/>
+      <w:numFmt w:val="bullet"/>
+      <w:lvlText w:val=""/>
+      <w:lvlJc w:val="left"/>
+      <w:pPr>
+        <w:ind w:left="2880" w:hanging="360"/>
+      </w:pPr>
+      <w:rPr>
+        <w:rFonts w:ascii="Symbol" w:hAnsi="Symbol" w:hint="default"/>
+      </w:rPr>
+    </w:lvl>
+    <w:lvl w:ilvl="4" w:tplc="04090003" w:tentative="1">
+      <w:start w:val="1"/>
+      <w:numFmt w:val="bullet"/>
+      <w:lvlText w:val="o"/>
+      <w:lvlJc w:val="left"/>
+      <w:pPr>
+        <w:ind w:left="3600" w:hanging="360"/>
+      </w:pPr>
+      <w:rPr>
+        <w:rFonts w:ascii="Courier New" w:hAnsi="Courier New" w:hint="default"/>
+      </w:rPr>
+    </w:lvl>
+    <w:lvl w:ilvl="5" w:tplc="04090005" w:tentative="1">
+      <w:start w:val="1"/>
+      <w:numFmt w:val="bullet"/>
+      <w:lvlText w:val=""/>
+      <w:lvlJc w:val="left"/>
+      <w:pPr>
+        <w:ind w:left="4320" w:hanging="360"/>
+      </w:pPr>
+      <w:rPr>
+        <w:rFonts w:ascii="Wingdings" w:hAnsi="Wingdings" w:hint="default"/>
+      </w:rPr>
+    </w:lvl>
+    <w:lvl w:ilvl="6" w:tplc="04090001" w:tentative="1">
+      <w:start w:val="1"/>
+      <w:numFmt w:val="bullet"/>
+      <w:lvlText w:val=""/>
+      <w:lvlJc w:val="left"/>
+      <w:pPr>
+        <w:ind w:left="5040" w:hanging="360"/>
+      </w:pPr>
+      <w:rPr>
+        <w:rFonts w:ascii="Symbol" w:hAnsi="Symbol" w:hint="default"/>
+      </w:rPr>
+    </w:lvl>
+    <w:lvl w:ilvl="7" w:tplc="04090003" w:tentative="1">
+      <w:start w:val="1"/>
+      <w:numFmt w:val="bullet"/>
+      <w:lvlText w:val="o"/>
+      <w:lvlJc w:val="left"/>
+      <w:pPr>
+        <w:ind w:left="5760" w:hanging="360"/>
+      </w:pPr>
+      <w:rPr>
+        <w:rFonts w:ascii="Courier New" w:hAnsi="Courier New" w:hint="default"/>
+      </w:rPr>
+    </w:lvl>
+    <w:lvl w:ilvl="8" w:tplc="04090005" w:tentative="1">
+      <w:start w:val="1"/>
+      <w:numFmt w:val="bullet"/>
+      <w:lvlText w:val=""/>
+      <w:lvlJc w:val="left"/>
+      <w:pPr>
+        <w:ind w:left="6480" w:hanging="360"/>
+      </w:pPr>
+      <w:rPr>
+        <w:rFonts w:ascii="Wingdings" w:hAnsi="Wingdings" w:hint="default"/>
+      </w:rPr>
+    </w:lvl>
+  </w:abstractNum>
+  <w:abstractNum w:abstractNumId="16">
     <w:nsid w:val="4DFF0472"/>
     <w:multiLevelType w:val="hybridMultilevel"/>
     <w:tmpl w:val="B25CF7A4"/>
@@ -2924,7 +3652,7 @@
       </w:rPr>
     </w:lvl>
   </w:abstractNum>
-  <w:abstractNum w:abstractNumId="14">
+  <w:abstractNum w:abstractNumId="17">
     <w:nsid w:val="4FA4106F"/>
     <w:multiLevelType w:val="hybridMultilevel"/>
     <w:tmpl w:val="3B8A8320"/>
@@ -3037,7 +3765,7 @@
       </w:rPr>
     </w:lvl>
   </w:abstractNum>
-  <w:abstractNum w:abstractNumId="15">
+  <w:abstractNum w:abstractNumId="18">
     <w:nsid w:val="53983A0E"/>
     <w:multiLevelType w:val="hybridMultilevel"/>
     <w:tmpl w:val="D168209C"/>
@@ -3150,7 +3878,7 @@
       </w:rPr>
     </w:lvl>
   </w:abstractNum>
-  <w:abstractNum w:abstractNumId="16">
+  <w:abstractNum w:abstractNumId="19">
     <w:nsid w:val="5A594B75"/>
     <w:multiLevelType w:val="hybridMultilevel"/>
     <w:tmpl w:val="F438C2E0"/>
@@ -3263,7 +3991,7 @@
       </w:rPr>
     </w:lvl>
   </w:abstractNum>
-  <w:abstractNum w:abstractNumId="17">
+  <w:abstractNum w:abstractNumId="20">
     <w:nsid w:val="6095055E"/>
     <w:multiLevelType w:val="hybridMultilevel"/>
     <w:tmpl w:val="4AC4A900"/>
@@ -3376,7 +4104,7 @@
       </w:rPr>
     </w:lvl>
   </w:abstractNum>
-  <w:abstractNum w:abstractNumId="18">
+  <w:abstractNum w:abstractNumId="21">
     <w:nsid w:val="67F56897"/>
     <w:multiLevelType w:val="hybridMultilevel"/>
     <w:tmpl w:val="860281DA"/>
@@ -3489,7 +4217,7 @@
       </w:rPr>
     </w:lvl>
   </w:abstractNum>
-  <w:abstractNum w:abstractNumId="19">
+  <w:abstractNum w:abstractNumId="22">
     <w:nsid w:val="6C8610FB"/>
     <w:multiLevelType w:val="hybridMultilevel"/>
     <w:tmpl w:val="25E2AEA2"/>
@@ -3602,7 +4330,7 @@
       </w:rPr>
     </w:lvl>
   </w:abstractNum>
-  <w:abstractNum w:abstractNumId="20">
+  <w:abstractNum w:abstractNumId="23">
     <w:nsid w:val="70A36755"/>
     <w:multiLevelType w:val="hybridMultilevel"/>
     <w:tmpl w:val="0400BDE4"/>
@@ -3716,67 +4444,76 @@
     </w:lvl>
   </w:abstractNum>
   <w:num w:numId="1">
-    <w:abstractNumId w:val="2"/>
+    <w:abstractNumId w:val="3"/>
   </w:num>
   <w:num w:numId="2">
     <w:abstractNumId w:val="0"/>
   </w:num>
   <w:num w:numId="3">
+    <w:abstractNumId w:val="17"/>
+  </w:num>
+  <w:num w:numId="4">
+    <w:abstractNumId w:val="16"/>
+  </w:num>
+  <w:num w:numId="5">
+    <w:abstractNumId w:val="6"/>
+  </w:num>
+  <w:num w:numId="6">
+    <w:abstractNumId w:val="22"/>
+  </w:num>
+  <w:num w:numId="7">
+    <w:abstractNumId w:val="7"/>
+  </w:num>
+  <w:num w:numId="8">
+    <w:abstractNumId w:val="8"/>
+  </w:num>
+  <w:num w:numId="9">
+    <w:abstractNumId w:val="21"/>
+  </w:num>
+  <w:num w:numId="10">
+    <w:abstractNumId w:val="19"/>
+  </w:num>
+  <w:num w:numId="11">
+    <w:abstractNumId w:val="4"/>
+  </w:num>
+  <w:num w:numId="12">
+    <w:abstractNumId w:val="23"/>
+  </w:num>
+  <w:num w:numId="13">
+    <w:abstractNumId w:val="13"/>
+  </w:num>
+  <w:num w:numId="14">
     <w:abstractNumId w:val="14"/>
   </w:num>
-  <w:num w:numId="4">
-    <w:abstractNumId w:val="13"/>
+  <w:num w:numId="15">
+    <w:abstractNumId w:val="18"/>
   </w:num>
-  <w:num w:numId="5">
+  <w:num w:numId="16">
+    <w:abstractNumId w:val="2"/>
+  </w:num>
+  <w:num w:numId="17">
+    <w:abstractNumId w:val="11"/>
+  </w:num>
+  <w:num w:numId="18">
+    <w:abstractNumId w:val="9"/>
+  </w:num>
+  <w:num w:numId="19">
     <w:abstractNumId w:val="5"/>
   </w:num>
-  <w:num w:numId="6">
-    <w:abstractNumId w:val="19"/>
-  </w:num>
-  <w:num w:numId="7">
-    <w:abstractNumId w:val="6"/>
-  </w:num>
-  <w:num w:numId="8">
-    <w:abstractNumId w:val="7"/>
-  </w:num>
-  <w:num w:numId="9">
-    <w:abstractNumId w:val="18"/>
-  </w:num>
-  <w:num w:numId="10">
-    <w:abstractNumId w:val="16"/>
-  </w:num>
-  <w:num w:numId="11">
-    <w:abstractNumId w:val="3"/>
-  </w:num>
-  <w:num w:numId="12">
+  <w:num w:numId="20">
     <w:abstractNumId w:val="20"/>
   </w:num>
-  <w:num w:numId="13">
-    <w:abstractNumId w:val="11"/>
+  <w:num w:numId="21">
+    <w:abstractNumId w:val="10"/>
   </w:num>
-  <w:num w:numId="14">
-    <w:abstractNumId w:val="12"/>
+  <w:num w:numId="22">
+    <w:abstractNumId w:val="1"/>
   </w:num>
-  <w:num w:numId="15">
+  <w:num w:numId="23">
     <w:abstractNumId w:val="15"/>
   </w:num>
-  <w:num w:numId="16">
-    <w:abstractNumId w:val="1"/>
-  </w:num>
-  <w:num w:numId="17">
-    <w:abstractNumId w:val="10"/>
-  </w:num>
-  <w:num w:numId="18">
-    <w:abstractNumId w:val="8"/>
-  </w:num>
-  <w:num w:numId="19">
-    <w:abstractNumId w:val="4"/>
-  </w:num>
-  <w:num w:numId="20">
-    <w:abstractNumId w:val="17"/>
-  </w:num>
-  <w:num w:numId="21">
-    <w:abstractNumId w:val="9"/>
+  <w:num w:numId="24">
+    <w:abstractNumId w:val="12"/>
   </w:num>
   <w:numIdMacAtCleanup w:val="10"/>
 </w:numbering>

</xml_diff>

<commit_message>
Install doc should have mentioned that you need to run autogen, before configuring pftool.
</commit_message>
<xml_diff>
--- a/Documentation/MarFS_Install.docx
+++ b/Documentation/MarFS_Install.docx
@@ -24,7 +24,15 @@
         <w:t xml:space="preserve"> running on the batch FTA(s), and the utility programs for managing and maintaining MarFS.</w:t>
       </w:r>
       <w:r>
-        <w:t xml:space="preserve">  At least one underlying MDFS (Meta-Data File-System).  MarFS data can be stored directly into the MDFS, but, presumably, one will also want an object-storage system.</w:t>
+        <w:t xml:space="preserve">  </w:t>
+      </w:r>
+      <w:proofErr w:type="gramStart"/>
+      <w:r>
+        <w:t>At least one underlying MDFS (Meta-Data File-System).</w:t>
+      </w:r>
+      <w:proofErr w:type="gramEnd"/>
+      <w:r>
+        <w:t xml:space="preserve">  MarFS data can be stored directly into the MDFS, but, presumably, one will also want an object-storage system.</w:t>
       </w:r>
     </w:p>
     <w:p>
@@ -64,7 +72,23 @@
         </w:numPr>
       </w:pPr>
       <w:r>
-        <w:t xml:space="preserve">PA2X = dir where Ron Croonenberg’s parser-tool is checked-out </w:t>
+        <w:t xml:space="preserve">PA2X = </w:t>
+      </w:r>
+      <w:proofErr w:type="spellStart"/>
+      <w:r>
+        <w:t>dir</w:t>
+      </w:r>
+      <w:proofErr w:type="spellEnd"/>
+      <w:r>
+        <w:t xml:space="preserve"> where Ron </w:t>
+      </w:r>
+      <w:proofErr w:type="spellStart"/>
+      <w:r>
+        <w:t>Croonenberg’s</w:t>
+      </w:r>
+      <w:proofErr w:type="spellEnd"/>
+      <w:r>
+        <w:t xml:space="preserve"> parser-tool is checked-out </w:t>
       </w:r>
     </w:p>
     <w:p>
@@ -76,7 +100,15 @@
         </w:numPr>
       </w:pPr>
       <w:r>
-        <w:t>AWS4C = dir where the LANL-extended version of the aws4c library is checked-out</w:t>
+        <w:t xml:space="preserve">AWS4C = </w:t>
+      </w:r>
+      <w:proofErr w:type="spellStart"/>
+      <w:r>
+        <w:t>dir</w:t>
+      </w:r>
+      <w:proofErr w:type="spellEnd"/>
+      <w:r>
+        <w:t xml:space="preserve"> where the LANL-extended version of the aws4c library is checked-out</w:t>
       </w:r>
     </w:p>
     <w:p>
@@ -91,14 +123,32 @@
         <w:t>CONF</w:t>
       </w:r>
       <w:r>
-        <w:t>IG = path to marfs config</w:t>
-      </w:r>
-      <w:r>
-        <w:t>-file  ($MARFS/common/configuration/src</w:t>
-      </w:r>
-      <w:r>
-        <w:t>/my.cfg</w:t>
-      </w:r>
+        <w:t xml:space="preserve">IG = path to </w:t>
+      </w:r>
+      <w:proofErr w:type="spellStart"/>
+      <w:r>
+        <w:t>marfs</w:t>
+      </w:r>
+      <w:proofErr w:type="spellEnd"/>
+      <w:r>
+        <w:t xml:space="preserve"> config</w:t>
+      </w:r>
+      <w:r>
+        <w:t>-file  ($MARFS/common/configuration/</w:t>
+      </w:r>
+      <w:proofErr w:type="spellStart"/>
+      <w:r>
+        <w:t>src</w:t>
+      </w:r>
+      <w:proofErr w:type="spellEnd"/>
+      <w:r>
+        <w:t>/</w:t>
+      </w:r>
+      <w:proofErr w:type="spellStart"/>
+      <w:r>
+        <w:t>my.cfg</w:t>
+      </w:r>
+      <w:proofErr w:type="spellEnd"/>
       <w:r>
         <w:t>)</w:t>
       </w:r>
@@ -124,7 +174,15 @@
         </w:numPr>
       </w:pPr>
       <w:r>
-        <w:t>GPFS = same as PFS, assuming PFS is gpfs.</w:t>
+        <w:t xml:space="preserve">GPFS = same as PFS, assuming PFS is </w:t>
+      </w:r>
+      <w:proofErr w:type="spellStart"/>
+      <w:r>
+        <w:t>gpfs</w:t>
+      </w:r>
+      <w:proofErr w:type="spellEnd"/>
+      <w:r>
+        <w:t>.</w:t>
       </w:r>
     </w:p>
     <w:p>
@@ -136,7 +194,15 @@
         </w:numPr>
       </w:pPr>
       <w:r>
-        <w:t>PF = dir where pftool is installed</w:t>
+        <w:t xml:space="preserve">PF = </w:t>
+      </w:r>
+      <w:proofErr w:type="spellStart"/>
+      <w:r>
+        <w:t>dir</w:t>
+      </w:r>
+      <w:proofErr w:type="spellEnd"/>
+      <w:r>
+        <w:t xml:space="preserve"> where pftool is installed</w:t>
       </w:r>
     </w:p>
     <w:p/>
@@ -160,8 +226,21 @@
       <w:pPr>
         <w:pStyle w:val="Heading2"/>
       </w:pPr>
-      <w:r>
-        <w:t>directories, filesets, etc</w:t>
+      <w:proofErr w:type="gramStart"/>
+      <w:r>
+        <w:t>directories</w:t>
+      </w:r>
+      <w:proofErr w:type="gramEnd"/>
+      <w:r>
+        <w:t xml:space="preserve">, </w:t>
+      </w:r>
+      <w:proofErr w:type="spellStart"/>
+      <w:r>
+        <w:t>filesets</w:t>
+      </w:r>
+      <w:proofErr w:type="spellEnd"/>
+      <w:r>
+        <w:t>, etc</w:t>
       </w:r>
     </w:p>
     <w:p>
@@ -204,8 +283,13 @@
           <w:numId w:val="11"/>
         </w:numPr>
       </w:pPr>
-      <w:r>
-        <w:t>create a file-set where the MD for this NS will live</w:t>
+      <w:proofErr w:type="gramStart"/>
+      <w:r>
+        <w:t>create</w:t>
+      </w:r>
+      <w:proofErr w:type="gramEnd"/>
+      <w:r>
+        <w:t xml:space="preserve"> a file-set where the MD for this NS will live</w:t>
       </w:r>
     </w:p>
     <w:p>
@@ -216,8 +300,29 @@
           <w:numId w:val="11"/>
         </w:numPr>
       </w:pPr>
-      <w:r>
-        <w:t>create a directory under the fileset, matching the ‘md_path’ in the config.</w:t>
+      <w:proofErr w:type="gramStart"/>
+      <w:r>
+        <w:t>create</w:t>
+      </w:r>
+      <w:proofErr w:type="gramEnd"/>
+      <w:r>
+        <w:t xml:space="preserve"> a directory under the </w:t>
+      </w:r>
+      <w:proofErr w:type="spellStart"/>
+      <w:r>
+        <w:t>fileset</w:t>
+      </w:r>
+      <w:proofErr w:type="spellEnd"/>
+      <w:r>
+        <w:t>, matching the ‘</w:t>
+      </w:r>
+      <w:proofErr w:type="spellStart"/>
+      <w:r>
+        <w:t>md_path</w:t>
+      </w:r>
+      <w:proofErr w:type="spellEnd"/>
+      <w:r>
+        <w:t>’ in the config.</w:t>
       </w:r>
     </w:p>
     <w:p>
@@ -228,8 +333,29 @@
           <w:numId w:val="11"/>
         </w:numPr>
       </w:pPr>
-      <w:r>
-        <w:t>assign ownership (chown), and access (chmod) to the directory.</w:t>
+      <w:proofErr w:type="gramStart"/>
+      <w:r>
+        <w:t>assign</w:t>
+      </w:r>
+      <w:proofErr w:type="gramEnd"/>
+      <w:r>
+        <w:t xml:space="preserve"> ownership (</w:t>
+      </w:r>
+      <w:proofErr w:type="spellStart"/>
+      <w:r>
+        <w:t>chown</w:t>
+      </w:r>
+      <w:proofErr w:type="spellEnd"/>
+      <w:r>
+        <w:t>), and access (</w:t>
+      </w:r>
+      <w:proofErr w:type="spellStart"/>
+      <w:r>
+        <w:t>chmod</w:t>
+      </w:r>
+      <w:proofErr w:type="spellEnd"/>
+      <w:r>
+        <w:t>) to the directory.</w:t>
       </w:r>
     </w:p>
     <w:p>
@@ -240,8 +366,21 @@
           <w:numId w:val="11"/>
         </w:numPr>
       </w:pPr>
-      <w:r>
-        <w:t>touch the file matching the ‘fsinfo_path’ in the config</w:t>
+      <w:proofErr w:type="gramStart"/>
+      <w:r>
+        <w:t>touch</w:t>
+      </w:r>
+      <w:proofErr w:type="gramEnd"/>
+      <w:r>
+        <w:t xml:space="preserve"> the file matching the ‘</w:t>
+      </w:r>
+      <w:proofErr w:type="spellStart"/>
+      <w:r>
+        <w:t>fsinfo_path</w:t>
+      </w:r>
+      <w:proofErr w:type="spellEnd"/>
+      <w:r>
+        <w:t>’ in the config</w:t>
       </w:r>
     </w:p>
     <w:p>
@@ -252,8 +391,13 @@
           <w:numId w:val="11"/>
         </w:numPr>
       </w:pPr>
-      <w:r>
-        <w:t>allow read-only by all users that can access files in the namespace</w:t>
+      <w:proofErr w:type="gramStart"/>
+      <w:r>
+        <w:t>allow</w:t>
+      </w:r>
+      <w:proofErr w:type="gramEnd"/>
+      <w:r>
+        <w:t xml:space="preserve"> read-only by all users that can access files in the namespace</w:t>
       </w:r>
     </w:p>
     <w:p>
@@ -264,8 +408,37 @@
           <w:numId w:val="11"/>
         </w:numPr>
       </w:pPr>
-      <w:r>
-        <w:t>create a fileset (and perhaps subdir) matching ‘trash_path’ in the config.</w:t>
+      <w:proofErr w:type="gramStart"/>
+      <w:r>
+        <w:t>create</w:t>
+      </w:r>
+      <w:proofErr w:type="gramEnd"/>
+      <w:r>
+        <w:t xml:space="preserve"> a </w:t>
+      </w:r>
+      <w:proofErr w:type="spellStart"/>
+      <w:r>
+        <w:t>fileset</w:t>
+      </w:r>
+      <w:proofErr w:type="spellEnd"/>
+      <w:r>
+        <w:t xml:space="preserve"> (and perhaps </w:t>
+      </w:r>
+      <w:proofErr w:type="spellStart"/>
+      <w:r>
+        <w:t>subdir</w:t>
+      </w:r>
+      <w:proofErr w:type="spellEnd"/>
+      <w:r>
+        <w:t>) matching ‘</w:t>
+      </w:r>
+      <w:proofErr w:type="spellStart"/>
+      <w:r>
+        <w:t>trash_path</w:t>
+      </w:r>
+      <w:proofErr w:type="spellEnd"/>
+      <w:r>
+        <w:t>’ in the config.</w:t>
       </w:r>
     </w:p>
     <w:p>
@@ -276,8 +449,13 @@
           <w:numId w:val="11"/>
         </w:numPr>
       </w:pPr>
-      <w:r>
-        <w:t>allow write/create by all users that can delete files in the namespace</w:t>
+      <w:proofErr w:type="gramStart"/>
+      <w:r>
+        <w:t>allow</w:t>
+      </w:r>
+      <w:proofErr w:type="gramEnd"/>
+      <w:r>
+        <w:t xml:space="preserve"> write/create by all users that can delete files in the namespace</w:t>
       </w:r>
     </w:p>
     <w:p/>
@@ -294,8 +472,13 @@
           <w:numId w:val="17"/>
         </w:numPr>
       </w:pPr>
-      <w:r>
-        <w:t>create the directory where fuse will be mounted</w:t>
+      <w:proofErr w:type="gramStart"/>
+      <w:r>
+        <w:t>create</w:t>
+      </w:r>
+      <w:proofErr w:type="gramEnd"/>
+      <w:r>
+        <w:t xml:space="preserve"> the directory where fuse will be mounted</w:t>
       </w:r>
     </w:p>
     <w:p>
@@ -306,18 +489,25 @@
           <w:numId w:val="17"/>
         </w:numPr>
       </w:pPr>
-      <w:r>
-        <w:t>start syslog service, if you intend to run fuse with logging</w:t>
+      <w:proofErr w:type="gramStart"/>
+      <w:r>
+        <w:t>start</w:t>
+      </w:r>
+      <w:proofErr w:type="gramEnd"/>
+      <w:r>
+        <w:t xml:space="preserve"> syslog service, if you intend to run fuse with logging</w:t>
       </w:r>
     </w:p>
     <w:p>
       <w:pPr>
         <w:pStyle w:val="Heading2"/>
       </w:pPr>
+      <w:proofErr w:type="gramStart"/>
       <w:r>
         <w:lastRenderedPageBreak/>
         <w:t>repositories</w:t>
       </w:r>
+      <w:proofErr w:type="gramEnd"/>
     </w:p>
     <w:p>
       <w:r>
@@ -353,9 +543,19 @@
     </w:p>
     <w:p/>
     <w:p>
-      <w:r>
-        <w:t>edit /etc/sproxyd.conf</w:t>
-      </w:r>
+      <w:proofErr w:type="gramStart"/>
+      <w:r>
+        <w:t>edit</w:t>
+      </w:r>
+      <w:proofErr w:type="gramEnd"/>
+      <w:r>
+        <w:t xml:space="preserve"> /etc/</w:t>
+      </w:r>
+      <w:proofErr w:type="spellStart"/>
+      <w:r>
+        <w:t>sproxyd.conf</w:t>
+      </w:r>
+      <w:proofErr w:type="spellEnd"/>
     </w:p>
     <w:p>
       <w:pPr>
@@ -365,8 +565,13 @@
           <w:numId w:val="14"/>
         </w:numPr>
       </w:pPr>
-      <w:r>
-        <w:t>add a driver alias matching the associated MarFS repo-name</w:t>
+      <w:proofErr w:type="gramStart"/>
+      <w:r>
+        <w:t>add</w:t>
+      </w:r>
+      <w:proofErr w:type="gramEnd"/>
+      <w:r>
+        <w:t xml:space="preserve"> a driver alias matching the associated MarFS repo-name</w:t>
       </w:r>
     </w:p>
     <w:p>
@@ -377,8 +582,13 @@
           <w:numId w:val="14"/>
         </w:numPr>
       </w:pPr>
-      <w:r>
-        <w:t>it should have “by-name” true.</w:t>
+      <w:proofErr w:type="gramStart"/>
+      <w:r>
+        <w:t>it</w:t>
+      </w:r>
+      <w:proofErr w:type="gramEnd"/>
+      <w:r>
+        <w:t xml:space="preserve"> should have “by-name” true.</w:t>
       </w:r>
     </w:p>
     <w:p>
@@ -389,8 +599,13 @@
           <w:numId w:val="13"/>
         </w:numPr>
       </w:pPr>
-      <w:r>
-        <w:t>give it a unique service-id</w:t>
+      <w:proofErr w:type="gramStart"/>
+      <w:r>
+        <w:t>give</w:t>
+      </w:r>
+      <w:proofErr w:type="gramEnd"/>
+      <w:r>
+        <w:t xml:space="preserve"> it a unique service-id</w:t>
       </w:r>
     </w:p>
     <w:p>
@@ -401,18 +616,54 @@
           <w:numId w:val="13"/>
         </w:numPr>
       </w:pPr>
-      <w:r>
-        <w:t>select storage parameters (e.g. ARC schema for erasure-coding)</w:t>
+      <w:proofErr w:type="gramStart"/>
+      <w:r>
+        <w:t>select</w:t>
+      </w:r>
+      <w:proofErr w:type="gramEnd"/>
+      <w:r>
+        <w:t xml:space="preserve"> storage parameters (e.g. ARC schema for erasure-coding)</w:t>
       </w:r>
     </w:p>
     <w:p/>
     <w:p>
-      <w:r>
-        <w:t>edit /etc/httpd/conf.d</w:t>
-      </w:r>
-      <w:r>
-        <w:t>/_scality/sproxyd.conf</w:t>
-      </w:r>
+      <w:proofErr w:type="gramStart"/>
+      <w:r>
+        <w:t>edit</w:t>
+      </w:r>
+      <w:proofErr w:type="gramEnd"/>
+      <w:r>
+        <w:t xml:space="preserve"> /etc/</w:t>
+      </w:r>
+      <w:proofErr w:type="spellStart"/>
+      <w:r>
+        <w:t>httpd</w:t>
+      </w:r>
+      <w:proofErr w:type="spellEnd"/>
+      <w:r>
+        <w:t>/</w:t>
+      </w:r>
+      <w:proofErr w:type="spellStart"/>
+      <w:r>
+        <w:t>conf.d</w:t>
+      </w:r>
+      <w:proofErr w:type="spellEnd"/>
+      <w:r>
+        <w:t>/_</w:t>
+      </w:r>
+      <w:proofErr w:type="spellStart"/>
+      <w:r>
+        <w:t>scality</w:t>
+      </w:r>
+      <w:proofErr w:type="spellEnd"/>
+      <w:r>
+        <w:t>/</w:t>
+      </w:r>
+      <w:proofErr w:type="spellStart"/>
+      <w:r>
+        <w:t>sproxyd.conf</w:t>
+      </w:r>
+      <w:proofErr w:type="spellEnd"/>
     </w:p>
     <w:p>
       <w:pPr>
@@ -422,8 +673,13 @@
           <w:numId w:val="15"/>
         </w:numPr>
       </w:pPr>
-      <w:r>
-        <w:t>add a new line for each MarFS namespace that will come here</w:t>
+      <w:proofErr w:type="gramStart"/>
+      <w:r>
+        <w:t>add</w:t>
+      </w:r>
+      <w:proofErr w:type="gramEnd"/>
+      <w:r>
+        <w:t xml:space="preserve"> a new line for each MarFS namespace that will come here</w:t>
       </w:r>
     </w:p>
     <w:p>
@@ -434,14 +690,24 @@
           <w:numId w:val="15"/>
         </w:numPr>
       </w:pPr>
-      <w:r>
-        <w:t>the lines can all be identical, except for the namespace-name</w:t>
+      <w:proofErr w:type="gramStart"/>
+      <w:r>
+        <w:t>the</w:t>
+      </w:r>
+      <w:proofErr w:type="gramEnd"/>
+      <w:r>
+        <w:t xml:space="preserve"> lines can all be identical, except for the namespace-name</w:t>
       </w:r>
     </w:p>
     <w:p/>
     <w:p>
-      <w:r>
-        <w:t>restart associated services (may take a moment)</w:t>
+      <w:proofErr w:type="gramStart"/>
+      <w:r>
+        <w:t>restart</w:t>
+      </w:r>
+      <w:proofErr w:type="gramEnd"/>
+      <w:r>
+        <w:t xml:space="preserve"> associated services (may take a moment)</w:t>
       </w:r>
     </w:p>
     <w:p>
@@ -452,9 +718,19 @@
           <w:numId w:val="16"/>
         </w:numPr>
       </w:pPr>
-      <w:r>
-        <w:t>service restart httpd</w:t>
-      </w:r>
+      <w:proofErr w:type="gramStart"/>
+      <w:r>
+        <w:t>service</w:t>
+      </w:r>
+      <w:proofErr w:type="gramEnd"/>
+      <w:r>
+        <w:t xml:space="preserve"> restart </w:t>
+      </w:r>
+      <w:proofErr w:type="spellStart"/>
+      <w:r>
+        <w:t>httpd</w:t>
+      </w:r>
+      <w:proofErr w:type="spellEnd"/>
     </w:p>
     <w:p>
       <w:pPr>
@@ -464,8 +740,21 @@
           <w:numId w:val="16"/>
         </w:numPr>
       </w:pPr>
-      <w:r>
-        <w:t>service restart scality-sproxyd</w:t>
+      <w:proofErr w:type="gramStart"/>
+      <w:r>
+        <w:t>service</w:t>
+      </w:r>
+      <w:proofErr w:type="gramEnd"/>
+      <w:r>
+        <w:t xml:space="preserve"> restart </w:t>
+      </w:r>
+      <w:proofErr w:type="spellStart"/>
+      <w:r>
+        <w:t>scality</w:t>
+      </w:r>
+      <w:proofErr w:type="spellEnd"/>
+      <w:r>
+        <w:t>-sproxyd</w:t>
       </w:r>
     </w:p>
     <w:p>
@@ -481,7 +770,15 @@
         <w:pStyle w:val="Heading2"/>
       </w:pPr>
       <w:r>
-        <w:t>Install RESTful object-storage tools</w:t>
+        <w:t xml:space="preserve">Install </w:t>
+      </w:r>
+      <w:proofErr w:type="spellStart"/>
+      <w:r>
+        <w:t>RESTful</w:t>
+      </w:r>
+      <w:proofErr w:type="spellEnd"/>
+      <w:r>
+        <w:t xml:space="preserve"> object-storage tools</w:t>
       </w:r>
     </w:p>
     <w:p>
@@ -504,15 +801,28 @@
           <w:numId w:val="3"/>
         </w:numPr>
       </w:pPr>
-      <w:r>
-        <w:t xml:space="preserve">git clone </w:t>
+      <w:proofErr w:type="gramStart"/>
+      <w:r>
+        <w:t>git</w:t>
+      </w:r>
+      <w:proofErr w:type="gramEnd"/>
+      <w:r>
+        <w:t xml:space="preserve"> clone </w:t>
       </w:r>
       <w:hyperlink r:id="rId8" w:history="1">
+        <w:proofErr w:type="spellStart"/>
         <w:r>
           <w:rPr>
             <w:rStyle w:val="Hyperlink"/>
           </w:rPr>
-          <w:t>git@github.com:jti-lanl/aws4c.git</w:t>
+          <w:t>git@github.com:jti-lanl</w:t>
+        </w:r>
+        <w:proofErr w:type="spellEnd"/>
+        <w:r>
+          <w:rPr>
+            <w:rStyle w:val="Hyperlink"/>
+          </w:rPr>
+          <w:t>/aws4c.git</w:t>
         </w:r>
       </w:hyperlink>
     </w:p>
@@ -524,12 +834,26 @@
           <w:numId w:val="3"/>
         </w:numPr>
       </w:pPr>
-      <w:r>
-        <w:t xml:space="preserve">create ~/.awsAuth, with </w:t>
+      <w:proofErr w:type="gramStart"/>
+      <w:r>
+        <w:t>create</w:t>
+      </w:r>
+      <w:proofErr w:type="gramEnd"/>
+      <w:r>
+        <w:t xml:space="preserve"> ~/.</w:t>
+      </w:r>
+      <w:proofErr w:type="spellStart"/>
+      <w:r>
+        <w:t>awsAuth</w:t>
+      </w:r>
+      <w:proofErr w:type="spellEnd"/>
+      <w:r>
+        <w:t xml:space="preserve">, with </w:t>
       </w:r>
       <w:r>
         <w:t xml:space="preserve">lines like </w:t>
       </w:r>
+      <w:proofErr w:type="spellStart"/>
       <w:r>
         <w:rPr>
           <w:i/>
@@ -560,6 +884,7 @@
         </w:rPr>
         <w:t>key</w:t>
       </w:r>
+      <w:proofErr w:type="spellEnd"/>
     </w:p>
     <w:p>
       <w:pPr>
@@ -569,9 +894,21 @@
           <w:numId w:val="3"/>
         </w:numPr>
       </w:pPr>
-      <w:r>
-        <w:t>chmod 700 ~/.awsAuth</w:t>
-      </w:r>
+      <w:proofErr w:type="spellStart"/>
+      <w:proofErr w:type="gramStart"/>
+      <w:r>
+        <w:t>chmod</w:t>
+      </w:r>
+      <w:proofErr w:type="spellEnd"/>
+      <w:proofErr w:type="gramEnd"/>
+      <w:r>
+        <w:t xml:space="preserve"> 700 ~/.</w:t>
+      </w:r>
+      <w:proofErr w:type="spellStart"/>
+      <w:r>
+        <w:t>awsAuth</w:t>
+      </w:r>
+      <w:proofErr w:type="spellEnd"/>
     </w:p>
     <w:p/>
     <w:p>
@@ -602,65 +939,99 @@
           <w:numId w:val="2"/>
         </w:numPr>
       </w:pPr>
-      <w:r>
-        <w:t xml:space="preserve">git clone </w:t>
+      <w:proofErr w:type="gramStart"/>
+      <w:r>
+        <w:t>git</w:t>
+      </w:r>
+      <w:proofErr w:type="gramEnd"/>
+      <w:r>
+        <w:t xml:space="preserve"> clone </w:t>
       </w:r>
       <w:hyperlink r:id="rId9" w:history="1">
+        <w:proofErr w:type="spellStart"/>
         <w:r>
           <w:rPr>
             <w:rStyle w:val="Hyperlink"/>
           </w:rPr>
-          <w:t>git@git.lanl.gov:rocr/PA2X.git</w:t>
+          <w:t>git@git.lanl.gov:rocr</w:t>
         </w:r>
-      </w:hyperlink>
-    </w:p>
-    <w:p/>
-    <w:p>
-      <w:pPr>
-        <w:pStyle w:val="Heading2"/>
-      </w:pPr>
-      <w:r>
-        <w:t>Install MarFS</w:t>
-      </w:r>
-    </w:p>
-    <w:p>
-      <w:pPr>
-        <w:pStyle w:val="ListParagraph"/>
-        <w:numPr>
-          <w:ilvl w:val="0"/>
-          <w:numId w:val="4"/>
-        </w:numPr>
-      </w:pPr>
-      <w:r>
-        <w:t>cd $</w:t>
-      </w:r>
-      <w:r>
-        <w:t>MARFS</w:t>
-      </w:r>
-    </w:p>
-    <w:p>
-      <w:pPr>
-        <w:pStyle w:val="ListParagraph"/>
-        <w:numPr>
-          <w:ilvl w:val="0"/>
-          <w:numId w:val="4"/>
-        </w:numPr>
-      </w:pPr>
-      <w:r>
-        <w:t xml:space="preserve">git clone </w:t>
-      </w:r>
-      <w:hyperlink r:id="rId10" w:history="1">
+        <w:proofErr w:type="spellEnd"/>
         <w:r>
           <w:rPr>
             <w:rStyle w:val="Hyperlink"/>
           </w:rPr>
-          <w:t>git@github.com:mar-file-system/marfs.git</w:t>
+          <w:t>/PA2X.git</w:t>
         </w:r>
       </w:hyperlink>
     </w:p>
     <w:p/>
     <w:p>
       <w:pPr>
+        <w:pStyle w:val="Heading2"/>
+      </w:pPr>
+      <w:r>
+        <w:t>Install MarFS</w:t>
+      </w:r>
+    </w:p>
+    <w:p>
+      <w:pPr>
+        <w:pStyle w:val="ListParagraph"/>
+        <w:numPr>
+          <w:ilvl w:val="0"/>
+          <w:numId w:val="4"/>
+        </w:numPr>
+      </w:pPr>
+      <w:r>
+        <w:t>cd $</w:t>
+      </w:r>
+      <w:r>
+        <w:t>MARFS</w:t>
+      </w:r>
+    </w:p>
+    <w:p>
+      <w:pPr>
+        <w:pStyle w:val="ListParagraph"/>
+        <w:numPr>
+          <w:ilvl w:val="0"/>
+          <w:numId w:val="4"/>
+        </w:numPr>
+      </w:pPr>
+      <w:proofErr w:type="gramStart"/>
+      <w:r>
+        <w:t>git</w:t>
+      </w:r>
+      <w:proofErr w:type="gramEnd"/>
+      <w:r>
+        <w:t xml:space="preserve"> clone </w:t>
+      </w:r>
+      <w:hyperlink r:id="rId10" w:history="1">
+        <w:proofErr w:type="spellStart"/>
+        <w:r>
+          <w:rPr>
+            <w:rStyle w:val="Hyperlink"/>
+          </w:rPr>
+          <w:t>git@github.com:mar-file-system</w:t>
+        </w:r>
+        <w:proofErr w:type="spellEnd"/>
+        <w:r>
+          <w:rPr>
+            <w:rStyle w:val="Hyperlink"/>
+          </w:rPr>
+          <w:t>/</w:t>
+        </w:r>
+        <w:proofErr w:type="spellStart"/>
+        <w:r>
+          <w:rPr>
+            <w:rStyle w:val="Hyperlink"/>
+          </w:rPr>
+          <w:t>marfs.git</w:t>
+        </w:r>
+        <w:proofErr w:type="spellEnd"/>
+      </w:hyperlink>
+    </w:p>
+    <w:p/>
+    <w:p>
+      <w:pPr>
         <w:pStyle w:val="Heading3"/>
       </w:pPr>
       <w:bookmarkStart w:id="0" w:name="_Ref304624862"/>
@@ -683,11 +1054,21 @@
         <w:t>common/configuration</w:t>
       </w:r>
       <w:r>
-        <w:t>/src</w:t>
-      </w:r>
-      <w:r>
-        <w:t>/marfs_configuration_blueprint.cfg</w:t>
-      </w:r>
+        <w:t>/</w:t>
+      </w:r>
+      <w:proofErr w:type="spellStart"/>
+      <w:r>
+        <w:t>src</w:t>
+      </w:r>
+      <w:proofErr w:type="spellEnd"/>
+      <w:r>
+        <w:t>/</w:t>
+      </w:r>
+      <w:proofErr w:type="spellStart"/>
+      <w:r>
+        <w:t>marfs_configuration_blueprint.cfg</w:t>
+      </w:r>
+      <w:proofErr w:type="spellEnd"/>
       <w:r>
         <w:t>.  This defines the syntax for config files, and is read by the first stage of the parser-</w:t>
       </w:r>
@@ -706,8 +1087,13 @@
       <w:r>
         <w:t>in $CONFIG/</w:t>
       </w:r>
-      <w:r>
-        <w:t>marfs_cctest.cfg.</w:t>
+      <w:proofErr w:type="spellStart"/>
+      <w:r>
+        <w:t>marfs_cctest.cfg</w:t>
+      </w:r>
+      <w:proofErr w:type="spellEnd"/>
+      <w:r>
+        <w:t>.</w:t>
       </w:r>
     </w:p>
     <w:p/>
@@ -719,8 +1105,13 @@
           <w:numId w:val="6"/>
         </w:numPr>
       </w:pPr>
-      <w:r>
-        <w:t xml:space="preserve">edit </w:t>
+      <w:proofErr w:type="gramStart"/>
+      <w:r>
+        <w:t>edit</w:t>
+      </w:r>
+      <w:proofErr w:type="gramEnd"/>
+      <w:r>
+        <w:t xml:space="preserve"> </w:t>
       </w:r>
       <w:r>
         <w:t>$CONFIG</w:t>
@@ -737,8 +1128,13 @@
           <w:numId w:val="6"/>
         </w:numPr>
       </w:pPr>
-      <w:r>
-        <w:t>export MARFSCONFIGRC=$CONFIG</w:t>
+      <w:proofErr w:type="gramStart"/>
+      <w:r>
+        <w:t>export</w:t>
+      </w:r>
+      <w:proofErr w:type="gramEnd"/>
+      <w:r>
+        <w:t xml:space="preserve"> MARFSCONFIGRC=$CONFIG</w:t>
       </w:r>
     </w:p>
     <w:p/>
@@ -747,8 +1143,29 @@
         <w:pStyle w:val="Heading2"/>
       </w:pPr>
       <w:bookmarkStart w:id="1" w:name="_Ref327514000"/>
-      <w:r>
-        <w:t>build libmarfs.a, libconfig.a, libaws4c.a</w:t>
+      <w:proofErr w:type="gramStart"/>
+      <w:r>
+        <w:t>build</w:t>
+      </w:r>
+      <w:proofErr w:type="gramEnd"/>
+      <w:r>
+        <w:t xml:space="preserve"> </w:t>
+      </w:r>
+      <w:proofErr w:type="spellStart"/>
+      <w:r>
+        <w:t>libmarfs.a</w:t>
+      </w:r>
+      <w:proofErr w:type="spellEnd"/>
+      <w:r>
+        <w:t xml:space="preserve">, </w:t>
+      </w:r>
+      <w:proofErr w:type="spellStart"/>
+      <w:r>
+        <w:t>libconfig.a</w:t>
+      </w:r>
+      <w:proofErr w:type="spellEnd"/>
+      <w:r>
+        <w:t>, libaws4c.a</w:t>
       </w:r>
       <w:bookmarkEnd w:id="1"/>
     </w:p>
@@ -765,8 +1182,21 @@
           <w:numId w:val="24"/>
         </w:numPr>
       </w:pPr>
-      <w:r>
-        <w:t>yum install fuse fuse-devel   (if not there already)</w:t>
+      <w:proofErr w:type="gramStart"/>
+      <w:r>
+        <w:t>yum</w:t>
+      </w:r>
+      <w:proofErr w:type="gramEnd"/>
+      <w:r>
+        <w:t xml:space="preserve"> install fuse fuse-</w:t>
+      </w:r>
+      <w:proofErr w:type="spellStart"/>
+      <w:r>
+        <w:t>devel</w:t>
+      </w:r>
+      <w:proofErr w:type="spellEnd"/>
+      <w:r>
+        <w:t xml:space="preserve">   (if not there already)</w:t>
       </w:r>
     </w:p>
     <w:p>
@@ -797,8 +1227,34 @@
           <w:numId w:val="22"/>
         </w:numPr>
       </w:pPr>
-      <w:r>
-        <w:t>./build_marfs &lt;debug_level&gt; &lt;use_MDAL&gt;</w:t>
+      <w:proofErr w:type="gramStart"/>
+      <w:r>
+        <w:t>./</w:t>
+      </w:r>
+      <w:proofErr w:type="spellStart"/>
+      <w:proofErr w:type="gramEnd"/>
+      <w:r>
+        <w:t>build_marfs</w:t>
+      </w:r>
+      <w:proofErr w:type="spellEnd"/>
+      <w:r>
+        <w:t xml:space="preserve"> &lt;</w:t>
+      </w:r>
+      <w:proofErr w:type="spellStart"/>
+      <w:r>
+        <w:t>debug_level</w:t>
+      </w:r>
+      <w:proofErr w:type="spellEnd"/>
+      <w:r>
+        <w:t>&gt; &lt;</w:t>
+      </w:r>
+      <w:proofErr w:type="spellStart"/>
+      <w:r>
+        <w:t>use_MDAL</w:t>
+      </w:r>
+      <w:proofErr w:type="spellEnd"/>
+      <w:r>
+        <w:t>&gt;</w:t>
       </w:r>
     </w:p>
     <w:p>
@@ -824,8 +1280,13 @@
         <w:t>MARFS</w:t>
       </w:r>
       <w:r>
-        <w:t>/common/configuration/src</w:t>
-      </w:r>
+        <w:t>/common/configuration/</w:t>
+      </w:r>
+      <w:proofErr w:type="spellStart"/>
+      <w:r>
+        <w:t>src</w:t>
+      </w:r>
+      <w:proofErr w:type="spellEnd"/>
     </w:p>
     <w:p>
       <w:pPr>
@@ -835,8 +1296,13 @@
           <w:numId w:val="6"/>
         </w:numPr>
       </w:pPr>
-      <w:r>
-        <w:t>make pristine</w:t>
+      <w:proofErr w:type="gramStart"/>
+      <w:r>
+        <w:t>make</w:t>
+      </w:r>
+      <w:proofErr w:type="gramEnd"/>
+      <w:r>
+        <w:t xml:space="preserve"> pristine</w:t>
       </w:r>
     </w:p>
     <w:p>
@@ -847,8 +1313,13 @@
           <w:numId w:val="6"/>
         </w:numPr>
       </w:pPr>
-      <w:r>
-        <w:t>make PARSE_DIR=$PA2X</w:t>
+      <w:proofErr w:type="gramStart"/>
+      <w:r>
+        <w:t>make</w:t>
+      </w:r>
+      <w:proofErr w:type="gramEnd"/>
+      <w:r>
+        <w:t xml:space="preserve"> PARSE_DIR=$PA2X</w:t>
       </w:r>
       <w:r>
         <w:t xml:space="preserve">  [ BLUEPRINT=…</w:t>
@@ -873,8 +1344,13 @@
         </w:numPr>
       </w:pPr>
       <w:r>
-        <w:t>cd $MARFS/fuse/src</w:t>
-      </w:r>
+        <w:t>cd $MARFS/fuse/</w:t>
+      </w:r>
+      <w:proofErr w:type="spellStart"/>
+      <w:r>
+        <w:t>src</w:t>
+      </w:r>
+      <w:proofErr w:type="spellEnd"/>
     </w:p>
     <w:p>
       <w:pPr>
@@ -884,8 +1360,13 @@
           <w:numId w:val="5"/>
         </w:numPr>
       </w:pPr>
-      <w:r>
-        <w:t>make LIBAWS4C=$AWS4C</w:t>
+      <w:proofErr w:type="gramStart"/>
+      <w:r>
+        <w:t>make</w:t>
+      </w:r>
+      <w:proofErr w:type="gramEnd"/>
+      <w:r>
+        <w:t xml:space="preserve"> LIBAWS4C=$AWS4C</w:t>
       </w:r>
     </w:p>
     <w:p>
@@ -896,8 +1377,13 @@
           <w:numId w:val="5"/>
         </w:numPr>
       </w:pPr>
-      <w:r>
-        <w:t>export MARFSCONFIGRC=$CONFIG</w:t>
+      <w:proofErr w:type="gramStart"/>
+      <w:r>
+        <w:t>export</w:t>
+      </w:r>
+      <w:proofErr w:type="gramEnd"/>
+      <w:r>
+        <w:t xml:space="preserve"> MARFSCONFIGRC=$CONFIG</w:t>
       </w:r>
     </w:p>
     <w:p/>
@@ -920,7 +1406,23 @@
     </w:p>
     <w:p>
       <w:r>
-        <w:t>For this example, we assume that “/marfs” matches the “mnt_top” specification in $CONFIG</w:t>
+        <w:t>For this example, we assume that “/</w:t>
+      </w:r>
+      <w:proofErr w:type="spellStart"/>
+      <w:r>
+        <w:t>marfs</w:t>
+      </w:r>
+      <w:proofErr w:type="spellEnd"/>
+      <w:r>
+        <w:t>” matches the “</w:t>
+      </w:r>
+      <w:proofErr w:type="spellStart"/>
+      <w:r>
+        <w:t>mnt_top</w:t>
+      </w:r>
+      <w:proofErr w:type="spellEnd"/>
+      <w:r>
+        <w:t>” specification in $CONFIG</w:t>
       </w:r>
     </w:p>
     <w:p>
@@ -931,9 +1433,13 @@
           <w:numId w:val="5"/>
         </w:numPr>
       </w:pPr>
+      <w:proofErr w:type="spellStart"/>
+      <w:proofErr w:type="gramStart"/>
       <w:r>
         <w:t>su</w:t>
       </w:r>
+      <w:proofErr w:type="spellEnd"/>
+      <w:proofErr w:type="gramEnd"/>
     </w:p>
     <w:p>
       <w:pPr>
@@ -943,14 +1449,21 @@
           <w:numId w:val="5"/>
         </w:numPr>
       </w:pPr>
-      <w:r>
-        <w:t xml:space="preserve">mkdir -p </w:t>
-      </w:r>
-      <w:bookmarkStart w:id="2" w:name="_GoBack"/>
-      <w:bookmarkEnd w:id="2"/>
-      <w:r>
-        <w:t>/marfs</w:t>
-      </w:r>
+      <w:proofErr w:type="spellStart"/>
+      <w:proofErr w:type="gramStart"/>
+      <w:r>
+        <w:t>mkdir</w:t>
+      </w:r>
+      <w:proofErr w:type="spellEnd"/>
+      <w:proofErr w:type="gramEnd"/>
+      <w:r>
+        <w:t xml:space="preserve"> -p /</w:t>
+      </w:r>
+      <w:proofErr w:type="spellStart"/>
+      <w:r>
+        <w:t>marfs</w:t>
+      </w:r>
+      <w:proofErr w:type="spellEnd"/>
     </w:p>
     <w:p>
       <w:pPr>
@@ -960,8 +1473,13 @@
           <w:numId w:val="5"/>
         </w:numPr>
       </w:pPr>
-      <w:r>
-        <w:t>export MARFSCONFIGRC=$CONFIG</w:t>
+      <w:proofErr w:type="gramStart"/>
+      <w:r>
+        <w:t>export</w:t>
+      </w:r>
+      <w:proofErr w:type="gramEnd"/>
+      <w:r>
+        <w:t xml:space="preserve"> MARFSCONFIGRC=$CONFIG</w:t>
       </w:r>
     </w:p>
     <w:p>
@@ -973,14 +1491,45 @@
         </w:numPr>
       </w:pPr>
       <w:r>
-        <w:t xml:space="preserve">$MARFS/fuse/src/marfs_fuse -o </w:t>
-      </w:r>
-      <w:r>
-        <w:t>allow_other,use_ino,intr</w:t>
-      </w:r>
-      <w:r>
-        <w:t xml:space="preserve"> /marfs</w:t>
-      </w:r>
+        <w:t>$MARFS/fuse/</w:t>
+      </w:r>
+      <w:proofErr w:type="spellStart"/>
+      <w:r>
+        <w:t>src</w:t>
+      </w:r>
+      <w:proofErr w:type="spellEnd"/>
+      <w:r>
+        <w:t>/</w:t>
+      </w:r>
+      <w:proofErr w:type="spellStart"/>
+      <w:r>
+        <w:t>marfs_fuse</w:t>
+      </w:r>
+      <w:proofErr w:type="spellEnd"/>
+      <w:r>
+        <w:t xml:space="preserve"> -o </w:t>
+      </w:r>
+      <w:proofErr w:type="spellStart"/>
+      <w:r>
+        <w:t>allow_other</w:t>
+      </w:r>
+      <w:proofErr w:type="gramStart"/>
+      <w:r>
+        <w:t>,use</w:t>
+      </w:r>
+      <w:proofErr w:type="gramEnd"/>
+      <w:r>
+        <w:t>_ino,intr</w:t>
+      </w:r>
+      <w:proofErr w:type="spellEnd"/>
+      <w:r>
+        <w:t xml:space="preserve"> /</w:t>
+      </w:r>
+      <w:proofErr w:type="spellStart"/>
+      <w:r>
+        <w:t>marfs</w:t>
+      </w:r>
+      <w:proofErr w:type="spellEnd"/>
     </w:p>
     <w:p/>
     <w:p>
@@ -1016,16 +1565,37 @@
           <w:u w:val="none"/>
         </w:rPr>
       </w:pPr>
-      <w:r>
-        <w:t xml:space="preserve">git clone </w:t>
+      <w:proofErr w:type="gramStart"/>
+      <w:r>
+        <w:t>git</w:t>
+      </w:r>
+      <w:proofErr w:type="gramEnd"/>
+      <w:r>
+        <w:t xml:space="preserve"> clone </w:t>
       </w:r>
       <w:hyperlink r:id="rId11" w:history="1">
+        <w:proofErr w:type="spellStart"/>
         <w:r>
           <w:rPr>
             <w:rStyle w:val="Hyperlink"/>
           </w:rPr>
-          <w:t>git@github.com:pftool/pftool.git</w:t>
+          <w:t>git@github.com:pftool</w:t>
         </w:r>
+        <w:proofErr w:type="spellEnd"/>
+        <w:r>
+          <w:rPr>
+            <w:rStyle w:val="Hyperlink"/>
+          </w:rPr>
+          <w:t>/</w:t>
+        </w:r>
+        <w:proofErr w:type="spellStart"/>
+        <w:r>
+          <w:rPr>
+            <w:rStyle w:val="Hyperlink"/>
+          </w:rPr>
+          <w:t>pftool.git</w:t>
+        </w:r>
+        <w:proofErr w:type="spellEnd"/>
       </w:hyperlink>
     </w:p>
     <w:p>
@@ -1036,28 +1606,47 @@
           <w:numId w:val="9"/>
         </w:numPr>
       </w:pPr>
-      <w:r>
-        <w:t># all one line …</w:t>
-      </w:r>
-    </w:p>
-    <w:p>
-      <w:pPr>
-        <w:pStyle w:val="ListParagraph"/>
-      </w:pPr>
-      <w:r>
-        <w:t xml:space="preserve">./configure --enable-marfs </w:t>
+      <w:bookmarkStart w:id="2" w:name="_GoBack"/>
+      <w:bookmarkEnd w:id="2"/>
+      <w:proofErr w:type="gramStart"/>
+      <w:r>
+        <w:t>./</w:t>
+      </w:r>
+      <w:proofErr w:type="gramEnd"/>
+      <w:r>
+        <w:t xml:space="preserve">configure </w:t>
+      </w:r>
+      <w:r>
+        <w:t xml:space="preserve">[--prefix=…] </w:t>
+      </w:r>
+      <w:r>
+        <w:t>--enable-</w:t>
+      </w:r>
+      <w:proofErr w:type="spellStart"/>
+      <w:r>
+        <w:t>marfs</w:t>
+      </w:r>
+      <w:proofErr w:type="spellEnd"/>
+      <w:r>
+        <w:t xml:space="preserve"> </w:t>
       </w:r>
       <w:r>
         <w:t>CPPFLAGS=”</w:t>
       </w:r>
       <w:r>
-        <w:t>-I/usr/include/libxml2 -I$AWS4C</w:t>
-      </w:r>
-    </w:p>
-    <w:p>
-      <w:pPr>
-        <w:pStyle w:val="ListParagraph"/>
-      </w:pPr>
+        <w:t>-I/</w:t>
+      </w:r>
+      <w:proofErr w:type="spellStart"/>
+      <w:r>
+        <w:t>usr</w:t>
+      </w:r>
+      <w:proofErr w:type="spellEnd"/>
+      <w:r>
+        <w:t>/include/libxml2 -I$AWS4C</w:t>
+      </w:r>
+      <w:r>
+        <w:t xml:space="preserve"> </w:t>
+      </w:r>
       <w:r>
         <w:t>–I$</w:t>
       </w:r>
@@ -1065,42 +1654,96 @@
         <w:t>MARFS</w:t>
       </w:r>
       <w:r>
-        <w:t>/common/log/src -I$</w:t>
+        <w:t>/common/log/</w:t>
+      </w:r>
+      <w:proofErr w:type="spellStart"/>
+      <w:r>
+        <w:t>src</w:t>
+      </w:r>
+      <w:proofErr w:type="spellEnd"/>
+      <w:r>
+        <w:t xml:space="preserve"> -I$</w:t>
       </w:r>
       <w:r>
         <w:t>MARFS</w:t>
       </w:r>
       <w:r>
-        <w:t>/common/configuration/src –I$</w:t>
+        <w:t>/common/configuration/</w:t>
+      </w:r>
+      <w:proofErr w:type="spellStart"/>
+      <w:r>
+        <w:t>src</w:t>
+      </w:r>
+      <w:proofErr w:type="spellEnd"/>
+      <w:r>
+        <w:t xml:space="preserve"> –I$</w:t>
       </w:r>
       <w:r>
         <w:t>MARFS</w:t>
       </w:r>
       <w:r>
-        <w:t>/fuse/src”;</w:t>
-      </w:r>
-    </w:p>
-    <w:p>
-      <w:pPr>
-        <w:pStyle w:val="ListParagraph"/>
-      </w:pPr>
-      <w:r>
-        <w:t>LDFLAGS=”-L/usr/lib64 -L$AWS4C -L$</w:t>
+        <w:t>/fuse/</w:t>
+      </w:r>
+      <w:proofErr w:type="spellStart"/>
+      <w:r>
+        <w:t>src</w:t>
+      </w:r>
+      <w:proofErr w:type="spellEnd"/>
+      <w:r>
+        <w:t xml:space="preserve">” </w:t>
+      </w:r>
+      <w:r>
+        <w:t>LDFLAGS=”-L/</w:t>
+      </w:r>
+      <w:proofErr w:type="spellStart"/>
+      <w:r>
+        <w:t>usr</w:t>
+      </w:r>
+      <w:proofErr w:type="spellEnd"/>
+      <w:r>
+        <w:t>/lib64 -L$AWS4C -L$</w:t>
       </w:r>
       <w:r>
         <w:t>MARFS</w:t>
       </w:r>
       <w:r>
-        <w:t>/fuse/src</w:t>
-      </w:r>
-    </w:p>
-    <w:p>
-      <w:pPr>
-        <w:pStyle w:val="ListParagraph"/>
-      </w:pPr>
-      <w:r>
-        <w:t>-L$MARFS/common/configuration/src”</w:t>
-      </w:r>
+        <w:t>/fuse/</w:t>
+      </w:r>
+      <w:proofErr w:type="spellStart"/>
+      <w:r>
+        <w:t>src</w:t>
+      </w:r>
+      <w:proofErr w:type="spellEnd"/>
+    </w:p>
+    <w:p>
+      <w:pPr>
+        <w:pStyle w:val="ListParagraph"/>
+      </w:pPr>
+      <w:r>
+        <w:t>-L$MARFS/common/configuration/</w:t>
+      </w:r>
+      <w:proofErr w:type="spellStart"/>
+      <w:r>
+        <w:t>src</w:t>
+      </w:r>
+      <w:proofErr w:type="spellEnd"/>
+      <w:r>
+        <w:t>”</w:t>
+      </w:r>
+      <w:r>
+        <w:t xml:space="preserve">  [</w:t>
+      </w:r>
+      <w:r>
+        <w:t>CFLAGS=-g CXXFLAGS=-</w:t>
+      </w:r>
+      <w:proofErr w:type="gramStart"/>
+      <w:r>
+        <w:t>g</w:t>
+      </w:r>
+      <w:r>
+        <w:t xml:space="preserve"> ]</w:t>
+      </w:r>
+      <w:proofErr w:type="gramEnd"/>
     </w:p>
     <w:p>
       <w:pPr>
@@ -1110,8 +1753,13 @@
           <w:numId w:val="9"/>
         </w:numPr>
       </w:pPr>
-      <w:r>
-        <w:t>export MARFSCONFIGRC=$CONFIG</w:t>
+      <w:proofErr w:type="gramStart"/>
+      <w:r>
+        <w:t>export</w:t>
+      </w:r>
+      <w:proofErr w:type="gramEnd"/>
+      <w:r>
+        <w:t xml:space="preserve"> MARFSCONFIGRC=$CONFIG</w:t>
       </w:r>
     </w:p>
     <w:p>
@@ -1122,9 +1770,11 @@
           <w:numId w:val="9"/>
         </w:numPr>
       </w:pPr>
+      <w:proofErr w:type="gramStart"/>
       <w:r>
         <w:t>make</w:t>
       </w:r>
+      <w:proofErr w:type="gramEnd"/>
     </w:p>
     <w:p>
       <w:pPr>
@@ -1134,8 +1784,13 @@
           <w:numId w:val="9"/>
         </w:numPr>
       </w:pPr>
-      <w:r>
-        <w:t>make install</w:t>
+      <w:proofErr w:type="gramStart"/>
+      <w:r>
+        <w:t>make</w:t>
+      </w:r>
+      <w:proofErr w:type="gramEnd"/>
+      <w:r>
+        <w:t xml:space="preserve"> install</w:t>
       </w:r>
     </w:p>
     <w:p>
@@ -1168,13 +1823,29 @@
         <w:t>your</w:t>
       </w:r>
       <w:r>
-        <w:t xml:space="preserve"> configuration with the ‘marfs_config’ </w:t>
+        <w:t xml:space="preserve"> configuration with the ‘</w:t>
+      </w:r>
+      <w:proofErr w:type="spellStart"/>
+      <w:r>
+        <w:t>marfs_config</w:t>
+      </w:r>
+      <w:proofErr w:type="spellEnd"/>
+      <w:r>
+        <w:t xml:space="preserve">’ </w:t>
       </w:r>
       <w:r>
         <w:t xml:space="preserve">tool, </w:t>
       </w:r>
       <w:r>
-        <w:t xml:space="preserve">which is built in $MARFS/common/configuration/src, by the techniques in section </w:t>
+        <w:t>which is built in $MARFS/common/configuration/</w:t>
+      </w:r>
+      <w:proofErr w:type="spellStart"/>
+      <w:r>
+        <w:t>src</w:t>
+      </w:r>
+      <w:proofErr w:type="spellEnd"/>
+      <w:r>
+        <w:t xml:space="preserve">, by the techniques in section </w:t>
       </w:r>
       <w:r>
         <w:fldChar w:fldCharType="begin"/>
@@ -1205,8 +1876,13 @@
         </w:numPr>
       </w:pPr>
       <w:r>
-        <w:t>cd $MARFS/common/configuration/src</w:t>
-      </w:r>
+        <w:t>cd $MARFS/common/configuration/</w:t>
+      </w:r>
+      <w:proofErr w:type="spellStart"/>
+      <w:r>
+        <w:t>src</w:t>
+      </w:r>
+      <w:proofErr w:type="spellEnd"/>
     </w:p>
     <w:p>
       <w:pPr>
@@ -1216,8 +1892,18 @@
           <w:numId w:val="23"/>
         </w:numPr>
       </w:pPr>
-      <w:r>
-        <w:t xml:space="preserve">./marfs_config -r         </w:t>
+      <w:proofErr w:type="gramStart"/>
+      <w:r>
+        <w:t>./</w:t>
+      </w:r>
+      <w:proofErr w:type="spellStart"/>
+      <w:proofErr w:type="gramEnd"/>
+      <w:r>
+        <w:t>marfs_config</w:t>
+      </w:r>
+      <w:proofErr w:type="spellEnd"/>
+      <w:r>
+        <w:t xml:space="preserve"> -r         </w:t>
       </w:r>
       <w:r>
         <w:t xml:space="preserve">    </w:t>
@@ -1240,8 +1926,18 @@
           <w:numId w:val="23"/>
         </w:numPr>
       </w:pPr>
-      <w:r>
-        <w:t xml:space="preserve">./marfs_config -r  </w:t>
+      <w:proofErr w:type="gramStart"/>
+      <w:r>
+        <w:t>./</w:t>
+      </w:r>
+      <w:proofErr w:type="spellStart"/>
+      <w:proofErr w:type="gramEnd"/>
+      <w:r>
+        <w:t>marfs_config</w:t>
+      </w:r>
+      <w:proofErr w:type="spellEnd"/>
+      <w:r>
+        <w:t xml:space="preserve"> -r  </w:t>
       </w:r>
       <w:r>
         <w:rPr>
@@ -1267,8 +1963,18 @@
           <w:numId w:val="23"/>
         </w:numPr>
       </w:pPr>
-      <w:r>
-        <w:t>./marfs_config -n                    show names of all namespaces</w:t>
+      <w:proofErr w:type="gramStart"/>
+      <w:r>
+        <w:t>./</w:t>
+      </w:r>
+      <w:proofErr w:type="spellStart"/>
+      <w:proofErr w:type="gramEnd"/>
+      <w:r>
+        <w:t>marfs_config</w:t>
+      </w:r>
+      <w:proofErr w:type="spellEnd"/>
+      <w:r>
+        <w:t xml:space="preserve"> -n                    show names of all namespaces</w:t>
       </w:r>
     </w:p>
     <w:p>
@@ -1279,8 +1985,18 @@
           <w:numId w:val="23"/>
         </w:numPr>
       </w:pPr>
-      <w:r>
-        <w:t xml:space="preserve">./marfs_config -n  </w:t>
+      <w:proofErr w:type="gramStart"/>
+      <w:r>
+        <w:t>./</w:t>
+      </w:r>
+      <w:proofErr w:type="spellStart"/>
+      <w:proofErr w:type="gramEnd"/>
+      <w:r>
+        <w:t>marfs_config</w:t>
+      </w:r>
+      <w:proofErr w:type="spellEnd"/>
+      <w:r>
+        <w:t xml:space="preserve"> -n  </w:t>
       </w:r>
       <w:r>
         <w:rPr>
@@ -1306,8 +2022,18 @@
           <w:numId w:val="23"/>
         </w:numPr>
       </w:pPr>
-      <w:r>
-        <w:t>./marfs_config -t                     show top-level config details</w:t>
+      <w:proofErr w:type="gramStart"/>
+      <w:r>
+        <w:t>./</w:t>
+      </w:r>
+      <w:proofErr w:type="spellStart"/>
+      <w:proofErr w:type="gramEnd"/>
+      <w:r>
+        <w:t>marfs_config</w:t>
+      </w:r>
+      <w:proofErr w:type="spellEnd"/>
+      <w:r>
+        <w:t xml:space="preserve"> -t                     show top-level config details</w:t>
       </w:r>
     </w:p>
     <w:p/>
@@ -1332,8 +2058,21 @@
           <w:numId w:val="10"/>
         </w:numPr>
       </w:pPr>
-      <w:r>
-        <w:t>service syslog-ng start</w:t>
+      <w:proofErr w:type="gramStart"/>
+      <w:r>
+        <w:t>service</w:t>
+      </w:r>
+      <w:proofErr w:type="gramEnd"/>
+      <w:r>
+        <w:t xml:space="preserve"> syslog-</w:t>
+      </w:r>
+      <w:proofErr w:type="spellStart"/>
+      <w:r>
+        <w:t>ng</w:t>
+      </w:r>
+      <w:proofErr w:type="spellEnd"/>
+      <w:r>
+        <w:t xml:space="preserve"> start</w:t>
       </w:r>
     </w:p>
     <w:p/>
@@ -1351,7 +2090,15 @@
         </w:numPr>
       </w:pPr>
       <w:r>
-        <w:t xml:space="preserve">‘mount’ will </w:t>
+        <w:t>‘</w:t>
+      </w:r>
+      <w:proofErr w:type="gramStart"/>
+      <w:r>
+        <w:t>mount’</w:t>
+      </w:r>
+      <w:proofErr w:type="gramEnd"/>
+      <w:r>
+        <w:t xml:space="preserve"> will </w:t>
       </w:r>
       <w:r>
         <w:t>show the mount-point</w:t>
@@ -1366,8 +2113,31 @@
         </w:numPr>
       </w:pPr>
       <w:r>
-        <w:t>‘ps –elf | grep fuse’ will show (one instance of) marfs_fuse</w:t>
-      </w:r>
+        <w:t>‘</w:t>
+      </w:r>
+      <w:proofErr w:type="spellStart"/>
+      <w:proofErr w:type="gramStart"/>
+      <w:r>
+        <w:t>ps</w:t>
+      </w:r>
+      <w:proofErr w:type="spellEnd"/>
+      <w:proofErr w:type="gramEnd"/>
+      <w:r>
+        <w:t xml:space="preserve"> –elf | </w:t>
+      </w:r>
+      <w:proofErr w:type="spellStart"/>
+      <w:r>
+        <w:t>grep</w:t>
+      </w:r>
+      <w:proofErr w:type="spellEnd"/>
+      <w:r>
+        <w:t xml:space="preserve"> fuse’ will show (one instance of) </w:t>
+      </w:r>
+      <w:proofErr w:type="spellStart"/>
+      <w:r>
+        <w:t>marfs_fuse</w:t>
+      </w:r>
+      <w:proofErr w:type="spellEnd"/>
     </w:p>
     <w:p>
       <w:pPr>
@@ -1378,16 +2148,48 @@
         </w:numPr>
       </w:pPr>
       <w:r>
-        <w:t>/var/log/messages will show activity during interaction with the fuse mount</w:t>
+        <w:t>/</w:t>
+      </w:r>
+      <w:proofErr w:type="spellStart"/>
+      <w:r>
+        <w:t>var</w:t>
+      </w:r>
+      <w:proofErr w:type="spellEnd"/>
+      <w:r>
+        <w:t>/log/messages will show activity during interaction with the fuse mount</w:t>
       </w:r>
     </w:p>
     <w:p/>
     <w:p>
       <w:r>
-        <w:t>To unmount fuse</w:t>
-      </w:r>
-      <w:r>
-        <w:t xml:space="preserve">  (assuming “mnt_top” is “/marfs”)</w:t>
+        <w:t xml:space="preserve">To </w:t>
+      </w:r>
+      <w:proofErr w:type="spellStart"/>
+      <w:r>
+        <w:t>unmount</w:t>
+      </w:r>
+      <w:proofErr w:type="spellEnd"/>
+      <w:r>
+        <w:t xml:space="preserve"> fuse</w:t>
+      </w:r>
+      <w:r>
+        <w:t xml:space="preserve">  (assuming “</w:t>
+      </w:r>
+      <w:proofErr w:type="spellStart"/>
+      <w:r>
+        <w:t>mnt_top</w:t>
+      </w:r>
+      <w:proofErr w:type="spellEnd"/>
+      <w:r>
+        <w:t>” is “/</w:t>
+      </w:r>
+      <w:proofErr w:type="spellStart"/>
+      <w:r>
+        <w:t>marfs</w:t>
+      </w:r>
+      <w:proofErr w:type="spellEnd"/>
+      <w:r>
+        <w:t>”)</w:t>
       </w:r>
     </w:p>
     <w:p>
@@ -1398,9 +2200,13 @@
           <w:numId w:val="18"/>
         </w:numPr>
       </w:pPr>
+      <w:proofErr w:type="spellStart"/>
+      <w:proofErr w:type="gramStart"/>
       <w:r>
         <w:t>su</w:t>
       </w:r>
+      <w:proofErr w:type="spellEnd"/>
+      <w:proofErr w:type="gramEnd"/>
     </w:p>
     <w:p>
       <w:pPr>
@@ -1417,8 +2223,13 @@
         <w:t>MARFS</w:t>
       </w:r>
       <w:r>
-        <w:t>/fuse/src</w:t>
-      </w:r>
+        <w:t>/fuse/</w:t>
+      </w:r>
+      <w:proofErr w:type="spellStart"/>
+      <w:r>
+        <w:t>src</w:t>
+      </w:r>
+      <w:proofErr w:type="spellEnd"/>
     </w:p>
     <w:p>
       <w:pPr>
@@ -1428,9 +2239,21 @@
           <w:numId w:val="18"/>
         </w:numPr>
       </w:pPr>
-      <w:r>
-        <w:t>fusermount -u /marfs</w:t>
-      </w:r>
+      <w:proofErr w:type="spellStart"/>
+      <w:proofErr w:type="gramStart"/>
+      <w:r>
+        <w:t>fusermount</w:t>
+      </w:r>
+      <w:proofErr w:type="spellEnd"/>
+      <w:proofErr w:type="gramEnd"/>
+      <w:r>
+        <w:t xml:space="preserve"> -u /</w:t>
+      </w:r>
+      <w:proofErr w:type="spellStart"/>
+      <w:r>
+        <w:t>marfs</w:t>
+      </w:r>
+      <w:proofErr w:type="spellEnd"/>
     </w:p>
     <w:p/>
     <w:p>
@@ -1446,9 +2269,13 @@
           <w:numId w:val="19"/>
         </w:numPr>
       </w:pPr>
+      <w:proofErr w:type="spellStart"/>
+      <w:proofErr w:type="gramStart"/>
       <w:r>
         <w:t>su</w:t>
       </w:r>
+      <w:proofErr w:type="spellEnd"/>
+      <w:proofErr w:type="gramEnd"/>
     </w:p>
     <w:p>
       <w:pPr>
@@ -1465,8 +2292,13 @@
         <w:t>MARFS</w:t>
       </w:r>
       <w:r>
-        <w:t>/fuse/src</w:t>
-      </w:r>
+        <w:t>/fuse/</w:t>
+      </w:r>
+      <w:proofErr w:type="spellStart"/>
+      <w:r>
+        <w:t>src</w:t>
+      </w:r>
+      <w:proofErr w:type="spellEnd"/>
     </w:p>
     <w:p>
       <w:pPr>
@@ -1476,14 +2308,27 @@
           <w:numId w:val="19"/>
         </w:numPr>
       </w:pPr>
-      <w:r>
-        <w:t>make abort</w:t>
+      <w:proofErr w:type="gramStart"/>
+      <w:r>
+        <w:t>make</w:t>
+      </w:r>
+      <w:proofErr w:type="gramEnd"/>
+      <w:r>
+        <w:t xml:space="preserve"> abort</w:t>
       </w:r>
     </w:p>
     <w:p/>
     <w:p>
       <w:r>
-        <w:t>To report bugs that are simple reproducible problems:</w:t>
+        <w:t xml:space="preserve">To report bugs </w:t>
+      </w:r>
+      <w:proofErr w:type="gramStart"/>
+      <w:r>
+        <w:t>that are</w:t>
+      </w:r>
+      <w:proofErr w:type="gramEnd"/>
+      <w:r>
+        <w:t xml:space="preserve"> simple reproducible problems:</w:t>
       </w:r>
     </w:p>
     <w:p>
@@ -1494,8 +2339,21 @@
           <w:numId w:val="20"/>
         </w:numPr>
       </w:pPr>
-      <w:r>
-        <w:t>tail –f /var/log/messages</w:t>
+      <w:proofErr w:type="gramStart"/>
+      <w:r>
+        <w:t>tail</w:t>
+      </w:r>
+      <w:proofErr w:type="gramEnd"/>
+      <w:r>
+        <w:t xml:space="preserve"> –f /</w:t>
+      </w:r>
+      <w:proofErr w:type="spellStart"/>
+      <w:r>
+        <w:t>var</w:t>
+      </w:r>
+      <w:proofErr w:type="spellEnd"/>
+      <w:r>
+        <w:t>/log/messages</w:t>
       </w:r>
     </w:p>
     <w:p>
@@ -1507,7 +2365,15 @@
         </w:numPr>
       </w:pPr>
       <w:r>
-        <w:t>[do the thing that causes the problem]</w:t>
+        <w:t>[</w:t>
+      </w:r>
+      <w:proofErr w:type="gramStart"/>
+      <w:r>
+        <w:t>do</w:t>
+      </w:r>
+      <w:proofErr w:type="gramEnd"/>
+      <w:r>
+        <w:t xml:space="preserve"> the thing that causes the problem]</w:t>
       </w:r>
     </w:p>
     <w:p>
@@ -1518,8 +2384,13 @@
           <w:numId w:val="20"/>
         </w:numPr>
       </w:pPr>
-      <w:r>
-        <w:t>cut-and-paste the part of the log that appeared during the preceding step</w:t>
+      <w:proofErr w:type="gramStart"/>
+      <w:r>
+        <w:t>cut</w:t>
+      </w:r>
+      <w:proofErr w:type="gramEnd"/>
+      <w:r>
+        <w:t>-and-paste the part of the log that appeared during the preceding step</w:t>
       </w:r>
     </w:p>
     <w:p/>
@@ -1536,8 +2407,15 @@
           <w:numId w:val="21"/>
         </w:numPr>
       </w:pPr>
-      <w:r>
-        <w:t>ulimit –c unlimited</w:t>
+      <w:proofErr w:type="spellStart"/>
+      <w:proofErr w:type="gramStart"/>
+      <w:r>
+        <w:t>ulimit</w:t>
+      </w:r>
+      <w:proofErr w:type="spellEnd"/>
+      <w:proofErr w:type="gramEnd"/>
+      <w:r>
+        <w:t xml:space="preserve"> –c unlimited</w:t>
       </w:r>
     </w:p>
     <w:p>
@@ -1549,7 +2427,15 @@
         </w:numPr>
       </w:pPr>
       <w:r>
-        <w:t>[mount fuse]</w:t>
+        <w:t>[</w:t>
+      </w:r>
+      <w:proofErr w:type="gramStart"/>
+      <w:r>
+        <w:t>mount</w:t>
+      </w:r>
+      <w:proofErr w:type="gramEnd"/>
+      <w:r>
+        <w:t xml:space="preserve"> fuse]</w:t>
       </w:r>
     </w:p>
     <w:p>
@@ -1560,8 +2446,13 @@
           <w:numId w:val="21"/>
         </w:numPr>
       </w:pPr>
-      <w:r>
-        <w:t>cause the crash</w:t>
+      <w:proofErr w:type="gramStart"/>
+      <w:r>
+        <w:t>cause</w:t>
+      </w:r>
+      <w:proofErr w:type="gramEnd"/>
+      <w:r>
+        <w:t xml:space="preserve"> the crash</w:t>
       </w:r>
     </w:p>
     <w:p>
@@ -1572,8 +2463,13 @@
           <w:numId w:val="21"/>
         </w:numPr>
       </w:pPr>
-      <w:r>
-        <w:t>send the /core* that was created</w:t>
+      <w:proofErr w:type="gramStart"/>
+      <w:r>
+        <w:t>send</w:t>
+      </w:r>
+      <w:proofErr w:type="gramEnd"/>
+      <w:r>
+        <w:t xml:space="preserve"> the /core* that was created</w:t>
       </w:r>
     </w:p>
     <w:p/>
@@ -1680,7 +2576,7 @@
         <w:rStyle w:val="PageNumber"/>
         <w:noProof/>
       </w:rPr>
-      <w:t>1</w:t>
+      <w:t>3</w:t>
     </w:r>
     <w:r>
       <w:rPr>

</xml_diff>

<commit_message>
Add manual build of libaws4c.  Add autogen before pftool configure.
</commit_message>
<xml_diff>
--- a/Documentation/MarFS_Install.docx
+++ b/Documentation/MarFS_Install.docx
@@ -24,15 +24,7 @@
         <w:t xml:space="preserve"> running on the batch FTA(s), and the utility programs for managing and maintaining MarFS.</w:t>
       </w:r>
       <w:r>
-        <w:t xml:space="preserve">  </w:t>
-      </w:r>
-      <w:proofErr w:type="gramStart"/>
-      <w:r>
-        <w:t>At least one underlying MDFS (Meta-Data File-System).</w:t>
-      </w:r>
-      <w:proofErr w:type="gramEnd"/>
-      <w:r>
-        <w:t xml:space="preserve">  MarFS data can be stored directly into the MDFS, but, presumably, one will also want an object-storage system.</w:t>
+        <w:t xml:space="preserve">  At least one underlying MDFS (Meta-Data File-System).  MarFS data can be stored directly into the MDFS, but, presumably, one will also want an object-storage system.</w:t>
       </w:r>
     </w:p>
     <w:p>
@@ -72,23 +64,7 @@
         </w:numPr>
       </w:pPr>
       <w:r>
-        <w:t xml:space="preserve">PA2X = </w:t>
-      </w:r>
-      <w:proofErr w:type="spellStart"/>
-      <w:r>
-        <w:t>dir</w:t>
-      </w:r>
-      <w:proofErr w:type="spellEnd"/>
-      <w:r>
-        <w:t xml:space="preserve"> where Ron </w:t>
-      </w:r>
-      <w:proofErr w:type="spellStart"/>
-      <w:r>
-        <w:t>Croonenberg’s</w:t>
-      </w:r>
-      <w:proofErr w:type="spellEnd"/>
-      <w:r>
-        <w:t xml:space="preserve"> parser-tool is checked-out </w:t>
+        <w:t xml:space="preserve">PA2X = dir where Ron Croonenberg’s parser-tool is checked-out </w:t>
       </w:r>
     </w:p>
     <w:p>
@@ -100,15 +76,7 @@
         </w:numPr>
       </w:pPr>
       <w:r>
-        <w:t xml:space="preserve">AWS4C = </w:t>
-      </w:r>
-      <w:proofErr w:type="spellStart"/>
-      <w:r>
-        <w:t>dir</w:t>
-      </w:r>
-      <w:proofErr w:type="spellEnd"/>
-      <w:r>
-        <w:t xml:space="preserve"> where the LANL-extended version of the aws4c library is checked-out</w:t>
+        <w:t>AWS4C = dir where the LANL-extended version of the aws4c library is checked-out</w:t>
       </w:r>
     </w:p>
     <w:p>
@@ -123,32 +91,14 @@
         <w:t>CONF</w:t>
       </w:r>
       <w:r>
-        <w:t xml:space="preserve">IG = path to </w:t>
-      </w:r>
-      <w:proofErr w:type="spellStart"/>
-      <w:r>
-        <w:t>marfs</w:t>
-      </w:r>
-      <w:proofErr w:type="spellEnd"/>
-      <w:r>
-        <w:t xml:space="preserve"> config</w:t>
-      </w:r>
-      <w:r>
-        <w:t>-file  ($MARFS/common/configuration/</w:t>
-      </w:r>
-      <w:proofErr w:type="spellStart"/>
-      <w:r>
-        <w:t>src</w:t>
-      </w:r>
-      <w:proofErr w:type="spellEnd"/>
-      <w:r>
-        <w:t>/</w:t>
-      </w:r>
-      <w:proofErr w:type="spellStart"/>
-      <w:r>
-        <w:t>my.cfg</w:t>
-      </w:r>
-      <w:proofErr w:type="spellEnd"/>
+        <w:t>IG = path to marfs config</w:t>
+      </w:r>
+      <w:r>
+        <w:t>-file  ($MARFS/common/configuration/src</w:t>
+      </w:r>
+      <w:r>
+        <w:t>/my.cfg</w:t>
+      </w:r>
       <w:r>
         <w:t>)</w:t>
       </w:r>
@@ -174,104 +124,75 @@
         </w:numPr>
       </w:pPr>
       <w:r>
-        <w:t xml:space="preserve">GPFS = same as PFS, assuming PFS is </w:t>
-      </w:r>
-      <w:proofErr w:type="spellStart"/>
-      <w:r>
-        <w:t>gpfs</w:t>
-      </w:r>
-      <w:proofErr w:type="spellEnd"/>
+        <w:t>GPFS = same as PFS, assuming PFS is gpfs.</w:t>
+      </w:r>
+    </w:p>
+    <w:p>
+      <w:pPr>
+        <w:pStyle w:val="ListParagraph"/>
+        <w:numPr>
+          <w:ilvl w:val="0"/>
+          <w:numId w:val="1"/>
+        </w:numPr>
+      </w:pPr>
+      <w:r>
+        <w:t>PF = dir where pftool is installed</w:t>
+      </w:r>
+    </w:p>
+    <w:p/>
+    <w:p>
+      <w:r>
+        <w:t xml:space="preserve">Where we show environment-variables on the command-line, in instructions below, these can </w:t>
+      </w:r>
+      <w:r>
+        <w:t>be set in the environment, instead.</w:t>
+      </w:r>
+    </w:p>
+    <w:p>
+      <w:pPr>
+        <w:pStyle w:val="Heading1"/>
+      </w:pPr>
+      <w:r>
+        <w:t>Create infrastructure</w:t>
+      </w:r>
+    </w:p>
+    <w:p>
+      <w:pPr>
+        <w:pStyle w:val="Heading2"/>
+      </w:pPr>
+      <w:r>
+        <w:t>directories, filesets, etc</w:t>
+      </w:r>
+    </w:p>
+    <w:p>
+      <w:r>
+        <w:t xml:space="preserve">The configuration created in </w:t>
+      </w:r>
+      <w:r>
+        <w:fldChar w:fldCharType="begin"/>
+      </w:r>
+      <w:r>
+        <w:instrText xml:space="preserve"> REF _Ref304624862 \r \h </w:instrText>
+      </w:r>
+      <w:r>
+        <w:fldChar w:fldCharType="separate"/>
+      </w:r>
+      <w:r>
+        <w:t>4.3.1</w:t>
+      </w:r>
+      <w:r>
+        <w:fldChar w:fldCharType="end"/>
+      </w:r>
+      <w:r>
+        <w:t xml:space="preserve"> will include namespaces that refer to file-systems and directories, which must currently be created by hand</w:t>
+      </w:r>
       <w:r>
         <w:t>.</w:t>
       </w:r>
     </w:p>
-    <w:p>
-      <w:pPr>
-        <w:pStyle w:val="ListParagraph"/>
-        <w:numPr>
-          <w:ilvl w:val="0"/>
-          <w:numId w:val="1"/>
-        </w:numPr>
-      </w:pPr>
-      <w:r>
-        <w:t xml:space="preserve">PF = </w:t>
-      </w:r>
-      <w:proofErr w:type="spellStart"/>
-      <w:r>
-        <w:t>dir</w:t>
-      </w:r>
-      <w:proofErr w:type="spellEnd"/>
-      <w:r>
-        <w:t xml:space="preserve"> where pftool is installed</w:t>
-      </w:r>
-    </w:p>
     <w:p/>
     <w:p>
       <w:r>
-        <w:t xml:space="preserve">Where we show environment-variables on the command-line, in instructions below, these can </w:t>
-      </w:r>
-      <w:r>
-        <w:t>be set in the environment, instead.</w:t>
-      </w:r>
-    </w:p>
-    <w:p>
-      <w:pPr>
-        <w:pStyle w:val="Heading1"/>
-      </w:pPr>
-      <w:r>
-        <w:t>Create infrastructure</w:t>
-      </w:r>
-    </w:p>
-    <w:p>
-      <w:pPr>
-        <w:pStyle w:val="Heading2"/>
-      </w:pPr>
-      <w:proofErr w:type="gramStart"/>
-      <w:r>
-        <w:t>directories</w:t>
-      </w:r>
-      <w:proofErr w:type="gramEnd"/>
-      <w:r>
-        <w:t xml:space="preserve">, </w:t>
-      </w:r>
-      <w:proofErr w:type="spellStart"/>
-      <w:r>
-        <w:t>filesets</w:t>
-      </w:r>
-      <w:proofErr w:type="spellEnd"/>
-      <w:r>
-        <w:t>, etc</w:t>
-      </w:r>
-    </w:p>
-    <w:p>
-      <w:r>
-        <w:t xml:space="preserve">The configuration created in </w:t>
-      </w:r>
-      <w:r>
-        <w:fldChar w:fldCharType="begin"/>
-      </w:r>
-      <w:r>
-        <w:instrText xml:space="preserve"> REF _Ref304624862 \r \h </w:instrText>
-      </w:r>
-      <w:r>
-        <w:fldChar w:fldCharType="separate"/>
-      </w:r>
-      <w:r>
-        <w:t>4.3.1</w:t>
-      </w:r>
-      <w:r>
-        <w:fldChar w:fldCharType="end"/>
-      </w:r>
-      <w:r>
-        <w:t xml:space="preserve"> will include namespaces that refer to file-systems and directories, which must currently be created by hand</w:t>
-      </w:r>
-      <w:r>
-        <w:t>.</w:t>
-      </w:r>
-    </w:p>
-    <w:p/>
-    <w:p>
-      <w:r>
         <w:t>For each namespace:</w:t>
       </w:r>
     </w:p>
@@ -283,13 +204,8 @@
           <w:numId w:val="11"/>
         </w:numPr>
       </w:pPr>
-      <w:proofErr w:type="gramStart"/>
-      <w:r>
-        <w:t>create</w:t>
-      </w:r>
-      <w:proofErr w:type="gramEnd"/>
-      <w:r>
-        <w:t xml:space="preserve"> a file-set where the MD for this NS will live</w:t>
+      <w:r>
+        <w:t>create a file-set where the MD for this NS will live</w:t>
       </w:r>
     </w:p>
     <w:p>
@@ -300,29 +216,8 @@
           <w:numId w:val="11"/>
         </w:numPr>
       </w:pPr>
-      <w:proofErr w:type="gramStart"/>
-      <w:r>
-        <w:t>create</w:t>
-      </w:r>
-      <w:proofErr w:type="gramEnd"/>
-      <w:r>
-        <w:t xml:space="preserve"> a directory under the </w:t>
-      </w:r>
-      <w:proofErr w:type="spellStart"/>
-      <w:r>
-        <w:t>fileset</w:t>
-      </w:r>
-      <w:proofErr w:type="spellEnd"/>
-      <w:r>
-        <w:t>, matching the ‘</w:t>
-      </w:r>
-      <w:proofErr w:type="spellStart"/>
-      <w:r>
-        <w:t>md_path</w:t>
-      </w:r>
-      <w:proofErr w:type="spellEnd"/>
-      <w:r>
-        <w:t>’ in the config.</w:t>
+      <w:r>
+        <w:t>create a directory under the fileset, matching the ‘md_path’ in the config.</w:t>
       </w:r>
     </w:p>
     <w:p>
@@ -333,29 +228,8 @@
           <w:numId w:val="11"/>
         </w:numPr>
       </w:pPr>
-      <w:proofErr w:type="gramStart"/>
-      <w:r>
-        <w:t>assign</w:t>
-      </w:r>
-      <w:proofErr w:type="gramEnd"/>
-      <w:r>
-        <w:t xml:space="preserve"> ownership (</w:t>
-      </w:r>
-      <w:proofErr w:type="spellStart"/>
-      <w:r>
-        <w:t>chown</w:t>
-      </w:r>
-      <w:proofErr w:type="spellEnd"/>
-      <w:r>
-        <w:t>), and access (</w:t>
-      </w:r>
-      <w:proofErr w:type="spellStart"/>
-      <w:r>
-        <w:t>chmod</w:t>
-      </w:r>
-      <w:proofErr w:type="spellEnd"/>
-      <w:r>
-        <w:t>) to the directory.</w:t>
+      <w:r>
+        <w:t>assign ownership (chown), and access (chmod) to the directory.</w:t>
       </w:r>
     </w:p>
     <w:p>
@@ -366,21 +240,8 @@
           <w:numId w:val="11"/>
         </w:numPr>
       </w:pPr>
-      <w:proofErr w:type="gramStart"/>
-      <w:r>
-        <w:t>touch</w:t>
-      </w:r>
-      <w:proofErr w:type="gramEnd"/>
-      <w:r>
-        <w:t xml:space="preserve"> the file matching the ‘</w:t>
-      </w:r>
-      <w:proofErr w:type="spellStart"/>
-      <w:r>
-        <w:t>fsinfo_path</w:t>
-      </w:r>
-      <w:proofErr w:type="spellEnd"/>
-      <w:r>
-        <w:t>’ in the config</w:t>
+      <w:r>
+        <w:t>touch the file matching the ‘fsinfo_path’ in the config</w:t>
       </w:r>
     </w:p>
     <w:p>
@@ -391,13 +252,8 @@
           <w:numId w:val="11"/>
         </w:numPr>
       </w:pPr>
-      <w:proofErr w:type="gramStart"/>
-      <w:r>
-        <w:t>allow</w:t>
-      </w:r>
-      <w:proofErr w:type="gramEnd"/>
-      <w:r>
-        <w:t xml:space="preserve"> read-only by all users that can access files in the namespace</w:t>
+      <w:r>
+        <w:t>allow read-only by all users that can access files in the namespace</w:t>
       </w:r>
     </w:p>
     <w:p>
@@ -408,37 +264,8 @@
           <w:numId w:val="11"/>
         </w:numPr>
       </w:pPr>
-      <w:proofErr w:type="gramStart"/>
-      <w:r>
-        <w:t>create</w:t>
-      </w:r>
-      <w:proofErr w:type="gramEnd"/>
-      <w:r>
-        <w:t xml:space="preserve"> a </w:t>
-      </w:r>
-      <w:proofErr w:type="spellStart"/>
-      <w:r>
-        <w:t>fileset</w:t>
-      </w:r>
-      <w:proofErr w:type="spellEnd"/>
-      <w:r>
-        <w:t xml:space="preserve"> (and perhaps </w:t>
-      </w:r>
-      <w:proofErr w:type="spellStart"/>
-      <w:r>
-        <w:t>subdir</w:t>
-      </w:r>
-      <w:proofErr w:type="spellEnd"/>
-      <w:r>
-        <w:t>) matching ‘</w:t>
-      </w:r>
-      <w:proofErr w:type="spellStart"/>
-      <w:r>
-        <w:t>trash_path</w:t>
-      </w:r>
-      <w:proofErr w:type="spellEnd"/>
-      <w:r>
-        <w:t>’ in the config.</w:t>
+      <w:r>
+        <w:t>create a fileset (and perhaps subdir) matching ‘trash_path’ in the config.</w:t>
       </w:r>
     </w:p>
     <w:p>
@@ -449,13 +276,8 @@
           <w:numId w:val="11"/>
         </w:numPr>
       </w:pPr>
-      <w:proofErr w:type="gramStart"/>
-      <w:r>
-        <w:t>allow</w:t>
-      </w:r>
-      <w:proofErr w:type="gramEnd"/>
-      <w:r>
-        <w:t xml:space="preserve"> write/create by all users that can delete files in the namespace</w:t>
+      <w:r>
+        <w:t>allow write/create by all users that can delete files in the namespace</w:t>
       </w:r>
     </w:p>
     <w:p/>
@@ -472,13 +294,8 @@
           <w:numId w:val="17"/>
         </w:numPr>
       </w:pPr>
-      <w:proofErr w:type="gramStart"/>
-      <w:r>
-        <w:t>create</w:t>
-      </w:r>
-      <w:proofErr w:type="gramEnd"/>
-      <w:r>
-        <w:t xml:space="preserve"> the directory where fuse will be mounted</w:t>
+      <w:r>
+        <w:t>create the directory where fuse will be mounted</w:t>
       </w:r>
     </w:p>
     <w:p>
@@ -489,25 +306,18 @@
           <w:numId w:val="17"/>
         </w:numPr>
       </w:pPr>
-      <w:proofErr w:type="gramStart"/>
-      <w:r>
-        <w:t>start</w:t>
-      </w:r>
-      <w:proofErr w:type="gramEnd"/>
-      <w:r>
-        <w:t xml:space="preserve"> syslog service, if you intend to run fuse with logging</w:t>
+      <w:r>
+        <w:t>start syslog service, if you intend to run fuse with logging</w:t>
       </w:r>
     </w:p>
     <w:p>
       <w:pPr>
         <w:pStyle w:val="Heading2"/>
       </w:pPr>
-      <w:proofErr w:type="gramStart"/>
       <w:r>
         <w:lastRenderedPageBreak/>
         <w:t>repositories</w:t>
       </w:r>
-      <w:proofErr w:type="gramEnd"/>
     </w:p>
     <w:p>
       <w:r>
@@ -543,19 +353,9 @@
     </w:p>
     <w:p/>
     <w:p>
-      <w:proofErr w:type="gramStart"/>
-      <w:r>
-        <w:t>edit</w:t>
-      </w:r>
-      <w:proofErr w:type="gramEnd"/>
-      <w:r>
-        <w:t xml:space="preserve"> /etc/</w:t>
-      </w:r>
-      <w:proofErr w:type="spellStart"/>
-      <w:r>
-        <w:t>sproxyd.conf</w:t>
-      </w:r>
-      <w:proofErr w:type="spellEnd"/>
+      <w:r>
+        <w:t>edit /etc/sproxyd.conf</w:t>
+      </w:r>
     </w:p>
     <w:p>
       <w:pPr>
@@ -565,13 +365,8 @@
           <w:numId w:val="14"/>
         </w:numPr>
       </w:pPr>
-      <w:proofErr w:type="gramStart"/>
-      <w:r>
-        <w:t>add</w:t>
-      </w:r>
-      <w:proofErr w:type="gramEnd"/>
-      <w:r>
-        <w:t xml:space="preserve"> a driver alias matching the associated MarFS repo-name</w:t>
+      <w:r>
+        <w:t>add a driver alias matching the associated MarFS repo-name</w:t>
       </w:r>
     </w:p>
     <w:p>
@@ -582,13 +377,8 @@
           <w:numId w:val="14"/>
         </w:numPr>
       </w:pPr>
-      <w:proofErr w:type="gramStart"/>
-      <w:r>
-        <w:t>it</w:t>
-      </w:r>
-      <w:proofErr w:type="gramEnd"/>
-      <w:r>
-        <w:t xml:space="preserve"> should have “by-name” true.</w:t>
+      <w:r>
+        <w:t>it should have “by-name” true.</w:t>
       </w:r>
     </w:p>
     <w:p>
@@ -599,13 +389,8 @@
           <w:numId w:val="13"/>
         </w:numPr>
       </w:pPr>
-      <w:proofErr w:type="gramStart"/>
-      <w:r>
-        <w:t>give</w:t>
-      </w:r>
-      <w:proofErr w:type="gramEnd"/>
-      <w:r>
-        <w:t xml:space="preserve"> it a unique service-id</w:t>
+      <w:r>
+        <w:t>give it a unique service-id</w:t>
       </w:r>
     </w:p>
     <w:p>
@@ -616,54 +401,18 @@
           <w:numId w:val="13"/>
         </w:numPr>
       </w:pPr>
-      <w:proofErr w:type="gramStart"/>
-      <w:r>
-        <w:t>select</w:t>
-      </w:r>
-      <w:proofErr w:type="gramEnd"/>
-      <w:r>
-        <w:t xml:space="preserve"> storage parameters (e.g. ARC schema for erasure-coding)</w:t>
+      <w:r>
+        <w:t>select storage parameters (e.g. ARC schema for erasure-coding)</w:t>
       </w:r>
     </w:p>
     <w:p/>
     <w:p>
-      <w:proofErr w:type="gramStart"/>
-      <w:r>
-        <w:t>edit</w:t>
-      </w:r>
-      <w:proofErr w:type="gramEnd"/>
-      <w:r>
-        <w:t xml:space="preserve"> /etc/</w:t>
-      </w:r>
-      <w:proofErr w:type="spellStart"/>
-      <w:r>
-        <w:t>httpd</w:t>
-      </w:r>
-      <w:proofErr w:type="spellEnd"/>
-      <w:r>
-        <w:t>/</w:t>
-      </w:r>
-      <w:proofErr w:type="spellStart"/>
-      <w:r>
-        <w:t>conf.d</w:t>
-      </w:r>
-      <w:proofErr w:type="spellEnd"/>
-      <w:r>
-        <w:t>/_</w:t>
-      </w:r>
-      <w:proofErr w:type="spellStart"/>
-      <w:r>
-        <w:t>scality</w:t>
-      </w:r>
-      <w:proofErr w:type="spellEnd"/>
-      <w:r>
-        <w:t>/</w:t>
-      </w:r>
-      <w:proofErr w:type="spellStart"/>
-      <w:r>
-        <w:t>sproxyd.conf</w:t>
-      </w:r>
-      <w:proofErr w:type="spellEnd"/>
+      <w:r>
+        <w:t>edit /etc/httpd/conf.d</w:t>
+      </w:r>
+      <w:r>
+        <w:t>/_scality/sproxyd.conf</w:t>
+      </w:r>
     </w:p>
     <w:p>
       <w:pPr>
@@ -673,13 +422,8 @@
           <w:numId w:val="15"/>
         </w:numPr>
       </w:pPr>
-      <w:proofErr w:type="gramStart"/>
-      <w:r>
-        <w:t>add</w:t>
-      </w:r>
-      <w:proofErr w:type="gramEnd"/>
-      <w:r>
-        <w:t xml:space="preserve"> a new line for each MarFS namespace that will come here</w:t>
+      <w:r>
+        <w:t>add a new line for each MarFS namespace that will come here</w:t>
       </w:r>
     </w:p>
     <w:p>
@@ -690,24 +434,14 @@
           <w:numId w:val="15"/>
         </w:numPr>
       </w:pPr>
-      <w:proofErr w:type="gramStart"/>
-      <w:r>
-        <w:t>the</w:t>
-      </w:r>
-      <w:proofErr w:type="gramEnd"/>
-      <w:r>
-        <w:t xml:space="preserve"> lines can all be identical, except for the namespace-name</w:t>
+      <w:r>
+        <w:t>the lines can all be identical, except for the namespace-name</w:t>
       </w:r>
     </w:p>
     <w:p/>
     <w:p>
-      <w:proofErr w:type="gramStart"/>
-      <w:r>
-        <w:t>restart</w:t>
-      </w:r>
-      <w:proofErr w:type="gramEnd"/>
-      <w:r>
-        <w:t xml:space="preserve"> associated services (may take a moment)</w:t>
+      <w:r>
+        <w:t>restart associated services (may take a moment)</w:t>
       </w:r>
     </w:p>
     <w:p>
@@ -718,19 +452,9 @@
           <w:numId w:val="16"/>
         </w:numPr>
       </w:pPr>
-      <w:proofErr w:type="gramStart"/>
-      <w:r>
-        <w:t>service</w:t>
-      </w:r>
-      <w:proofErr w:type="gramEnd"/>
-      <w:r>
-        <w:t xml:space="preserve"> restart </w:t>
-      </w:r>
-      <w:proofErr w:type="spellStart"/>
-      <w:r>
-        <w:t>httpd</w:t>
-      </w:r>
-      <w:proofErr w:type="spellEnd"/>
+      <w:r>
+        <w:t>service restart httpd</w:t>
+      </w:r>
     </w:p>
     <w:p>
       <w:pPr>
@@ -740,21 +464,8 @@
           <w:numId w:val="16"/>
         </w:numPr>
       </w:pPr>
-      <w:proofErr w:type="gramStart"/>
-      <w:r>
-        <w:t>service</w:t>
-      </w:r>
-      <w:proofErr w:type="gramEnd"/>
-      <w:r>
-        <w:t xml:space="preserve"> restart </w:t>
-      </w:r>
-      <w:proofErr w:type="spellStart"/>
-      <w:r>
-        <w:t>scality</w:t>
-      </w:r>
-      <w:proofErr w:type="spellEnd"/>
-      <w:r>
-        <w:t>-sproxyd</w:t>
+      <w:r>
+        <w:t>service restart scality-sproxyd</w:t>
       </w:r>
     </w:p>
     <w:p>
@@ -770,15 +481,7 @@
         <w:pStyle w:val="Heading2"/>
       </w:pPr>
       <w:r>
-        <w:t xml:space="preserve">Install </w:t>
-      </w:r>
-      <w:proofErr w:type="spellStart"/>
-      <w:r>
-        <w:t>RESTful</w:t>
-      </w:r>
-      <w:proofErr w:type="spellEnd"/>
-      <w:r>
-        <w:t xml:space="preserve"> object-storage tools</w:t>
+        <w:t>Install RESTful object-storage tools</w:t>
       </w:r>
     </w:p>
     <w:p>
@@ -801,184 +504,350 @@
           <w:numId w:val="3"/>
         </w:numPr>
       </w:pPr>
-      <w:proofErr w:type="gramStart"/>
-      <w:r>
-        <w:t>git</w:t>
-      </w:r>
-      <w:proofErr w:type="gramEnd"/>
-      <w:r>
-        <w:t xml:space="preserve"> clone </w:t>
+      <w:r>
+        <w:t xml:space="preserve">git clone </w:t>
       </w:r>
       <w:hyperlink r:id="rId8" w:history="1">
-        <w:proofErr w:type="spellStart"/>
         <w:r>
           <w:rPr>
             <w:rStyle w:val="Hyperlink"/>
           </w:rPr>
-          <w:t>git@github.com:jti-lanl</w:t>
+          <w:t>git@github.com:jti-lanl/aws4c.git</w:t>
         </w:r>
-        <w:proofErr w:type="spellEnd"/>
+      </w:hyperlink>
+    </w:p>
+    <w:p>
+      <w:pPr>
+        <w:pStyle w:val="ListParagraph"/>
+        <w:numPr>
+          <w:ilvl w:val="0"/>
+          <w:numId w:val="3"/>
+        </w:numPr>
+      </w:pPr>
+      <w:r>
+        <w:t xml:space="preserve">create ~/.awsAuth, with </w:t>
+      </w:r>
+      <w:r>
+        <w:t xml:space="preserve">lines like </w:t>
+      </w:r>
+      <w:r>
+        <w:rPr>
+          <w:i/>
+        </w:rPr>
+        <w:t>unix_user</w:t>
+      </w:r>
+      <w:r>
+        <w:t>:</w:t>
+      </w:r>
+      <w:r>
+        <w:rPr>
+          <w:i/>
+        </w:rPr>
+        <w:t>storage_user</w:t>
+      </w:r>
+      <w:r>
+        <w:t>:</w:t>
+      </w:r>
+      <w:r>
+        <w:rPr>
+          <w:i/>
+        </w:rPr>
+        <w:t>storage_</w:t>
+      </w:r>
+      <w:r>
+        <w:rPr>
+          <w:i/>
+        </w:rPr>
+        <w:t>key</w:t>
+      </w:r>
+    </w:p>
+    <w:p>
+      <w:pPr>
+        <w:pStyle w:val="ListParagraph"/>
+        <w:numPr>
+          <w:ilvl w:val="0"/>
+          <w:numId w:val="3"/>
+        </w:numPr>
+      </w:pPr>
+      <w:r>
+        <w:t>chmod 700 ~/.awsAuth</w:t>
+      </w:r>
+    </w:p>
+    <w:p/>
+    <w:p>
+      <w:pPr>
+        <w:pStyle w:val="Heading2"/>
+      </w:pPr>
+      <w:r>
+        <w:t>Install parser tools</w:t>
+      </w:r>
+    </w:p>
+    <w:p>
+      <w:pPr>
+        <w:pStyle w:val="ListParagraph"/>
+        <w:numPr>
+          <w:ilvl w:val="0"/>
+          <w:numId w:val="2"/>
+        </w:numPr>
+      </w:pPr>
+      <w:r>
+        <w:t>cd $PA2X</w:t>
+      </w:r>
+    </w:p>
+    <w:p>
+      <w:pPr>
+        <w:pStyle w:val="ListParagraph"/>
+        <w:numPr>
+          <w:ilvl w:val="0"/>
+          <w:numId w:val="2"/>
+        </w:numPr>
+      </w:pPr>
+      <w:r>
+        <w:t xml:space="preserve">git clone </w:t>
+      </w:r>
+      <w:hyperlink r:id="rId9" w:history="1">
         <w:r>
           <w:rPr>
             <w:rStyle w:val="Hyperlink"/>
           </w:rPr>
-          <w:t>/aws4c.git</w:t>
+          <w:t>git@git.lanl.gov:rocr/PA2X.git</w:t>
         </w:r>
       </w:hyperlink>
     </w:p>
-    <w:p>
-      <w:pPr>
-        <w:pStyle w:val="ListParagraph"/>
-        <w:numPr>
-          <w:ilvl w:val="0"/>
-          <w:numId w:val="3"/>
-        </w:numPr>
-      </w:pPr>
-      <w:proofErr w:type="gramStart"/>
-      <w:r>
-        <w:t>create</w:t>
-      </w:r>
-      <w:proofErr w:type="gramEnd"/>
-      <w:r>
-        <w:t xml:space="preserve"> ~/.</w:t>
-      </w:r>
-      <w:proofErr w:type="spellStart"/>
-      <w:r>
-        <w:t>awsAuth</w:t>
-      </w:r>
-      <w:proofErr w:type="spellEnd"/>
-      <w:r>
-        <w:t xml:space="preserve">, with </w:t>
-      </w:r>
-      <w:r>
-        <w:t xml:space="preserve">lines like </w:t>
-      </w:r>
-      <w:proofErr w:type="spellStart"/>
-      <w:r>
-        <w:rPr>
-          <w:i/>
-        </w:rPr>
-        <w:t>unix_user</w:t>
-      </w:r>
-      <w:r>
-        <w:t>:</w:t>
-      </w:r>
-      <w:r>
-        <w:rPr>
-          <w:i/>
-        </w:rPr>
-        <w:t>storage_user</w:t>
-      </w:r>
-      <w:r>
-        <w:t>:</w:t>
-      </w:r>
-      <w:r>
-        <w:rPr>
-          <w:i/>
-        </w:rPr>
-        <w:t>storage_</w:t>
-      </w:r>
-      <w:r>
-        <w:rPr>
-          <w:i/>
-        </w:rPr>
-        <w:t>key</w:t>
-      </w:r>
-      <w:proofErr w:type="spellEnd"/>
-    </w:p>
-    <w:p>
-      <w:pPr>
-        <w:pStyle w:val="ListParagraph"/>
-        <w:numPr>
-          <w:ilvl w:val="0"/>
-          <w:numId w:val="3"/>
-        </w:numPr>
-      </w:pPr>
-      <w:proofErr w:type="spellStart"/>
-      <w:proofErr w:type="gramStart"/>
-      <w:r>
-        <w:t>chmod</w:t>
-      </w:r>
-      <w:proofErr w:type="spellEnd"/>
-      <w:proofErr w:type="gramEnd"/>
-      <w:r>
-        <w:t xml:space="preserve"> 700 ~/.</w:t>
-      </w:r>
-      <w:proofErr w:type="spellStart"/>
-      <w:r>
-        <w:t>awsAuth</w:t>
-      </w:r>
-      <w:proofErr w:type="spellEnd"/>
-    </w:p>
     <w:p/>
     <w:p>
       <w:pPr>
         <w:pStyle w:val="Heading2"/>
       </w:pPr>
       <w:r>
-        <w:t>Install parser tools</w:t>
-      </w:r>
-    </w:p>
-    <w:p>
-      <w:pPr>
-        <w:pStyle w:val="ListParagraph"/>
-        <w:numPr>
-          <w:ilvl w:val="0"/>
-          <w:numId w:val="2"/>
-        </w:numPr>
-      </w:pPr>
-      <w:r>
-        <w:t>cd $PA2X</w:t>
-      </w:r>
-    </w:p>
-    <w:p>
-      <w:pPr>
-        <w:pStyle w:val="ListParagraph"/>
-        <w:numPr>
-          <w:ilvl w:val="0"/>
-          <w:numId w:val="2"/>
-        </w:numPr>
-      </w:pPr>
-      <w:proofErr w:type="gramStart"/>
-      <w:r>
-        <w:t>git</w:t>
-      </w:r>
-      <w:proofErr w:type="gramEnd"/>
-      <w:r>
-        <w:t xml:space="preserve"> clone </w:t>
-      </w:r>
-      <w:hyperlink r:id="rId9" w:history="1">
-        <w:proofErr w:type="spellStart"/>
+        <w:t>Install MarFS</w:t>
+      </w:r>
+    </w:p>
+    <w:p>
+      <w:pPr>
+        <w:pStyle w:val="ListParagraph"/>
+        <w:numPr>
+          <w:ilvl w:val="0"/>
+          <w:numId w:val="4"/>
+        </w:numPr>
+      </w:pPr>
+      <w:r>
+        <w:t>cd $</w:t>
+      </w:r>
+      <w:r>
+        <w:t>MARFS</w:t>
+      </w:r>
+    </w:p>
+    <w:p>
+      <w:pPr>
+        <w:pStyle w:val="ListParagraph"/>
+        <w:numPr>
+          <w:ilvl w:val="0"/>
+          <w:numId w:val="4"/>
+        </w:numPr>
+      </w:pPr>
+      <w:r>
+        <w:t xml:space="preserve">git clone </w:t>
+      </w:r>
+      <w:hyperlink r:id="rId10" w:history="1">
         <w:r>
           <w:rPr>
             <w:rStyle w:val="Hyperlink"/>
           </w:rPr>
-          <w:t>git@git.lanl.gov:rocr</w:t>
-        </w:r>
-        <w:proofErr w:type="spellEnd"/>
-        <w:r>
-          <w:rPr>
-            <w:rStyle w:val="Hyperlink"/>
-          </w:rPr>
-          <w:t>/PA2X.git</w:t>
+          <w:t>git@github.com:mar-file-system/marfs.git</w:t>
         </w:r>
       </w:hyperlink>
     </w:p>
     <w:p/>
     <w:p>
       <w:pPr>
+        <w:pStyle w:val="Heading3"/>
+      </w:pPr>
+      <w:bookmarkStart w:id="0" w:name="_Ref304624862"/>
+      <w:r>
+        <w:t>Prepare local configuration</w:t>
+      </w:r>
+      <w:bookmarkEnd w:id="0"/>
+    </w:p>
+    <w:p>
+      <w:r>
+        <w:t>The configuration-file is used by FUSE, pftool, and (eventually) by various scripts that perform useful functions.  It contains information about the fuse-mount, and all namespaces and repositories.  There is a “blueprint” config-file in $</w:t>
+      </w:r>
+      <w:r>
+        <w:t>MARFS</w:t>
+      </w:r>
+      <w:r>
+        <w:t>/</w:t>
+      </w:r>
+      <w:r>
+        <w:t>common/configuration</w:t>
+      </w:r>
+      <w:r>
+        <w:t>/src</w:t>
+      </w:r>
+      <w:r>
+        <w:t>/marfs_configuration_blueprint.cfg</w:t>
+      </w:r>
+      <w:r>
+        <w:t>.  This defines the syntax for config files, and is read by the first stage of the parser-</w:t>
+      </w:r>
+      <w:r>
+        <w:t>generator</w:t>
+      </w:r>
+      <w:r>
+        <w:t>, to create the parser.  You must then create a config file that matches this syntax, which the parser can read.  We have a</w:t>
+      </w:r>
+      <w:r>
+        <w:t>n old example config-file</w:t>
+      </w:r>
+      <w:r>
+        <w:t xml:space="preserve"> </w:t>
+      </w:r>
+      <w:r>
+        <w:t>in $CONFIG/</w:t>
+      </w:r>
+      <w:r>
+        <w:t>marfs_cctest.cfg.</w:t>
+      </w:r>
+    </w:p>
+    <w:p/>
+    <w:p>
+      <w:pPr>
+        <w:pStyle w:val="ListParagraph"/>
+        <w:numPr>
+          <w:ilvl w:val="0"/>
+          <w:numId w:val="6"/>
+        </w:numPr>
+      </w:pPr>
+      <w:r>
+        <w:t xml:space="preserve">edit </w:t>
+      </w:r>
+      <w:r>
+        <w:t>$CONFIG</w:t>
+      </w:r>
+      <w:r>
+        <w:t xml:space="preserve">  [create repos and namespaces]</w:t>
+      </w:r>
+    </w:p>
+    <w:p>
+      <w:pPr>
+        <w:pStyle w:val="ListParagraph"/>
+        <w:numPr>
+          <w:ilvl w:val="0"/>
+          <w:numId w:val="6"/>
+        </w:numPr>
+      </w:pPr>
+      <w:r>
+        <w:t>export MARFSCONFIGRC=$CONFIG</w:t>
+      </w:r>
+    </w:p>
+    <w:p/>
+    <w:p>
+      <w:pPr>
         <w:pStyle w:val="Heading2"/>
       </w:pPr>
-      <w:r>
-        <w:t>Install MarFS</w:t>
-      </w:r>
-    </w:p>
-    <w:p>
-      <w:pPr>
-        <w:pStyle w:val="ListParagraph"/>
-        <w:numPr>
-          <w:ilvl w:val="0"/>
-          <w:numId w:val="4"/>
+      <w:bookmarkStart w:id="1" w:name="_Ref327514000"/>
+      <w:r>
+        <w:t>build libmarfs.a, libconfig.a, libaws4c.a</w:t>
+      </w:r>
+      <w:bookmarkEnd w:id="1"/>
+    </w:p>
+    <w:p>
+      <w:r>
+        <w:t>For either approach, you may need to do this:</w:t>
+      </w:r>
+    </w:p>
+    <w:p>
+      <w:pPr>
+        <w:pStyle w:val="ListParagraph"/>
+        <w:numPr>
+          <w:ilvl w:val="0"/>
+          <w:numId w:val="24"/>
+        </w:numPr>
+      </w:pPr>
+      <w:r>
+        <w:t>yum install fuse fus</w:t>
+      </w:r>
+      <w:r>
+        <w:t>e-devel   (if not there already)</w:t>
+      </w:r>
+    </w:p>
+    <w:p>
+      <w:bookmarkStart w:id="2" w:name="_GoBack"/>
+      <w:bookmarkEnd w:id="2"/>
+    </w:p>
+    <w:p>
+      <w:pPr>
+        <w:pStyle w:val="Heading3"/>
+      </w:pPr>
+      <w:r>
+        <w:t>The easy way</w:t>
+      </w:r>
+    </w:p>
+    <w:p>
+      <w:pPr>
+        <w:pStyle w:val="ListParagraph"/>
+        <w:numPr>
+          <w:ilvl w:val="0"/>
+          <w:numId w:val="22"/>
+        </w:numPr>
+      </w:pPr>
+      <w:r>
+        <w:t>cd $MARFS/fuse/scripts</w:t>
+      </w:r>
+    </w:p>
+    <w:p>
+      <w:pPr>
+        <w:pStyle w:val="ListParagraph"/>
+        <w:numPr>
+          <w:ilvl w:val="0"/>
+          <w:numId w:val="22"/>
+        </w:numPr>
+      </w:pPr>
+      <w:r>
+        <w:t>./build_marfs &lt;debug_level&gt; &lt;use_MDAL&gt;</w:t>
+      </w:r>
+    </w:p>
+    <w:p/>
+    <w:p>
+      <w:pPr>
+        <w:pStyle w:val="Heading3"/>
+      </w:pPr>
+      <w:r>
+        <w:t>The manual way</w:t>
+      </w:r>
+    </w:p>
+    <w:p>
+      <w:pPr>
+        <w:pStyle w:val="ListParagraph"/>
+        <w:numPr>
+          <w:ilvl w:val="0"/>
+          <w:numId w:val="6"/>
+        </w:numPr>
+      </w:pPr>
+      <w:r>
+        <w:t>cd $AWS4C</w:t>
+      </w:r>
+    </w:p>
+    <w:p>
+      <w:pPr>
+        <w:pStyle w:val="ListParagraph"/>
+        <w:numPr>
+          <w:ilvl w:val="0"/>
+          <w:numId w:val="6"/>
+        </w:numPr>
+      </w:pPr>
+      <w:r>
+        <w:t>make</w:t>
+      </w:r>
+    </w:p>
+    <w:p/>
+    <w:p>
+      <w:pPr>
+        <w:pStyle w:val="ListParagraph"/>
+        <w:numPr>
+          <w:ilvl w:val="0"/>
+          <w:numId w:val="6"/>
         </w:numPr>
       </w:pPr>
       <w:r>
@@ -987,354 +856,106 @@
       <w:r>
         <w:t>MARFS</w:t>
       </w:r>
-    </w:p>
-    <w:p>
-      <w:pPr>
-        <w:pStyle w:val="ListParagraph"/>
-        <w:numPr>
-          <w:ilvl w:val="0"/>
-          <w:numId w:val="4"/>
-        </w:numPr>
-      </w:pPr>
-      <w:proofErr w:type="gramStart"/>
-      <w:r>
-        <w:t>git</w:t>
-      </w:r>
-      <w:proofErr w:type="gramEnd"/>
-      <w:r>
-        <w:t xml:space="preserve"> clone </w:t>
-      </w:r>
-      <w:hyperlink r:id="rId10" w:history="1">
-        <w:proofErr w:type="spellStart"/>
-        <w:r>
-          <w:rPr>
-            <w:rStyle w:val="Hyperlink"/>
-          </w:rPr>
-          <w:t>git@github.com:mar-file-system</w:t>
-        </w:r>
-        <w:proofErr w:type="spellEnd"/>
-        <w:r>
-          <w:rPr>
-            <w:rStyle w:val="Hyperlink"/>
-          </w:rPr>
-          <w:t>/</w:t>
-        </w:r>
-        <w:proofErr w:type="spellStart"/>
-        <w:r>
-          <w:rPr>
-            <w:rStyle w:val="Hyperlink"/>
-          </w:rPr>
-          <w:t>marfs.git</w:t>
-        </w:r>
-        <w:proofErr w:type="spellEnd"/>
-      </w:hyperlink>
+      <w:r>
+        <w:t>/common/configuration/src</w:t>
+      </w:r>
+    </w:p>
+    <w:p>
+      <w:pPr>
+        <w:pStyle w:val="ListParagraph"/>
+        <w:numPr>
+          <w:ilvl w:val="0"/>
+          <w:numId w:val="6"/>
+        </w:numPr>
+      </w:pPr>
+      <w:r>
+        <w:t>make pristine</w:t>
+      </w:r>
+    </w:p>
+    <w:p>
+      <w:pPr>
+        <w:pStyle w:val="ListParagraph"/>
+        <w:numPr>
+          <w:ilvl w:val="0"/>
+          <w:numId w:val="6"/>
+        </w:numPr>
+      </w:pPr>
+      <w:r>
+        <w:t>make PARSE_DIR=$PA2X</w:t>
+      </w:r>
+      <w:r>
+        <w:t xml:space="preserve">  [ BLUEPRINT=…</w:t>
+      </w:r>
+      <w:r>
+        <w:t xml:space="preserve"> ]  </w:t>
+      </w:r>
+      <w:r>
+        <w:t>CONFIG=</w:t>
+      </w:r>
+      <w:r>
+        <w:t>$CONFIG</w:t>
+      </w:r>
     </w:p>
     <w:p/>
     <w:p>
       <w:pPr>
-        <w:pStyle w:val="Heading3"/>
-      </w:pPr>
-      <w:bookmarkStart w:id="0" w:name="_Ref304624862"/>
-      <w:r>
-        <w:t>Prepare local configuration</w:t>
-      </w:r>
-      <w:bookmarkEnd w:id="0"/>
-    </w:p>
-    <w:p>
-      <w:r>
-        <w:t>The configuration-file is used by FUSE, pftool, and (eventually) by various scripts that perform useful functions.  It contains information about the fuse-mount, and all namespaces and repositories.  There is a “blueprint” config-file in $</w:t>
-      </w:r>
-      <w:r>
-        <w:t>MARFS</w:t>
-      </w:r>
-      <w:r>
-        <w:t>/</w:t>
-      </w:r>
-      <w:r>
-        <w:t>common/configuration</w:t>
-      </w:r>
-      <w:r>
-        <w:t>/</w:t>
-      </w:r>
-      <w:proofErr w:type="spellStart"/>
-      <w:r>
-        <w:t>src</w:t>
-      </w:r>
-      <w:proofErr w:type="spellEnd"/>
-      <w:r>
-        <w:t>/</w:t>
-      </w:r>
-      <w:proofErr w:type="spellStart"/>
-      <w:r>
-        <w:t>marfs_configuration_blueprint.cfg</w:t>
-      </w:r>
-      <w:proofErr w:type="spellEnd"/>
-      <w:r>
-        <w:t>.  This defines the syntax for config files, and is read by the first stage of the parser-</w:t>
-      </w:r>
-      <w:r>
-        <w:t>generator</w:t>
-      </w:r>
-      <w:r>
-        <w:t>, to create the parser.  You must then create a config file that matches this syntax, which the parser can read.  We have a</w:t>
-      </w:r>
-      <w:r>
-        <w:t>n old example config-file</w:t>
-      </w:r>
-      <w:r>
-        <w:t xml:space="preserve"> </w:t>
-      </w:r>
-      <w:r>
-        <w:t>in $CONFIG/</w:t>
-      </w:r>
-      <w:proofErr w:type="spellStart"/>
-      <w:r>
-        <w:t>marfs_cctest.cfg</w:t>
-      </w:r>
-      <w:proofErr w:type="spellEnd"/>
-      <w:r>
-        <w:t>.</w:t>
+        <w:pStyle w:val="ListParagraph"/>
+        <w:numPr>
+          <w:ilvl w:val="0"/>
+          <w:numId w:val="5"/>
+        </w:numPr>
+      </w:pPr>
+      <w:r>
+        <w:t>cd $MARFS/fuse/src</w:t>
+      </w:r>
+    </w:p>
+    <w:p>
+      <w:pPr>
+        <w:pStyle w:val="ListParagraph"/>
+        <w:numPr>
+          <w:ilvl w:val="0"/>
+          <w:numId w:val="5"/>
+        </w:numPr>
+      </w:pPr>
+      <w:r>
+        <w:t>make LIBAWS4C=$AWS4C</w:t>
+      </w:r>
+    </w:p>
+    <w:p>
+      <w:pPr>
+        <w:pStyle w:val="ListParagraph"/>
+        <w:numPr>
+          <w:ilvl w:val="0"/>
+          <w:numId w:val="5"/>
+        </w:numPr>
+      </w:pPr>
+      <w:r>
+        <w:t>export MARFSCONFIGRC=$CONFIG</w:t>
       </w:r>
     </w:p>
     <w:p/>
     <w:p>
       <w:pPr>
-        <w:pStyle w:val="ListParagraph"/>
-        <w:numPr>
-          <w:ilvl w:val="0"/>
-          <w:numId w:val="6"/>
-        </w:numPr>
-      </w:pPr>
-      <w:proofErr w:type="gramStart"/>
-      <w:r>
-        <w:t>edit</w:t>
-      </w:r>
-      <w:proofErr w:type="gramEnd"/>
-      <w:r>
-        <w:t xml:space="preserve"> </w:t>
-      </w:r>
-      <w:r>
-        <w:t>$CONFIG</w:t>
-      </w:r>
-      <w:r>
-        <w:t xml:space="preserve">  [create repos and namespaces]</w:t>
-      </w:r>
-    </w:p>
-    <w:p>
-      <w:pPr>
-        <w:pStyle w:val="ListParagraph"/>
-        <w:numPr>
-          <w:ilvl w:val="0"/>
-          <w:numId w:val="6"/>
-        </w:numPr>
-      </w:pPr>
-      <w:proofErr w:type="gramStart"/>
-      <w:r>
-        <w:t>export</w:t>
-      </w:r>
-      <w:proofErr w:type="gramEnd"/>
-      <w:r>
-        <w:t xml:space="preserve"> MARFSCONFIGRC=$CONFIG</w:t>
-      </w:r>
-    </w:p>
-    <w:p/>
-    <w:p>
-      <w:pPr>
         <w:pStyle w:val="Heading2"/>
       </w:pPr>
-      <w:bookmarkStart w:id="1" w:name="_Ref327514000"/>
-      <w:proofErr w:type="gramStart"/>
-      <w:r>
-        <w:t>build</w:t>
-      </w:r>
-      <w:proofErr w:type="gramEnd"/>
-      <w:r>
-        <w:t xml:space="preserve"> </w:t>
-      </w:r>
-      <w:proofErr w:type="spellStart"/>
-      <w:r>
-        <w:t>libmarfs.a</w:t>
-      </w:r>
-      <w:proofErr w:type="spellEnd"/>
-      <w:r>
-        <w:t xml:space="preserve">, </w:t>
-      </w:r>
-      <w:proofErr w:type="spellStart"/>
-      <w:r>
-        <w:t>libconfig.a</w:t>
-      </w:r>
-      <w:proofErr w:type="spellEnd"/>
-      <w:r>
-        <w:t>, libaws4c.a</w:t>
-      </w:r>
-      <w:bookmarkEnd w:id="1"/>
-    </w:p>
-    <w:p>
-      <w:r>
-        <w:t>For either approach, you may need to do this:</w:t>
-      </w:r>
-    </w:p>
-    <w:p>
-      <w:pPr>
-        <w:pStyle w:val="ListParagraph"/>
-        <w:numPr>
-          <w:ilvl w:val="0"/>
-          <w:numId w:val="24"/>
-        </w:numPr>
-      </w:pPr>
-      <w:proofErr w:type="gramStart"/>
-      <w:r>
-        <w:t>yum</w:t>
-      </w:r>
-      <w:proofErr w:type="gramEnd"/>
-      <w:r>
-        <w:t xml:space="preserve"> install fuse fuse-</w:t>
-      </w:r>
-      <w:proofErr w:type="spellStart"/>
-      <w:r>
-        <w:t>devel</w:t>
-      </w:r>
-      <w:proofErr w:type="spellEnd"/>
-      <w:r>
-        <w:t xml:space="preserve">   (if not there already)</w:t>
-      </w:r>
-    </w:p>
-    <w:p>
-      <w:pPr>
-        <w:pStyle w:val="Heading3"/>
-      </w:pPr>
-      <w:r>
-        <w:t>The easy way</w:t>
-      </w:r>
-    </w:p>
-    <w:p>
-      <w:pPr>
-        <w:pStyle w:val="ListParagraph"/>
-        <w:numPr>
-          <w:ilvl w:val="0"/>
-          <w:numId w:val="22"/>
-        </w:numPr>
-      </w:pPr>
-      <w:r>
-        <w:t>cd $MARFS/fuse/scripts</w:t>
-      </w:r>
-    </w:p>
-    <w:p>
-      <w:pPr>
-        <w:pStyle w:val="ListParagraph"/>
-        <w:numPr>
-          <w:ilvl w:val="0"/>
-          <w:numId w:val="22"/>
-        </w:numPr>
-      </w:pPr>
-      <w:proofErr w:type="gramStart"/>
-      <w:r>
-        <w:t>./</w:t>
-      </w:r>
-      <w:proofErr w:type="spellStart"/>
-      <w:proofErr w:type="gramEnd"/>
-      <w:r>
-        <w:t>build_marfs</w:t>
-      </w:r>
-      <w:proofErr w:type="spellEnd"/>
-      <w:r>
-        <w:t xml:space="preserve"> &lt;</w:t>
-      </w:r>
-      <w:proofErr w:type="spellStart"/>
-      <w:r>
-        <w:t>debug_level</w:t>
-      </w:r>
-      <w:proofErr w:type="spellEnd"/>
-      <w:r>
-        <w:t>&gt; &lt;</w:t>
-      </w:r>
-      <w:proofErr w:type="spellStart"/>
-      <w:r>
-        <w:t>use_MDAL</w:t>
-      </w:r>
-      <w:proofErr w:type="spellEnd"/>
-      <w:r>
-        <w:t>&gt;</w:t>
-      </w:r>
-    </w:p>
-    <w:p>
-      <w:pPr>
-        <w:pStyle w:val="Heading3"/>
-      </w:pPr>
-      <w:r>
-        <w:t>The manual way</w:t>
-      </w:r>
-    </w:p>
-    <w:p>
-      <w:pPr>
-        <w:pStyle w:val="ListParagraph"/>
-        <w:numPr>
-          <w:ilvl w:val="0"/>
-          <w:numId w:val="6"/>
-        </w:numPr>
-      </w:pPr>
-      <w:r>
-        <w:t>cd $</w:t>
-      </w:r>
-      <w:r>
-        <w:t>MARFS</w:t>
-      </w:r>
-      <w:r>
-        <w:t>/common/configuration/</w:t>
-      </w:r>
-      <w:proofErr w:type="spellStart"/>
-      <w:r>
-        <w:t>src</w:t>
-      </w:r>
-      <w:proofErr w:type="spellEnd"/>
-    </w:p>
-    <w:p>
-      <w:pPr>
-        <w:pStyle w:val="ListParagraph"/>
-        <w:numPr>
-          <w:ilvl w:val="0"/>
-          <w:numId w:val="6"/>
-        </w:numPr>
-      </w:pPr>
-      <w:proofErr w:type="gramStart"/>
-      <w:r>
-        <w:t>make</w:t>
-      </w:r>
-      <w:proofErr w:type="gramEnd"/>
-      <w:r>
-        <w:t xml:space="preserve"> pristine</w:t>
-      </w:r>
-    </w:p>
-    <w:p>
-      <w:pPr>
-        <w:pStyle w:val="ListParagraph"/>
-        <w:numPr>
-          <w:ilvl w:val="0"/>
-          <w:numId w:val="6"/>
-        </w:numPr>
-      </w:pPr>
-      <w:proofErr w:type="gramStart"/>
-      <w:r>
-        <w:t>make</w:t>
-      </w:r>
-      <w:proofErr w:type="gramEnd"/>
-      <w:r>
-        <w:t xml:space="preserve"> PARSE_DIR=$PA2X</w:t>
-      </w:r>
-      <w:r>
-        <w:t xml:space="preserve">  [ BLUEPRINT=…</w:t>
-      </w:r>
-      <w:r>
-        <w:t xml:space="preserve"> ]  </w:t>
-      </w:r>
-      <w:r>
-        <w:t>CONFIG=</w:t>
-      </w:r>
-      <w:r>
-        <w:t>$CONFIG</w:t>
-      </w:r>
-    </w:p>
-    <w:p/>
+      <w:r>
+        <w:t>Mount</w:t>
+      </w:r>
+      <w:r>
+        <w:t xml:space="preserve"> a MarFS fuse client (</w:t>
+      </w:r>
+      <w:r>
+        <w:t>optional</w:t>
+      </w:r>
+      <w:r>
+        <w:t>)</w:t>
+      </w:r>
+    </w:p>
+    <w:p>
+      <w:r>
+        <w:t>For this example, we assume that “/marfs” matches the “mnt_top” specification in $CONFIG</w:t>
+      </w:r>
+    </w:p>
     <w:p>
       <w:pPr>
         <w:pStyle w:val="ListParagraph"/>
@@ -1344,13 +965,8 @@
         </w:numPr>
       </w:pPr>
       <w:r>
-        <w:t>cd $MARFS/fuse/</w:t>
-      </w:r>
-      <w:proofErr w:type="spellStart"/>
-      <w:r>
-        <w:t>src</w:t>
-      </w:r>
-      <w:proofErr w:type="spellEnd"/>
+        <w:t>su</w:t>
+      </w:r>
     </w:p>
     <w:p>
       <w:pPr>
@@ -1360,13 +976,8 @@
           <w:numId w:val="5"/>
         </w:numPr>
       </w:pPr>
-      <w:proofErr w:type="gramStart"/>
-      <w:r>
-        <w:t>make</w:t>
-      </w:r>
-      <w:proofErr w:type="gramEnd"/>
-      <w:r>
-        <w:t xml:space="preserve"> LIBAWS4C=$AWS4C</w:t>
+      <w:r>
+        <w:t>mkdir -p /marfs</w:t>
       </w:r>
     </w:p>
     <w:p>
@@ -1377,52 +988,8 @@
           <w:numId w:val="5"/>
         </w:numPr>
       </w:pPr>
-      <w:proofErr w:type="gramStart"/>
-      <w:r>
-        <w:t>export</w:t>
-      </w:r>
-      <w:proofErr w:type="gramEnd"/>
-      <w:r>
-        <w:t xml:space="preserve"> MARFSCONFIGRC=$CONFIG</w:t>
-      </w:r>
-    </w:p>
-    <w:p/>
-    <w:p>
-      <w:pPr>
-        <w:pStyle w:val="Heading2"/>
-      </w:pPr>
-      <w:r>
-        <w:t>Mount</w:t>
-      </w:r>
-      <w:r>
-        <w:t xml:space="preserve"> a MarFS fuse client (</w:t>
-      </w:r>
-      <w:r>
-        <w:t>optional</w:t>
-      </w:r>
-      <w:r>
-        <w:t>)</w:t>
-      </w:r>
-    </w:p>
-    <w:p>
-      <w:r>
-        <w:t>For this example, we assume that “/</w:t>
-      </w:r>
-      <w:proofErr w:type="spellStart"/>
-      <w:r>
-        <w:t>marfs</w:t>
-      </w:r>
-      <w:proofErr w:type="spellEnd"/>
-      <w:r>
-        <w:t>” matches the “</w:t>
-      </w:r>
-      <w:proofErr w:type="spellStart"/>
-      <w:r>
-        <w:t>mnt_top</w:t>
-      </w:r>
-      <w:proofErr w:type="spellEnd"/>
-      <w:r>
-        <w:t>” specification in $CONFIG</w:t>
+      <w:r>
+        <w:t>export MARFSCONFIGRC=$CONFIG</w:t>
       </w:r>
     </w:p>
     <w:p>
@@ -1433,103 +1000,15 @@
           <w:numId w:val="5"/>
         </w:numPr>
       </w:pPr>
-      <w:proofErr w:type="spellStart"/>
-      <w:proofErr w:type="gramStart"/>
-      <w:r>
-        <w:t>su</w:t>
-      </w:r>
-      <w:proofErr w:type="spellEnd"/>
-      <w:proofErr w:type="gramEnd"/>
-    </w:p>
-    <w:p>
-      <w:pPr>
-        <w:pStyle w:val="ListParagraph"/>
-        <w:numPr>
-          <w:ilvl w:val="0"/>
-          <w:numId w:val="5"/>
-        </w:numPr>
-      </w:pPr>
-      <w:proofErr w:type="spellStart"/>
-      <w:proofErr w:type="gramStart"/>
-      <w:r>
-        <w:t>mkdir</w:t>
-      </w:r>
-      <w:proofErr w:type="spellEnd"/>
-      <w:proofErr w:type="gramEnd"/>
-      <w:r>
-        <w:t xml:space="preserve"> -p /</w:t>
-      </w:r>
-      <w:proofErr w:type="spellStart"/>
-      <w:r>
-        <w:t>marfs</w:t>
-      </w:r>
-      <w:proofErr w:type="spellEnd"/>
-    </w:p>
-    <w:p>
-      <w:pPr>
-        <w:pStyle w:val="ListParagraph"/>
-        <w:numPr>
-          <w:ilvl w:val="0"/>
-          <w:numId w:val="5"/>
-        </w:numPr>
-      </w:pPr>
-      <w:proofErr w:type="gramStart"/>
-      <w:r>
-        <w:t>export</w:t>
-      </w:r>
-      <w:proofErr w:type="gramEnd"/>
-      <w:r>
-        <w:t xml:space="preserve"> MARFSCONFIGRC=$CONFIG</w:t>
-      </w:r>
-    </w:p>
-    <w:p>
-      <w:pPr>
-        <w:pStyle w:val="ListParagraph"/>
-        <w:numPr>
-          <w:ilvl w:val="0"/>
-          <w:numId w:val="5"/>
-        </w:numPr>
-      </w:pPr>
-      <w:r>
-        <w:t>$MARFS/fuse/</w:t>
-      </w:r>
-      <w:proofErr w:type="spellStart"/>
-      <w:r>
-        <w:t>src</w:t>
-      </w:r>
-      <w:proofErr w:type="spellEnd"/>
-      <w:r>
-        <w:t>/</w:t>
-      </w:r>
-      <w:proofErr w:type="spellStart"/>
-      <w:r>
-        <w:t>marfs_fuse</w:t>
-      </w:r>
-      <w:proofErr w:type="spellEnd"/>
-      <w:r>
-        <w:t xml:space="preserve"> -o </w:t>
-      </w:r>
-      <w:proofErr w:type="spellStart"/>
-      <w:r>
-        <w:t>allow_other</w:t>
-      </w:r>
-      <w:proofErr w:type="gramStart"/>
-      <w:r>
-        <w:t>,use</w:t>
-      </w:r>
-      <w:proofErr w:type="gramEnd"/>
-      <w:r>
-        <w:t>_ino,intr</w:t>
-      </w:r>
-      <w:proofErr w:type="spellEnd"/>
-      <w:r>
-        <w:t xml:space="preserve"> /</w:t>
-      </w:r>
-      <w:proofErr w:type="spellStart"/>
-      <w:r>
-        <w:t>marfs</w:t>
-      </w:r>
-      <w:proofErr w:type="spellEnd"/>
+      <w:r>
+        <w:t xml:space="preserve">$MARFS/fuse/src/marfs_fuse -o </w:t>
+      </w:r>
+      <w:r>
+        <w:t>allow_other,use_ino,intr</w:t>
+      </w:r>
+      <w:r>
+        <w:t xml:space="preserve"> /marfs</w:t>
+      </w:r>
     </w:p>
     <w:p/>
     <w:p>
@@ -1565,37 +1044,16 @@
           <w:u w:val="none"/>
         </w:rPr>
       </w:pPr>
-      <w:proofErr w:type="gramStart"/>
-      <w:r>
-        <w:t>git</w:t>
-      </w:r>
-      <w:proofErr w:type="gramEnd"/>
-      <w:r>
-        <w:t xml:space="preserve"> clone </w:t>
+      <w:r>
+        <w:t xml:space="preserve">git clone </w:t>
       </w:r>
       <w:hyperlink r:id="rId11" w:history="1">
-        <w:proofErr w:type="spellStart"/>
         <w:r>
           <w:rPr>
             <w:rStyle w:val="Hyperlink"/>
           </w:rPr>
-          <w:t>git@github.com:pftool</w:t>
+          <w:t>git@github.com:pftool/pftool.git</w:t>
         </w:r>
-        <w:proofErr w:type="spellEnd"/>
-        <w:r>
-          <w:rPr>
-            <w:rStyle w:val="Hyperlink"/>
-          </w:rPr>
-          <w:t>/</w:t>
-        </w:r>
-        <w:proofErr w:type="spellStart"/>
-        <w:r>
-          <w:rPr>
-            <w:rStyle w:val="Hyperlink"/>
-          </w:rPr>
-          <w:t>pftool.git</w:t>
-        </w:r>
-        <w:proofErr w:type="spellEnd"/>
       </w:hyperlink>
     </w:p>
     <w:p>
@@ -1606,267 +1064,214 @@
           <w:numId w:val="9"/>
         </w:numPr>
       </w:pPr>
-      <w:bookmarkStart w:id="2" w:name="_GoBack"/>
-      <w:bookmarkEnd w:id="2"/>
-      <w:proofErr w:type="gramStart"/>
-      <w:r>
-        <w:t>./</w:t>
-      </w:r>
-      <w:proofErr w:type="gramEnd"/>
-      <w:r>
-        <w:t xml:space="preserve">configure </w:t>
+      <w:r>
+        <w:t>./autogen</w:t>
+      </w:r>
+    </w:p>
+    <w:p>
+      <w:pPr>
+        <w:pStyle w:val="ListParagraph"/>
+        <w:numPr>
+          <w:ilvl w:val="0"/>
+          <w:numId w:val="9"/>
+        </w:numPr>
+      </w:pPr>
+      <w:r>
+        <w:t xml:space="preserve">./configure </w:t>
       </w:r>
       <w:r>
         <w:t xml:space="preserve">[--prefix=…] </w:t>
       </w:r>
       <w:r>
-        <w:t>--enable-</w:t>
-      </w:r>
-      <w:proofErr w:type="spellStart"/>
-      <w:r>
-        <w:t>marfs</w:t>
-      </w:r>
-      <w:proofErr w:type="spellEnd"/>
+        <w:t xml:space="preserve">--enable-marfs </w:t>
+      </w:r>
+      <w:r>
+        <w:t>CPPFLAGS=”</w:t>
+      </w:r>
+      <w:r>
+        <w:t>-I/usr/include/libxml2 -I$AWS4C</w:t>
+      </w:r>
       <w:r>
         <w:t xml:space="preserve"> </w:t>
       </w:r>
       <w:r>
-        <w:t>CPPFLAGS=”</w:t>
-      </w:r>
-      <w:r>
-        <w:t>-I/</w:t>
-      </w:r>
-      <w:proofErr w:type="spellStart"/>
-      <w:r>
-        <w:t>usr</w:t>
-      </w:r>
-      <w:proofErr w:type="spellEnd"/>
-      <w:r>
-        <w:t>/include/libxml2 -I$AWS4C</w:t>
+        <w:t>–I$</w:t>
+      </w:r>
+      <w:r>
+        <w:t>MARFS</w:t>
+      </w:r>
+      <w:r>
+        <w:t>/common/log/src -I$</w:t>
+      </w:r>
+      <w:r>
+        <w:t>MARFS</w:t>
+      </w:r>
+      <w:r>
+        <w:t>/common/configuration/src –I$</w:t>
+      </w:r>
+      <w:r>
+        <w:t>MARFS</w:t>
+      </w:r>
+      <w:r>
+        <w:t xml:space="preserve">/fuse/src” </w:t>
+      </w:r>
+      <w:r>
+        <w:t>LDFLAGS=”-L/usr/lib64 -L$AWS4C -L$</w:t>
+      </w:r>
+      <w:r>
+        <w:t>MARFS</w:t>
+      </w:r>
+      <w:r>
+        <w:t>/fuse/src</w:t>
+      </w:r>
+    </w:p>
+    <w:p>
+      <w:pPr>
+        <w:pStyle w:val="ListParagraph"/>
+      </w:pPr>
+      <w:r>
+        <w:t>-L$MARFS/common/configuration/src”</w:t>
+      </w:r>
+      <w:r>
+        <w:t xml:space="preserve">  [</w:t>
+      </w:r>
+      <w:r>
+        <w:t>CFLAGS=-g CXXFLAGS=-g</w:t>
+      </w:r>
+      <w:r>
+        <w:t xml:space="preserve"> ]</w:t>
+      </w:r>
+    </w:p>
+    <w:p>
+      <w:pPr>
+        <w:pStyle w:val="ListParagraph"/>
+        <w:numPr>
+          <w:ilvl w:val="0"/>
+          <w:numId w:val="9"/>
+        </w:numPr>
+      </w:pPr>
+      <w:r>
+        <w:t>export MARFSCONFIGRC=$CONFIG</w:t>
+      </w:r>
+    </w:p>
+    <w:p>
+      <w:pPr>
+        <w:pStyle w:val="ListParagraph"/>
+        <w:numPr>
+          <w:ilvl w:val="0"/>
+          <w:numId w:val="9"/>
+        </w:numPr>
+      </w:pPr>
+      <w:r>
+        <w:t>make</w:t>
+      </w:r>
+    </w:p>
+    <w:p>
+      <w:pPr>
+        <w:pStyle w:val="ListParagraph"/>
+        <w:numPr>
+          <w:ilvl w:val="0"/>
+          <w:numId w:val="9"/>
+        </w:numPr>
+      </w:pPr>
+      <w:r>
+        <w:t>make install</w:t>
+      </w:r>
+    </w:p>
+    <w:p>
+      <w:pPr>
+        <w:pStyle w:val="Heading1"/>
+      </w:pPr>
+      <w:r>
+        <w:t>Monitoring / Debugging</w:t>
+      </w:r>
+    </w:p>
+    <w:p>
+      <w:pPr>
+        <w:pStyle w:val="Heading2"/>
+      </w:pPr>
+      <w:r>
+        <w:t>Configuration</w:t>
+      </w:r>
+    </w:p>
+    <w:p>
+      <w:r>
+        <w:t xml:space="preserve">You can </w:t>
+      </w:r>
+      <w:r>
+        <w:t>validate/examine</w:t>
       </w:r>
       <w:r>
         <w:t xml:space="preserve"> </w:t>
       </w:r>
       <w:r>
-        <w:t>–I$</w:t>
-      </w:r>
-      <w:r>
-        <w:t>MARFS</w:t>
-      </w:r>
-      <w:r>
-        <w:t>/common/log/</w:t>
-      </w:r>
-      <w:proofErr w:type="spellStart"/>
-      <w:r>
-        <w:t>src</w:t>
-      </w:r>
-      <w:proofErr w:type="spellEnd"/>
-      <w:r>
-        <w:t xml:space="preserve"> -I$</w:t>
-      </w:r>
-      <w:r>
-        <w:t>MARFS</w:t>
-      </w:r>
-      <w:r>
-        <w:t>/common/configuration/</w:t>
-      </w:r>
-      <w:proofErr w:type="spellStart"/>
-      <w:r>
-        <w:t>src</w:t>
-      </w:r>
-      <w:proofErr w:type="spellEnd"/>
-      <w:r>
-        <w:t xml:space="preserve"> –I$</w:t>
-      </w:r>
-      <w:r>
-        <w:t>MARFS</w:t>
-      </w:r>
-      <w:r>
-        <w:t>/fuse/</w:t>
-      </w:r>
-      <w:proofErr w:type="spellStart"/>
-      <w:r>
-        <w:t>src</w:t>
-      </w:r>
-      <w:proofErr w:type="spellEnd"/>
-      <w:r>
-        <w:t xml:space="preserve">” </w:t>
-      </w:r>
-      <w:r>
-        <w:t>LDFLAGS=”-L/</w:t>
-      </w:r>
-      <w:proofErr w:type="spellStart"/>
-      <w:r>
-        <w:t>usr</w:t>
-      </w:r>
-      <w:proofErr w:type="spellEnd"/>
-      <w:r>
-        <w:t>/lib64 -L$AWS4C -L$</w:t>
-      </w:r>
-      <w:r>
-        <w:t>MARFS</w:t>
-      </w:r>
-      <w:r>
-        <w:t>/fuse/</w:t>
-      </w:r>
-      <w:proofErr w:type="spellStart"/>
-      <w:r>
-        <w:t>src</w:t>
-      </w:r>
-      <w:proofErr w:type="spellEnd"/>
-    </w:p>
-    <w:p>
-      <w:pPr>
-        <w:pStyle w:val="ListParagraph"/>
-      </w:pPr>
-      <w:r>
-        <w:t>-L$MARFS/common/configuration/</w:t>
-      </w:r>
-      <w:proofErr w:type="spellStart"/>
-      <w:r>
-        <w:t>src</w:t>
-      </w:r>
-      <w:proofErr w:type="spellEnd"/>
-      <w:r>
-        <w:t>”</w:t>
-      </w:r>
-      <w:r>
-        <w:t xml:space="preserve">  [</w:t>
-      </w:r>
-      <w:r>
-        <w:t>CFLAGS=-g CXXFLAGS=-</w:t>
-      </w:r>
-      <w:proofErr w:type="gramStart"/>
-      <w:r>
-        <w:t>g</w:t>
-      </w:r>
-      <w:r>
-        <w:t xml:space="preserve"> ]</w:t>
-      </w:r>
-      <w:proofErr w:type="gramEnd"/>
-    </w:p>
-    <w:p>
-      <w:pPr>
-        <w:pStyle w:val="ListParagraph"/>
-        <w:numPr>
-          <w:ilvl w:val="0"/>
-          <w:numId w:val="9"/>
-        </w:numPr>
-      </w:pPr>
-      <w:proofErr w:type="gramStart"/>
-      <w:r>
-        <w:t>export</w:t>
-      </w:r>
-      <w:proofErr w:type="gramEnd"/>
-      <w:r>
-        <w:t xml:space="preserve"> MARFSCONFIGRC=$CONFIG</w:t>
-      </w:r>
-    </w:p>
-    <w:p>
-      <w:pPr>
-        <w:pStyle w:val="ListParagraph"/>
-        <w:numPr>
-          <w:ilvl w:val="0"/>
-          <w:numId w:val="9"/>
-        </w:numPr>
-      </w:pPr>
-      <w:proofErr w:type="gramStart"/>
-      <w:r>
-        <w:t>make</w:t>
-      </w:r>
-      <w:proofErr w:type="gramEnd"/>
-    </w:p>
-    <w:p>
-      <w:pPr>
-        <w:pStyle w:val="ListParagraph"/>
-        <w:numPr>
-          <w:ilvl w:val="0"/>
-          <w:numId w:val="9"/>
-        </w:numPr>
-      </w:pPr>
-      <w:proofErr w:type="gramStart"/>
-      <w:r>
-        <w:t>make</w:t>
-      </w:r>
-      <w:proofErr w:type="gramEnd"/>
-      <w:r>
-        <w:t xml:space="preserve"> install</w:t>
-      </w:r>
-    </w:p>
-    <w:p>
-      <w:pPr>
-        <w:pStyle w:val="Heading1"/>
-      </w:pPr>
-      <w:r>
-        <w:t>Monitoring / Debugging</w:t>
-      </w:r>
-    </w:p>
-    <w:p>
-      <w:pPr>
-        <w:pStyle w:val="Heading2"/>
-      </w:pPr>
-      <w:r>
-        <w:t>Configuration</w:t>
-      </w:r>
-    </w:p>
-    <w:p>
-      <w:r>
-        <w:t xml:space="preserve">You can </w:t>
-      </w:r>
-      <w:r>
-        <w:t>validate/examine</w:t>
+        <w:t>your</w:t>
+      </w:r>
+      <w:r>
+        <w:t xml:space="preserve"> configuration with the ‘marfs_config’ </w:t>
+      </w:r>
+      <w:r>
+        <w:t xml:space="preserve">tool, </w:t>
+      </w:r>
+      <w:r>
+        <w:t xml:space="preserve">which is built in $MARFS/common/configuration/src, by the techniques in section </w:t>
+      </w:r>
+      <w:r>
+        <w:fldChar w:fldCharType="begin"/>
+      </w:r>
+      <w:r>
+        <w:instrText xml:space="preserve"> REF _Ref327514000 \r \h </w:instrText>
+      </w:r>
+      <w:r>
+        <w:fldChar w:fldCharType="separate"/>
+      </w:r>
+      <w:r>
+        <w:t>4.4</w:t>
+      </w:r>
+      <w:r>
+        <w:fldChar w:fldCharType="end"/>
+      </w:r>
+      <w:r>
+        <w:t>.  These assume that $MARFSCONFIGRC points to your configuration-file.</w:t>
+      </w:r>
+    </w:p>
+    <w:p/>
+    <w:p>
+      <w:pPr>
+        <w:pStyle w:val="ListParagraph"/>
+        <w:numPr>
+          <w:ilvl w:val="0"/>
+          <w:numId w:val="23"/>
+        </w:numPr>
+      </w:pPr>
+      <w:r>
+        <w:t>cd $MARFS/common/configuration/src</w:t>
+      </w:r>
+    </w:p>
+    <w:p>
+      <w:pPr>
+        <w:pStyle w:val="ListParagraph"/>
+        <w:numPr>
+          <w:ilvl w:val="0"/>
+          <w:numId w:val="23"/>
+        </w:numPr>
+      </w:pPr>
+      <w:r>
+        <w:t xml:space="preserve">./marfs_config -r         </w:t>
+      </w:r>
+      <w:r>
+        <w:t xml:space="preserve">    </w:t>
       </w:r>
       <w:r>
         <w:t xml:space="preserve"> </w:t>
       </w:r>
       <w:r>
-        <w:t>your</w:t>
-      </w:r>
-      <w:r>
-        <w:t xml:space="preserve"> configuration with the ‘</w:t>
-      </w:r>
-      <w:proofErr w:type="spellStart"/>
-      <w:r>
-        <w:t>marfs_config</w:t>
-      </w:r>
-      <w:proofErr w:type="spellEnd"/>
-      <w:r>
-        <w:t xml:space="preserve">’ </w:t>
-      </w:r>
-      <w:r>
-        <w:t xml:space="preserve">tool, </w:t>
-      </w:r>
-      <w:r>
-        <w:t>which is built in $MARFS/common/configuration/</w:t>
-      </w:r>
-      <w:proofErr w:type="spellStart"/>
-      <w:r>
-        <w:t>src</w:t>
-      </w:r>
-      <w:proofErr w:type="spellEnd"/>
-      <w:r>
-        <w:t xml:space="preserve">, by the techniques in section </w:t>
-      </w:r>
-      <w:r>
-        <w:fldChar w:fldCharType="begin"/>
-      </w:r>
-      <w:r>
-        <w:instrText xml:space="preserve"> REF _Ref327514000 \r \h </w:instrText>
-      </w:r>
-      <w:r>
-        <w:fldChar w:fldCharType="separate"/>
-      </w:r>
-      <w:r>
-        <w:t>4.4</w:t>
-      </w:r>
-      <w:r>
-        <w:fldChar w:fldCharType="end"/>
-      </w:r>
-      <w:r>
-        <w:t>.  These assume that $MARFSCONFIGRC points to your configuration-file.</w:t>
-      </w:r>
-    </w:p>
-    <w:p/>
+        <w:t xml:space="preserve">       </w:t>
+      </w:r>
+      <w:r>
+        <w:t>show names of all repos</w:t>
+      </w:r>
+    </w:p>
     <w:p>
       <w:pPr>
         <w:pStyle w:val="ListParagraph"/>
@@ -1876,68 +1281,7 @@
         </w:numPr>
       </w:pPr>
       <w:r>
-        <w:t>cd $MARFS/common/configuration/</w:t>
-      </w:r>
-      <w:proofErr w:type="spellStart"/>
-      <w:r>
-        <w:t>src</w:t>
-      </w:r>
-      <w:proofErr w:type="spellEnd"/>
-    </w:p>
-    <w:p>
-      <w:pPr>
-        <w:pStyle w:val="ListParagraph"/>
-        <w:numPr>
-          <w:ilvl w:val="0"/>
-          <w:numId w:val="23"/>
-        </w:numPr>
-      </w:pPr>
-      <w:proofErr w:type="gramStart"/>
-      <w:r>
-        <w:t>./</w:t>
-      </w:r>
-      <w:proofErr w:type="spellStart"/>
-      <w:proofErr w:type="gramEnd"/>
-      <w:r>
-        <w:t>marfs_config</w:t>
-      </w:r>
-      <w:proofErr w:type="spellEnd"/>
-      <w:r>
-        <w:t xml:space="preserve"> -r         </w:t>
-      </w:r>
-      <w:r>
-        <w:t xml:space="preserve">    </w:t>
-      </w:r>
-      <w:r>
-        <w:t xml:space="preserve"> </w:t>
-      </w:r>
-      <w:r>
-        <w:t xml:space="preserve">       </w:t>
-      </w:r>
-      <w:r>
-        <w:t>show names of all repos</w:t>
-      </w:r>
-    </w:p>
-    <w:p>
-      <w:pPr>
-        <w:pStyle w:val="ListParagraph"/>
-        <w:numPr>
-          <w:ilvl w:val="0"/>
-          <w:numId w:val="23"/>
-        </w:numPr>
-      </w:pPr>
-      <w:proofErr w:type="gramStart"/>
-      <w:r>
-        <w:t>./</w:t>
-      </w:r>
-      <w:proofErr w:type="spellStart"/>
-      <w:proofErr w:type="gramEnd"/>
-      <w:r>
-        <w:t>marfs_config</w:t>
-      </w:r>
-      <w:proofErr w:type="spellEnd"/>
-      <w:r>
-        <w:t xml:space="preserve"> -r  </w:t>
+        <w:t xml:space="preserve">./marfs_config -r  </w:t>
       </w:r>
       <w:r>
         <w:rPr>
@@ -1963,18 +1307,8 @@
           <w:numId w:val="23"/>
         </w:numPr>
       </w:pPr>
-      <w:proofErr w:type="gramStart"/>
-      <w:r>
-        <w:t>./</w:t>
-      </w:r>
-      <w:proofErr w:type="spellStart"/>
-      <w:proofErr w:type="gramEnd"/>
-      <w:r>
-        <w:t>marfs_config</w:t>
-      </w:r>
-      <w:proofErr w:type="spellEnd"/>
-      <w:r>
-        <w:t xml:space="preserve"> -n                    show names of all namespaces</w:t>
+      <w:r>
+        <w:t>./marfs_config -n                    show names of all namespaces</w:t>
       </w:r>
     </w:p>
     <w:p>
@@ -1985,18 +1319,8 @@
           <w:numId w:val="23"/>
         </w:numPr>
       </w:pPr>
-      <w:proofErr w:type="gramStart"/>
-      <w:r>
-        <w:t>./</w:t>
-      </w:r>
-      <w:proofErr w:type="spellStart"/>
-      <w:proofErr w:type="gramEnd"/>
-      <w:r>
-        <w:t>marfs_config</w:t>
-      </w:r>
-      <w:proofErr w:type="spellEnd"/>
-      <w:r>
-        <w:t xml:space="preserve"> -n  </w:t>
+      <w:r>
+        <w:t xml:space="preserve">./marfs_config -n  </w:t>
       </w:r>
       <w:r>
         <w:rPr>
@@ -2022,18 +1346,8 @@
           <w:numId w:val="23"/>
         </w:numPr>
       </w:pPr>
-      <w:proofErr w:type="gramStart"/>
-      <w:r>
-        <w:t>./</w:t>
-      </w:r>
-      <w:proofErr w:type="spellStart"/>
-      <w:proofErr w:type="gramEnd"/>
-      <w:r>
-        <w:t>marfs_config</w:t>
-      </w:r>
-      <w:proofErr w:type="spellEnd"/>
-      <w:r>
-        <w:t xml:space="preserve"> -t                     show top-level config details</w:t>
+      <w:r>
+        <w:t>./marfs_config -t                     show top-level config details</w:t>
       </w:r>
     </w:p>
     <w:p/>
@@ -2058,21 +1372,8 @@
           <w:numId w:val="10"/>
         </w:numPr>
       </w:pPr>
-      <w:proofErr w:type="gramStart"/>
-      <w:r>
-        <w:t>service</w:t>
-      </w:r>
-      <w:proofErr w:type="gramEnd"/>
-      <w:r>
-        <w:t xml:space="preserve"> syslog-</w:t>
-      </w:r>
-      <w:proofErr w:type="spellStart"/>
-      <w:r>
-        <w:t>ng</w:t>
-      </w:r>
-      <w:proofErr w:type="spellEnd"/>
-      <w:r>
-        <w:t xml:space="preserve"> start</w:t>
+      <w:r>
+        <w:t>service syslog-ng start</w:t>
       </w:r>
     </w:p>
     <w:p/>
@@ -2090,15 +1391,7 @@
         </w:numPr>
       </w:pPr>
       <w:r>
-        <w:t>‘</w:t>
-      </w:r>
-      <w:proofErr w:type="gramStart"/>
-      <w:r>
-        <w:t>mount’</w:t>
-      </w:r>
-      <w:proofErr w:type="gramEnd"/>
-      <w:r>
-        <w:t xml:space="preserve"> will </w:t>
+        <w:t xml:space="preserve">‘mount’ will </w:t>
       </w:r>
       <w:r>
         <w:t>show the mount-point</w:t>
@@ -2113,31 +1406,8 @@
         </w:numPr>
       </w:pPr>
       <w:r>
-        <w:t>‘</w:t>
-      </w:r>
-      <w:proofErr w:type="spellStart"/>
-      <w:proofErr w:type="gramStart"/>
-      <w:r>
-        <w:t>ps</w:t>
-      </w:r>
-      <w:proofErr w:type="spellEnd"/>
-      <w:proofErr w:type="gramEnd"/>
-      <w:r>
-        <w:t xml:space="preserve"> –elf | </w:t>
-      </w:r>
-      <w:proofErr w:type="spellStart"/>
-      <w:r>
-        <w:t>grep</w:t>
-      </w:r>
-      <w:proofErr w:type="spellEnd"/>
-      <w:r>
-        <w:t xml:space="preserve"> fuse’ will show (one instance of) </w:t>
-      </w:r>
-      <w:proofErr w:type="spellStart"/>
-      <w:r>
-        <w:t>marfs_fuse</w:t>
-      </w:r>
-      <w:proofErr w:type="spellEnd"/>
+        <w:t>‘ps –elf | grep fuse’ will show (one instance of) marfs_fuse</w:t>
+      </w:r>
     </w:p>
     <w:p>
       <w:pPr>
@@ -2148,48 +1418,16 @@
         </w:numPr>
       </w:pPr>
       <w:r>
-        <w:t>/</w:t>
-      </w:r>
-      <w:proofErr w:type="spellStart"/>
-      <w:r>
-        <w:t>var</w:t>
-      </w:r>
-      <w:proofErr w:type="spellEnd"/>
-      <w:r>
-        <w:t>/log/messages will show activity during interaction with the fuse mount</w:t>
+        <w:t>/var/log/messages will show activity during interaction with the fuse mount</w:t>
       </w:r>
     </w:p>
     <w:p/>
     <w:p>
       <w:r>
-        <w:t xml:space="preserve">To </w:t>
-      </w:r>
-      <w:proofErr w:type="spellStart"/>
-      <w:r>
-        <w:t>unmount</w:t>
-      </w:r>
-      <w:proofErr w:type="spellEnd"/>
-      <w:r>
-        <w:t xml:space="preserve"> fuse</w:t>
-      </w:r>
-      <w:r>
-        <w:t xml:space="preserve">  (assuming “</w:t>
-      </w:r>
-      <w:proofErr w:type="spellStart"/>
-      <w:r>
-        <w:t>mnt_top</w:t>
-      </w:r>
-      <w:proofErr w:type="spellEnd"/>
-      <w:r>
-        <w:t>” is “/</w:t>
-      </w:r>
-      <w:proofErr w:type="spellStart"/>
-      <w:r>
-        <w:t>marfs</w:t>
-      </w:r>
-      <w:proofErr w:type="spellEnd"/>
-      <w:r>
-        <w:t>”)</w:t>
+        <w:t>To unmount fuse</w:t>
+      </w:r>
+      <w:r>
+        <w:t xml:space="preserve">  (assuming “mnt_top” is “/marfs”)</w:t>
       </w:r>
     </w:p>
     <w:p>
@@ -2200,13 +1438,9 @@
           <w:numId w:val="18"/>
         </w:numPr>
       </w:pPr>
-      <w:proofErr w:type="spellStart"/>
-      <w:proofErr w:type="gramStart"/>
       <w:r>
         <w:t>su</w:t>
       </w:r>
-      <w:proofErr w:type="spellEnd"/>
-      <w:proofErr w:type="gramEnd"/>
     </w:p>
     <w:p>
       <w:pPr>
@@ -2223,13 +1457,8 @@
         <w:t>MARFS</w:t>
       </w:r>
       <w:r>
-        <w:t>/fuse/</w:t>
-      </w:r>
-      <w:proofErr w:type="spellStart"/>
-      <w:r>
-        <w:t>src</w:t>
-      </w:r>
-      <w:proofErr w:type="spellEnd"/>
+        <w:t>/fuse/src</w:t>
+      </w:r>
     </w:p>
     <w:p>
       <w:pPr>
@@ -2239,21 +1468,9 @@
           <w:numId w:val="18"/>
         </w:numPr>
       </w:pPr>
-      <w:proofErr w:type="spellStart"/>
-      <w:proofErr w:type="gramStart"/>
-      <w:r>
-        <w:t>fusermount</w:t>
-      </w:r>
-      <w:proofErr w:type="spellEnd"/>
-      <w:proofErr w:type="gramEnd"/>
-      <w:r>
-        <w:t xml:space="preserve"> -u /</w:t>
-      </w:r>
-      <w:proofErr w:type="spellStart"/>
-      <w:r>
-        <w:t>marfs</w:t>
-      </w:r>
-      <w:proofErr w:type="spellEnd"/>
+      <w:r>
+        <w:t>fusermount -u /marfs</w:t>
+      </w:r>
     </w:p>
     <w:p/>
     <w:p>
@@ -2269,13 +1486,9 @@
           <w:numId w:val="19"/>
         </w:numPr>
       </w:pPr>
-      <w:proofErr w:type="spellStart"/>
-      <w:proofErr w:type="gramStart"/>
       <w:r>
         <w:t>su</w:t>
       </w:r>
-      <w:proofErr w:type="spellEnd"/>
-      <w:proofErr w:type="gramEnd"/>
     </w:p>
     <w:p>
       <w:pPr>
@@ -2292,13 +1505,8 @@
         <w:t>MARFS</w:t>
       </w:r>
       <w:r>
-        <w:t>/fuse/</w:t>
-      </w:r>
-      <w:proofErr w:type="spellStart"/>
-      <w:r>
-        <w:t>src</w:t>
-      </w:r>
-      <w:proofErr w:type="spellEnd"/>
+        <w:t>/fuse/src</w:t>
+      </w:r>
     </w:p>
     <w:p>
       <w:pPr>
@@ -2308,27 +1516,14 @@
           <w:numId w:val="19"/>
         </w:numPr>
       </w:pPr>
-      <w:proofErr w:type="gramStart"/>
-      <w:r>
-        <w:t>make</w:t>
-      </w:r>
-      <w:proofErr w:type="gramEnd"/>
-      <w:r>
-        <w:t xml:space="preserve"> abort</w:t>
+      <w:r>
+        <w:t>make abort</w:t>
       </w:r>
     </w:p>
     <w:p/>
     <w:p>
       <w:r>
-        <w:t xml:space="preserve">To report bugs </w:t>
-      </w:r>
-      <w:proofErr w:type="gramStart"/>
-      <w:r>
-        <w:t>that are</w:t>
-      </w:r>
-      <w:proofErr w:type="gramEnd"/>
-      <w:r>
-        <w:t xml:space="preserve"> simple reproducible problems:</w:t>
+        <w:t>To report bugs that are simple reproducible problems:</w:t>
       </w:r>
     </w:p>
     <w:p>
@@ -2339,21 +1534,8 @@
           <w:numId w:val="20"/>
         </w:numPr>
       </w:pPr>
-      <w:proofErr w:type="gramStart"/>
-      <w:r>
-        <w:t>tail</w:t>
-      </w:r>
-      <w:proofErr w:type="gramEnd"/>
-      <w:r>
-        <w:t xml:space="preserve"> –f /</w:t>
-      </w:r>
-      <w:proofErr w:type="spellStart"/>
-      <w:r>
-        <w:t>var</w:t>
-      </w:r>
-      <w:proofErr w:type="spellEnd"/>
-      <w:r>
-        <w:t>/log/messages</w:t>
+      <w:r>
+        <w:t>tail –f /var/log/messages</w:t>
       </w:r>
     </w:p>
     <w:p>
@@ -2365,15 +1547,7 @@
         </w:numPr>
       </w:pPr>
       <w:r>
-        <w:t>[</w:t>
-      </w:r>
-      <w:proofErr w:type="gramStart"/>
-      <w:r>
-        <w:t>do</w:t>
-      </w:r>
-      <w:proofErr w:type="gramEnd"/>
-      <w:r>
-        <w:t xml:space="preserve"> the thing that causes the problem]</w:t>
+        <w:t>[do the thing that causes the problem]</w:t>
       </w:r>
     </w:p>
     <w:p>
@@ -2384,13 +1558,8 @@
           <w:numId w:val="20"/>
         </w:numPr>
       </w:pPr>
-      <w:proofErr w:type="gramStart"/>
-      <w:r>
-        <w:t>cut</w:t>
-      </w:r>
-      <w:proofErr w:type="gramEnd"/>
-      <w:r>
-        <w:t>-and-paste the part of the log that appeared during the preceding step</w:t>
+      <w:r>
+        <w:t>cut-and-paste the part of the log that appeared during the preceding step</w:t>
       </w:r>
     </w:p>
     <w:p/>
@@ -2407,15 +1576,8 @@
           <w:numId w:val="21"/>
         </w:numPr>
       </w:pPr>
-      <w:proofErr w:type="spellStart"/>
-      <w:proofErr w:type="gramStart"/>
-      <w:r>
-        <w:t>ulimit</w:t>
-      </w:r>
-      <w:proofErr w:type="spellEnd"/>
-      <w:proofErr w:type="gramEnd"/>
-      <w:r>
-        <w:t xml:space="preserve"> –c unlimited</w:t>
+      <w:r>
+        <w:t>ulimit –c unlimited</w:t>
       </w:r>
     </w:p>
     <w:p>
@@ -2427,15 +1589,7 @@
         </w:numPr>
       </w:pPr>
       <w:r>
-        <w:t>[</w:t>
-      </w:r>
-      <w:proofErr w:type="gramStart"/>
-      <w:r>
-        <w:t>mount</w:t>
-      </w:r>
-      <w:proofErr w:type="gramEnd"/>
-      <w:r>
-        <w:t xml:space="preserve"> fuse]</w:t>
+        <w:t>[mount fuse]</w:t>
       </w:r>
     </w:p>
     <w:p>
@@ -2446,13 +1600,8 @@
           <w:numId w:val="21"/>
         </w:numPr>
       </w:pPr>
-      <w:proofErr w:type="gramStart"/>
-      <w:r>
-        <w:t>cause</w:t>
-      </w:r>
-      <w:proofErr w:type="gramEnd"/>
-      <w:r>
-        <w:t xml:space="preserve"> the crash</w:t>
+      <w:r>
+        <w:t>cause the crash</w:t>
       </w:r>
     </w:p>
     <w:p>
@@ -2463,13 +1612,8 @@
           <w:numId w:val="21"/>
         </w:numPr>
       </w:pPr>
-      <w:proofErr w:type="gramStart"/>
-      <w:r>
-        <w:t>send</w:t>
-      </w:r>
-      <w:proofErr w:type="gramEnd"/>
-      <w:r>
-        <w:t xml:space="preserve"> the /core* that was created</w:t>
+      <w:r>
+        <w:t>send the /core* that was created</w:t>
       </w:r>
     </w:p>
     <w:p/>
@@ -2576,7 +1720,7 @@
         <w:rStyle w:val="PageNumber"/>
         <w:noProof/>
       </w:rPr>
-      <w:t>3</w:t>
+      <w:t>1</w:t>
     </w:r>
     <w:r>
       <w:rPr>

</xml_diff>